<commit_message>
! Fix bug khong nhap duoc ! Fix bug:  1.2,1; 1.7.1; 1.7.2; 1.9.1;
</commit_message>
<xml_diff>
--- a/confirm-requirement.docx
+++ b/confirm-requirement.docx
@@ -1837,15 +1837,7 @@
                 <w:sz w:val="24"/>
                 <w:szCs w:val="24"/>
               </w:rPr>
-              <w:t>frmDoiMatKhau</w:t>
-            </w:r>
-            <w:r>
-              <w:rPr>
-                <w:rFonts w:ascii="Times New Roman" w:hAnsi="Times New Roman" w:cs="Times New Roman"/>
-                <w:sz w:val="24"/>
-                <w:szCs w:val="24"/>
-              </w:rPr>
-              <w:t>.cs – Hàm btnLuu_Click(…)</w:t>
+              <w:t>frmDoiMatKhau.cs – Hàm btnLuu_Click(…)</w:t>
             </w:r>
           </w:p>
         </w:tc>
@@ -1965,15 +1957,7 @@
                 <w:sz w:val="24"/>
                 <w:szCs w:val="24"/>
               </w:rPr>
-              <w:t>frmDoiMatKhau</w:t>
-            </w:r>
-            <w:r>
-              <w:rPr>
-                <w:rFonts w:ascii="Times New Roman" w:hAnsi="Times New Roman" w:cs="Times New Roman"/>
-                <w:sz w:val="24"/>
-                <w:szCs w:val="24"/>
-              </w:rPr>
-              <w:t>.cs – Hàm btnLuu_Click(…)</w:t>
+              <w:t>frmDoiMatKhau.cs – Hàm btnLuu_Click(…)</w:t>
             </w:r>
           </w:p>
         </w:tc>
@@ -2047,7 +2031,7 @@
                 <w:sz w:val="24"/>
                 <w:szCs w:val="24"/>
               </w:rPr>
-              <w:t>Đang tiến hành</w:t>
+              <w:t>Hoàn thành</w:t>
             </w:r>
           </w:p>
         </w:tc>
@@ -2064,6 +2048,14 @@
                 <w:szCs w:val="24"/>
               </w:rPr>
             </w:pPr>
+            <w:r>
+              <w:rPr>
+                <w:rFonts w:ascii="Times New Roman" w:hAnsi="Times New Roman" w:cs="Times New Roman"/>
+                <w:sz w:val="24"/>
+                <w:szCs w:val="24"/>
+              </w:rPr>
+              <w:t>Nhật</w:t>
+            </w:r>
           </w:p>
         </w:tc>
         <w:tc>
@@ -2079,6 +2071,14 @@
                 <w:szCs w:val="24"/>
               </w:rPr>
             </w:pPr>
+            <w:r>
+              <w:rPr>
+                <w:rFonts w:ascii="Times New Roman" w:hAnsi="Times New Roman" w:cs="Times New Roman"/>
+                <w:sz w:val="24"/>
+                <w:szCs w:val="24"/>
+              </w:rPr>
+              <w:t>Không cho chọn 2 sân bay trung gian trùng nữa</w:t>
+            </w:r>
           </w:p>
         </w:tc>
       </w:tr>
@@ -2824,15 +2824,7 @@
                 <w:sz w:val="24"/>
                 <w:szCs w:val="24"/>
               </w:rPr>
-              <w:t xml:space="preserve"> bằng </w:t>
-            </w:r>
-            <w:r>
-              <w:rPr>
-                <w:rFonts w:ascii="Times New Roman" w:hAnsi="Times New Roman" w:cs="Times New Roman"/>
-                <w:sz w:val="24"/>
-                <w:szCs w:val="24"/>
-              </w:rPr>
-              <w:t>store proceduce</w:t>
+              <w:t xml:space="preserve"> bằng store proceduce</w:t>
             </w:r>
             <w:r>
               <w:rPr>
@@ -2842,8 +2834,6 @@
               </w:rPr>
               <w:t xml:space="preserve"> + 1</w:t>
             </w:r>
-            <w:bookmarkStart w:id="0" w:name="_GoBack"/>
-            <w:bookmarkEnd w:id="0"/>
           </w:p>
         </w:tc>
       </w:tr>
@@ -3124,7 +3114,7 @@
                 <w:sz w:val="24"/>
                 <w:szCs w:val="24"/>
               </w:rPr>
-              <w:t>Đang tiến hành</w:t>
+              <w:t>Hoàn thành</w:t>
             </w:r>
           </w:p>
         </w:tc>
@@ -3141,6 +3131,14 @@
                 <w:szCs w:val="24"/>
               </w:rPr>
             </w:pPr>
+            <w:r>
+              <w:rPr>
+                <w:rFonts w:ascii="Times New Roman" w:hAnsi="Times New Roman" w:cs="Times New Roman"/>
+                <w:sz w:val="24"/>
+                <w:szCs w:val="24"/>
+              </w:rPr>
+              <w:t>Nhật</w:t>
+            </w:r>
           </w:p>
         </w:tc>
         <w:tc>
@@ -3156,6 +3154,58 @@
                 <w:szCs w:val="24"/>
               </w:rPr>
             </w:pPr>
+            <w:r>
+              <w:rPr>
+                <w:rFonts w:ascii="Times New Roman" w:hAnsi="Times New Roman" w:cs="Times New Roman"/>
+                <w:sz w:val="24"/>
+                <w:szCs w:val="24"/>
+              </w:rPr>
+              <w:t xml:space="preserve">frmNhanVien.cs – Hàm </w:t>
+            </w:r>
+            <w:r>
+              <w:rPr>
+                <w:rFonts w:ascii="Times New Roman" w:hAnsi="Times New Roman" w:cs="Times New Roman"/>
+                <w:noProof w:val="0"/>
+                <w:color w:val="000000"/>
+                <w:sz w:val="24"/>
+                <w:szCs w:val="24"/>
+                <w:highlight w:val="white"/>
+              </w:rPr>
+              <w:t>btkhong_</w:t>
+            </w:r>
+            <w:proofErr w:type="gramStart"/>
+            <w:r>
+              <w:rPr>
+                <w:rFonts w:ascii="Times New Roman" w:hAnsi="Times New Roman" w:cs="Times New Roman"/>
+                <w:noProof w:val="0"/>
+                <w:color w:val="000000"/>
+                <w:sz w:val="24"/>
+                <w:szCs w:val="24"/>
+                <w:highlight w:val="white"/>
+              </w:rPr>
+              <w:t>Click</w:t>
+            </w:r>
+            <w:r>
+              <w:rPr>
+                <w:rFonts w:ascii="Times New Roman" w:hAnsi="Times New Roman" w:cs="Times New Roman"/>
+                <w:noProof w:val="0"/>
+                <w:color w:val="000000"/>
+                <w:sz w:val="24"/>
+                <w:szCs w:val="24"/>
+              </w:rPr>
+              <w:t>(</w:t>
+            </w:r>
+            <w:proofErr w:type="gramEnd"/>
+            <w:r>
+              <w:rPr>
+                <w:rFonts w:ascii="Times New Roman" w:hAnsi="Times New Roman" w:cs="Times New Roman"/>
+                <w:noProof w:val="0"/>
+                <w:color w:val="000000"/>
+                <w:sz w:val="24"/>
+                <w:szCs w:val="24"/>
+              </w:rPr>
+              <w:t>…)</w:t>
+            </w:r>
           </w:p>
         </w:tc>
       </w:tr>
@@ -3228,7 +3278,7 @@
                 <w:sz w:val="24"/>
                 <w:szCs w:val="24"/>
               </w:rPr>
-              <w:t>Đang tiến hành</w:t>
+              <w:t>Hoàn thành</w:t>
             </w:r>
           </w:p>
         </w:tc>
@@ -3245,6 +3295,14 @@
                 <w:szCs w:val="24"/>
               </w:rPr>
             </w:pPr>
+            <w:r>
+              <w:rPr>
+                <w:rFonts w:ascii="Times New Roman" w:hAnsi="Times New Roman" w:cs="Times New Roman"/>
+                <w:sz w:val="24"/>
+                <w:szCs w:val="24"/>
+              </w:rPr>
+              <w:t>Nhật</w:t>
+            </w:r>
           </w:p>
         </w:tc>
         <w:tc>
@@ -3260,6 +3318,58 @@
                 <w:szCs w:val="24"/>
               </w:rPr>
             </w:pPr>
+            <w:r>
+              <w:rPr>
+                <w:rFonts w:ascii="Times New Roman" w:hAnsi="Times New Roman" w:cs="Times New Roman"/>
+                <w:sz w:val="24"/>
+                <w:szCs w:val="24"/>
+              </w:rPr>
+              <w:t xml:space="preserve">frmNhanVien.cs – Hàm </w:t>
+            </w:r>
+            <w:r>
+              <w:rPr>
+                <w:rFonts w:ascii="Times New Roman" w:hAnsi="Times New Roman" w:cs="Times New Roman"/>
+                <w:noProof w:val="0"/>
+                <w:color w:val="000000"/>
+                <w:sz w:val="24"/>
+                <w:szCs w:val="24"/>
+                <w:highlight w:val="white"/>
+              </w:rPr>
+              <w:t>btkhong_</w:t>
+            </w:r>
+            <w:proofErr w:type="gramStart"/>
+            <w:r>
+              <w:rPr>
+                <w:rFonts w:ascii="Times New Roman" w:hAnsi="Times New Roman" w:cs="Times New Roman"/>
+                <w:noProof w:val="0"/>
+                <w:color w:val="000000"/>
+                <w:sz w:val="24"/>
+                <w:szCs w:val="24"/>
+                <w:highlight w:val="white"/>
+              </w:rPr>
+              <w:t>Click</w:t>
+            </w:r>
+            <w:r>
+              <w:rPr>
+                <w:rFonts w:ascii="Times New Roman" w:hAnsi="Times New Roman" w:cs="Times New Roman"/>
+                <w:noProof w:val="0"/>
+                <w:color w:val="000000"/>
+                <w:sz w:val="24"/>
+                <w:szCs w:val="24"/>
+              </w:rPr>
+              <w:t>(</w:t>
+            </w:r>
+            <w:proofErr w:type="gramEnd"/>
+            <w:r>
+              <w:rPr>
+                <w:rFonts w:ascii="Times New Roman" w:hAnsi="Times New Roman" w:cs="Times New Roman"/>
+                <w:noProof w:val="0"/>
+                <w:color w:val="000000"/>
+                <w:sz w:val="24"/>
+                <w:szCs w:val="24"/>
+              </w:rPr>
+              <w:t>…)</w:t>
+            </w:r>
           </w:p>
         </w:tc>
       </w:tr>
@@ -3436,7 +3546,7 @@
                 <w:sz w:val="24"/>
                 <w:szCs w:val="24"/>
               </w:rPr>
-              <w:t>Đang tiến hành</w:t>
+              <w:t>Hoàn thành</w:t>
             </w:r>
           </w:p>
         </w:tc>
@@ -3453,6 +3563,14 @@
                 <w:szCs w:val="24"/>
               </w:rPr>
             </w:pPr>
+            <w:r>
+              <w:rPr>
+                <w:rFonts w:ascii="Times New Roman" w:hAnsi="Times New Roman" w:cs="Times New Roman"/>
+                <w:sz w:val="24"/>
+                <w:szCs w:val="24"/>
+              </w:rPr>
+              <w:t>Nhật</w:t>
+            </w:r>
           </w:p>
         </w:tc>
         <w:tc>
@@ -3466,8 +3584,18 @@
                 <w:rFonts w:ascii="Times New Roman" w:hAnsi="Times New Roman" w:cs="Times New Roman"/>
                 <w:sz w:val="24"/>
                 <w:szCs w:val="24"/>
-              </w:rPr>
-            </w:pPr>
+                <w:lang w:val="vi-VN"/>
+              </w:rPr>
+            </w:pPr>
+            <w:r>
+              <w:rPr>
+                <w:rFonts w:ascii="Times New Roman" w:hAnsi="Times New Roman" w:cs="Times New Roman"/>
+                <w:sz w:val="24"/>
+                <w:szCs w:val="24"/>
+                <w:lang w:val="vi-VN"/>
+              </w:rPr>
+              <w:t>Sửa store proceduce từ varchar thành nvarchar.</w:t>
+            </w:r>
           </w:p>
         </w:tc>
       </w:tr>
@@ -3586,15 +3714,7 @@
                 <w:sz w:val="24"/>
                 <w:szCs w:val="24"/>
               </w:rPr>
-              <w:t>frmThemHangVe</w:t>
-            </w:r>
-            <w:r>
-              <w:rPr>
-                <w:rFonts w:ascii="Times New Roman" w:hAnsi="Times New Roman" w:cs="Times New Roman"/>
-                <w:sz w:val="24"/>
-                <w:szCs w:val="24"/>
-              </w:rPr>
-              <w:t xml:space="preserve">.cs – Hàm </w:t>
+              <w:t xml:space="preserve">frmThemHangVe.cs – Hàm </w:t>
             </w:r>
             <w:r>
               <w:rPr>
@@ -4901,15 +5021,7 @@
                 <w:sz w:val="24"/>
                 <w:szCs w:val="24"/>
               </w:rPr>
-              <w:t>3</w:t>
-            </w:r>
-            <w:r>
-              <w:rPr>
-                <w:rFonts w:ascii="Times New Roman" w:hAnsi="Times New Roman" w:cs="Times New Roman"/>
-                <w:sz w:val="24"/>
-                <w:szCs w:val="24"/>
-              </w:rPr>
-              <w:t>.1</w:t>
+              <w:t>3.1</w:t>
             </w:r>
           </w:p>
         </w:tc>
@@ -5013,15 +5125,7 @@
                 <w:sz w:val="24"/>
                 <w:szCs w:val="24"/>
               </w:rPr>
-              <w:t>3</w:t>
-            </w:r>
-            <w:r>
-              <w:rPr>
-                <w:rFonts w:ascii="Times New Roman" w:hAnsi="Times New Roman" w:cs="Times New Roman"/>
-                <w:sz w:val="24"/>
-                <w:szCs w:val="24"/>
-              </w:rPr>
-              <w:t>.2</w:t>
+              <w:t>3.2</w:t>
             </w:r>
           </w:p>
         </w:tc>
@@ -5125,15 +5229,7 @@
                 <w:sz w:val="24"/>
                 <w:szCs w:val="24"/>
               </w:rPr>
-              <w:t>3</w:t>
-            </w:r>
-            <w:r>
-              <w:rPr>
-                <w:rFonts w:ascii="Times New Roman" w:hAnsi="Times New Roman" w:cs="Times New Roman"/>
-                <w:sz w:val="24"/>
-                <w:szCs w:val="24"/>
-              </w:rPr>
-              <w:t>.3</w:t>
+              <w:t>3.3</w:t>
             </w:r>
           </w:p>
         </w:tc>
@@ -5237,15 +5333,7 @@
                 <w:sz w:val="24"/>
                 <w:szCs w:val="24"/>
               </w:rPr>
-              <w:t>3</w:t>
-            </w:r>
-            <w:r>
-              <w:rPr>
-                <w:rFonts w:ascii="Times New Roman" w:hAnsi="Times New Roman" w:cs="Times New Roman"/>
-                <w:sz w:val="24"/>
-                <w:szCs w:val="24"/>
-              </w:rPr>
-              <w:t>.4</w:t>
+              <w:t>3.4</w:t>
             </w:r>
           </w:p>
         </w:tc>
@@ -5349,15 +5437,7 @@
                 <w:sz w:val="24"/>
                 <w:szCs w:val="24"/>
               </w:rPr>
-              <w:t>3</w:t>
-            </w:r>
-            <w:r>
-              <w:rPr>
-                <w:rFonts w:ascii="Times New Roman" w:hAnsi="Times New Roman" w:cs="Times New Roman"/>
-                <w:sz w:val="24"/>
-                <w:szCs w:val="24"/>
-              </w:rPr>
-              <w:t>.5</w:t>
+              <w:t>3.5</w:t>
             </w:r>
           </w:p>
         </w:tc>
@@ -5602,7 +5682,7 @@
                 <w:sz w:val="24"/>
                 <w:szCs w:val="24"/>
               </w:rPr>
-              <w:t>Đang tiến hành</w:t>
+              <w:t>Hoàn thành</w:t>
             </w:r>
           </w:p>
         </w:tc>
@@ -5619,6 +5699,14 @@
                 <w:szCs w:val="24"/>
               </w:rPr>
             </w:pPr>
+            <w:r>
+              <w:rPr>
+                <w:rFonts w:ascii="Times New Roman" w:hAnsi="Times New Roman" w:cs="Times New Roman"/>
+                <w:sz w:val="24"/>
+                <w:szCs w:val="24"/>
+              </w:rPr>
+              <w:t>Nhật</w:t>
+            </w:r>
           </w:p>
         </w:tc>
         <w:tc>
@@ -5634,6 +5722,14 @@
                 <w:szCs w:val="24"/>
               </w:rPr>
             </w:pPr>
+            <w:r>
+              <w:rPr>
+                <w:rFonts w:ascii="Times New Roman" w:hAnsi="Times New Roman" w:cs="Times New Roman"/>
+                <w:sz w:val="24"/>
+                <w:szCs w:val="24"/>
+              </w:rPr>
+              <w:t>Lấy tỉ giá online từ webservicex.net</w:t>
+            </w:r>
           </w:p>
         </w:tc>
       </w:tr>
@@ -5647,6 +5743,8 @@
           <w:szCs w:val="24"/>
         </w:rPr>
       </w:pPr>
+      <w:bookmarkStart w:id="0" w:name="_GoBack"/>
+      <w:bookmarkEnd w:id="0"/>
     </w:p>
     <w:sectPr>
       <w:pgSz w:w="12240" w:h="15840"/>

</xml_diff>

<commit_message>
! Sua form Main them cac nut tinh nang ! Sua frmQuanLySanBay - frmThemSanBay - frmSuaSanBay: them dia diem vao + Them frmXemThongTinVe, frmQuanLyDiaDiem + Them frmQuanLyHangHangKhong, frmThemHangHangKhong, frmSuaHangHangKhong + Them frmTaoTaiKhoang, frmQuanLyKhachHang, frmChiTietKhachHang
</commit_message>
<xml_diff>
--- a/confirm-requirement.docx
+++ b/confirm-requirement.docx
@@ -4560,8 +4560,10 @@
                 <w:sz w:val="24"/>
                 <w:szCs w:val="24"/>
               </w:rPr>
-              <w:t>Đang tiến hành</w:t>
-            </w:r>
+              <w:t>Hoàn thành</w:t>
+            </w:r>
+            <w:bookmarkStart w:id="0" w:name="_GoBack"/>
+            <w:bookmarkEnd w:id="0"/>
           </w:p>
         </w:tc>
         <w:tc>
@@ -4577,6 +4579,14 @@
                 <w:szCs w:val="24"/>
               </w:rPr>
             </w:pPr>
+            <w:r>
+              <w:rPr>
+                <w:rFonts w:ascii="Times New Roman" w:hAnsi="Times New Roman" w:cs="Times New Roman"/>
+                <w:sz w:val="24"/>
+                <w:szCs w:val="24"/>
+              </w:rPr>
+              <w:t>Đăng</w:t>
+            </w:r>
           </w:p>
         </w:tc>
         <w:tc>
@@ -5743,8 +5753,6 @@
           <w:szCs w:val="24"/>
         </w:rPr>
       </w:pPr>
-      <w:bookmarkStart w:id="0" w:name="_GoBack"/>
-      <w:bookmarkEnd w:id="0"/>
     </w:p>
     <w:sectPr>
       <w:pgSz w:w="12240" w:h="15840"/>

</xml_diff>

<commit_message>
~ Chuc nang 2.3 + Them DAL va BLL chi DiaDiem ! Hoan thanh form frmQuanLyDiaDiem ! Sua BLL, DAL lien quan: BLL_SanBay, ! Sua cac form lien quan: frmQuanLySanBay, frmSuaSanBay, frmThemSanBay
</commit_message>
<xml_diff>
--- a/confirm-requirement.docx
+++ b/confirm-requirement.docx
@@ -4352,7 +4352,7 @@
                 <w:sz w:val="24"/>
                 <w:szCs w:val="24"/>
               </w:rPr>
-              <w:t>Đang tiến hành</w:t>
+              <w:t>Hoàn thành</w:t>
             </w:r>
           </w:p>
         </w:tc>
@@ -4369,6 +4369,16 @@
                 <w:szCs w:val="24"/>
               </w:rPr>
             </w:pPr>
+            <w:r>
+              <w:rPr>
+                <w:rFonts w:ascii="Times New Roman" w:hAnsi="Times New Roman" w:cs="Times New Roman"/>
+                <w:sz w:val="24"/>
+                <w:szCs w:val="24"/>
+              </w:rPr>
+              <w:t>Nhật</w:t>
+            </w:r>
+            <w:bookmarkStart w:id="0" w:name="_GoBack"/>
+            <w:bookmarkEnd w:id="0"/>
           </w:p>
         </w:tc>
         <w:tc>
@@ -4562,8 +4572,6 @@
               </w:rPr>
               <w:t>Hoàn thành</w:t>
             </w:r>
-            <w:bookmarkStart w:id="0" w:name="_GoBack"/>
-            <w:bookmarkEnd w:id="0"/>
           </w:p>
         </w:tc>
         <w:tc>

</xml_diff>

<commit_message>
check database, load dia diem tu file
</commit_message>
<xml_diff>
--- a/confirm-requirement.docx
+++ b/confirm-requirement.docx
@@ -2191,6 +2191,7 @@
                 <w:szCs w:val="24"/>
               </w:rPr>
             </w:pPr>
+            <w:proofErr w:type="spellStart"/>
             <w:r>
               <w:rPr>
                 <w:rFonts w:ascii="Times New Roman" w:hAnsi="Times New Roman" w:cs="Times New Roman"/>
@@ -2212,6 +2213,7 @@
               </w:rPr>
               <w:t>.cs</w:t>
             </w:r>
+            <w:proofErr w:type="spellEnd"/>
             <w:r>
               <w:rPr>
                 <w:rFonts w:ascii="Times New Roman" w:hAnsi="Times New Roman" w:cs="Times New Roman"/>
@@ -2220,8 +2222,31 @@
                 <w:sz w:val="24"/>
                 <w:szCs w:val="24"/>
               </w:rPr>
-              <w:t xml:space="preserve"> – Hàm </w:t>
-            </w:r>
+              <w:t xml:space="preserve"> – </w:t>
+            </w:r>
+            <w:proofErr w:type="spellStart"/>
+            <w:r>
+              <w:rPr>
+                <w:rFonts w:ascii="Times New Roman" w:hAnsi="Times New Roman" w:cs="Times New Roman"/>
+                <w:noProof w:val="0"/>
+                <w:color w:val="000000" w:themeColor="text1"/>
+                <w:sz w:val="24"/>
+                <w:szCs w:val="24"/>
+              </w:rPr>
+              <w:t>Hàm</w:t>
+            </w:r>
+            <w:proofErr w:type="spellEnd"/>
+            <w:r>
+              <w:rPr>
+                <w:rFonts w:ascii="Times New Roman" w:hAnsi="Times New Roman" w:cs="Times New Roman"/>
+                <w:noProof w:val="0"/>
+                <w:color w:val="000000" w:themeColor="text1"/>
+                <w:sz w:val="24"/>
+                <w:szCs w:val="24"/>
+              </w:rPr>
+              <w:t xml:space="preserve"> </w:t>
+            </w:r>
+            <w:proofErr w:type="spellStart"/>
             <w:r>
               <w:rPr>
                 <w:rFonts w:ascii="Times New Roman" w:hAnsi="Times New Roman" w:cs="Times New Roman"/>
@@ -2231,7 +2256,19 @@
                 <w:szCs w:val="24"/>
                 <w:highlight w:val="white"/>
               </w:rPr>
-              <w:t>solveDataInputCT_LichChuyenBay()</w:t>
+              <w:t>solveDataInputCT_LichChuyenBay</w:t>
+            </w:r>
+            <w:proofErr w:type="spellEnd"/>
+            <w:r>
+              <w:rPr>
+                <w:rFonts w:ascii="Times New Roman" w:hAnsi="Times New Roman" w:cs="Times New Roman"/>
+                <w:noProof w:val="0"/>
+                <w:color w:val="000000"/>
+                <w:sz w:val="24"/>
+                <w:szCs w:val="24"/>
+                <w:highlight w:val="white"/>
+              </w:rPr>
+              <w:t>()</w:t>
             </w:r>
           </w:p>
         </w:tc>
@@ -2348,6 +2385,7 @@
                 <w:highlight w:val="white"/>
               </w:rPr>
             </w:pPr>
+            <w:proofErr w:type="spellStart"/>
             <w:r>
               <w:rPr>
                 <w:rFonts w:ascii="Times New Roman" w:hAnsi="Times New Roman" w:cs="Times New Roman"/>
@@ -2369,6 +2407,7 @@
               </w:rPr>
               <w:t>.cs</w:t>
             </w:r>
+            <w:proofErr w:type="spellEnd"/>
             <w:r>
               <w:rPr>
                 <w:rFonts w:ascii="Times New Roman" w:hAnsi="Times New Roman" w:cs="Times New Roman"/>
@@ -2377,7 +2416,29 @@
                 <w:sz w:val="24"/>
                 <w:szCs w:val="24"/>
               </w:rPr>
-              <w:t xml:space="preserve"> – Hàm </w:t>
+              <w:t xml:space="preserve"> – </w:t>
+            </w:r>
+            <w:proofErr w:type="spellStart"/>
+            <w:r>
+              <w:rPr>
+                <w:rFonts w:ascii="Times New Roman" w:hAnsi="Times New Roman" w:cs="Times New Roman"/>
+                <w:noProof w:val="0"/>
+                <w:color w:val="000000" w:themeColor="text1"/>
+                <w:sz w:val="24"/>
+                <w:szCs w:val="24"/>
+              </w:rPr>
+              <w:t>Hàm</w:t>
+            </w:r>
+            <w:proofErr w:type="spellEnd"/>
+            <w:r>
+              <w:rPr>
+                <w:rFonts w:ascii="Times New Roman" w:hAnsi="Times New Roman" w:cs="Times New Roman"/>
+                <w:noProof w:val="0"/>
+                <w:color w:val="000000" w:themeColor="text1"/>
+                <w:sz w:val="24"/>
+                <w:szCs w:val="24"/>
+              </w:rPr>
+              <w:t xml:space="preserve"> </w:t>
             </w:r>
             <w:r>
               <w:rPr>
@@ -2541,8 +2602,9 @@
                 <w:szCs w:val="24"/>
                 <w:highlight w:val="white"/>
               </w:rPr>
-              <w:t xml:space="preserve"> - Hàm </w:t>
-            </w:r>
+              <w:t xml:space="preserve"> - </w:t>
+            </w:r>
+            <w:proofErr w:type="spellStart"/>
             <w:r>
               <w:rPr>
                 <w:rFonts w:ascii="Times New Roman" w:hAnsi="Times New Roman" w:cs="Times New Roman"/>
@@ -2552,7 +2614,43 @@
                 <w:szCs w:val="24"/>
                 <w:highlight w:val="white"/>
               </w:rPr>
-              <w:t>LoadDanhSachChuyenBay()</w:t>
+              <w:t>Hàm</w:t>
+            </w:r>
+            <w:proofErr w:type="spellEnd"/>
+            <w:r>
+              <w:rPr>
+                <w:rFonts w:ascii="Times New Roman" w:hAnsi="Times New Roman" w:cs="Times New Roman"/>
+                <w:noProof w:val="0"/>
+                <w:color w:val="000000"/>
+                <w:sz w:val="24"/>
+                <w:szCs w:val="24"/>
+                <w:highlight w:val="white"/>
+              </w:rPr>
+              <w:t xml:space="preserve"> </w:t>
+            </w:r>
+            <w:proofErr w:type="spellStart"/>
+            <w:r>
+              <w:rPr>
+                <w:rFonts w:ascii="Times New Roman" w:hAnsi="Times New Roman" w:cs="Times New Roman"/>
+                <w:noProof w:val="0"/>
+                <w:color w:val="000000"/>
+                <w:sz w:val="24"/>
+                <w:szCs w:val="24"/>
+                <w:highlight w:val="white"/>
+              </w:rPr>
+              <w:t>LoadDanhSachChuyenBay</w:t>
+            </w:r>
+            <w:proofErr w:type="spellEnd"/>
+            <w:r>
+              <w:rPr>
+                <w:rFonts w:ascii="Times New Roman" w:hAnsi="Times New Roman" w:cs="Times New Roman"/>
+                <w:noProof w:val="0"/>
+                <w:color w:val="000000"/>
+                <w:sz w:val="24"/>
+                <w:szCs w:val="24"/>
+                <w:highlight w:val="white"/>
+              </w:rPr>
+              <w:t>()</w:t>
             </w:r>
           </w:p>
         </w:tc>
@@ -3162,6 +3260,7 @@
               </w:rPr>
               <w:t xml:space="preserve">frmNhanVien.cs – Hàm </w:t>
             </w:r>
+            <w:proofErr w:type="spellStart"/>
             <w:r>
               <w:rPr>
                 <w:rFonts w:ascii="Times New Roman" w:hAnsi="Times New Roman" w:cs="Times New Roman"/>
@@ -3185,6 +3284,7 @@
               </w:rPr>
               <w:t>Click</w:t>
             </w:r>
+            <w:proofErr w:type="spellEnd"/>
             <w:r>
               <w:rPr>
                 <w:rFonts w:ascii="Times New Roman" w:hAnsi="Times New Roman" w:cs="Times New Roman"/>
@@ -3326,6 +3426,7 @@
               </w:rPr>
               <w:t xml:space="preserve">frmNhanVien.cs – Hàm </w:t>
             </w:r>
+            <w:proofErr w:type="spellStart"/>
             <w:r>
               <w:rPr>
                 <w:rFonts w:ascii="Times New Roman" w:hAnsi="Times New Roman" w:cs="Times New Roman"/>
@@ -3349,6 +3450,7 @@
               </w:rPr>
               <w:t>Click</w:t>
             </w:r>
+            <w:proofErr w:type="spellEnd"/>
             <w:r>
               <w:rPr>
                 <w:rFonts w:ascii="Times New Roman" w:hAnsi="Times New Roman" w:cs="Times New Roman"/>
@@ -3932,6 +4034,8 @@
         <w:lastRenderedPageBreak/>
         <w:t>Nâng cấp phần mềm</w:t>
       </w:r>
+      <w:bookmarkStart w:id="0" w:name="_GoBack"/>
+      <w:bookmarkEnd w:id="0"/>
     </w:p>
     <w:tbl>
       <w:tblPr>
@@ -4377,8 +4481,6 @@
               </w:rPr>
               <w:t>Nhật</w:t>
             </w:r>
-            <w:bookmarkStart w:id="0" w:name="_GoBack"/>
-            <w:bookmarkEnd w:id="0"/>
           </w:p>
         </w:tc>
         <w:tc>
@@ -7419,7 +7521,6 @@
       <w:spacing w:after="0" w:line="240" w:lineRule="auto"/>
     </w:pPr>
     <w:tblPr>
-      <w:tblInd w:w="0" w:type="dxa"/>
       <w:tblBorders>
         <w:top w:val="single" w:sz="4" w:space="0" w:color="auto"/>
         <w:left w:val="single" w:sz="4" w:space="0" w:color="auto"/>
@@ -7428,12 +7529,6 @@
         <w:insideH w:val="single" w:sz="4" w:space="0" w:color="auto"/>
         <w:insideV w:val="single" w:sz="4" w:space="0" w:color="auto"/>
       </w:tblBorders>
-      <w:tblCellMar>
-        <w:top w:w="0" w:type="dxa"/>
-        <w:left w:w="108" w:type="dxa"/>
-        <w:bottom w:w="0" w:type="dxa"/>
-        <w:right w:w="108" w:type="dxa"/>
-      </w:tblCellMar>
     </w:tblPr>
   </w:style>
 </w:styles>

</xml_diff>

<commit_message>
+Them icon +Them phan quyen cho nguoi dung +Them chuc nang 3.1 gom:    +Tao tai khoan - dang nhap = tk khach hang    +Them quan ly khach hang    +Them xem chi tiet khach hang    +Hien thi thong tin khach hang khi dat ve !Chinh sua lai csdl va store proceduce
</commit_message>
<xml_diff>
--- a/confirm-requirement.docx
+++ b/confirm-requirement.docx
@@ -2191,7 +2191,6 @@
                 <w:szCs w:val="24"/>
               </w:rPr>
             </w:pPr>
-            <w:proofErr w:type="spellStart"/>
             <w:r>
               <w:rPr>
                 <w:rFonts w:ascii="Times New Roman" w:hAnsi="Times New Roman" w:cs="Times New Roman"/>
@@ -2213,7 +2212,6 @@
               </w:rPr>
               <w:t>.cs</w:t>
             </w:r>
-            <w:proofErr w:type="spellEnd"/>
             <w:r>
               <w:rPr>
                 <w:rFonts w:ascii="Times New Roman" w:hAnsi="Times New Roman" w:cs="Times New Roman"/>
@@ -2222,31 +2220,8 @@
                 <w:sz w:val="24"/>
                 <w:szCs w:val="24"/>
               </w:rPr>
-              <w:t xml:space="preserve"> – </w:t>
-            </w:r>
-            <w:proofErr w:type="spellStart"/>
-            <w:r>
-              <w:rPr>
-                <w:rFonts w:ascii="Times New Roman" w:hAnsi="Times New Roman" w:cs="Times New Roman"/>
-                <w:noProof w:val="0"/>
-                <w:color w:val="000000" w:themeColor="text1"/>
-                <w:sz w:val="24"/>
-                <w:szCs w:val="24"/>
-              </w:rPr>
-              <w:t>Hàm</w:t>
-            </w:r>
-            <w:proofErr w:type="spellEnd"/>
-            <w:r>
-              <w:rPr>
-                <w:rFonts w:ascii="Times New Roman" w:hAnsi="Times New Roman" w:cs="Times New Roman"/>
-                <w:noProof w:val="0"/>
-                <w:color w:val="000000" w:themeColor="text1"/>
-                <w:sz w:val="24"/>
-                <w:szCs w:val="24"/>
-              </w:rPr>
-              <w:t xml:space="preserve"> </w:t>
-            </w:r>
-            <w:proofErr w:type="spellStart"/>
+              <w:t xml:space="preserve"> – Hàm </w:t>
+            </w:r>
             <w:r>
               <w:rPr>
                 <w:rFonts w:ascii="Times New Roman" w:hAnsi="Times New Roman" w:cs="Times New Roman"/>
@@ -2256,19 +2231,7 @@
                 <w:szCs w:val="24"/>
                 <w:highlight w:val="white"/>
               </w:rPr>
-              <w:t>solveDataInputCT_LichChuyenBay</w:t>
-            </w:r>
-            <w:proofErr w:type="spellEnd"/>
-            <w:r>
-              <w:rPr>
-                <w:rFonts w:ascii="Times New Roman" w:hAnsi="Times New Roman" w:cs="Times New Roman"/>
-                <w:noProof w:val="0"/>
-                <w:color w:val="000000"/>
-                <w:sz w:val="24"/>
-                <w:szCs w:val="24"/>
-                <w:highlight w:val="white"/>
-              </w:rPr>
-              <w:t>()</w:t>
+              <w:t>solveDataInputCT_LichChuyenBay()</w:t>
             </w:r>
           </w:p>
         </w:tc>
@@ -2385,7 +2348,6 @@
                 <w:highlight w:val="white"/>
               </w:rPr>
             </w:pPr>
-            <w:proofErr w:type="spellStart"/>
             <w:r>
               <w:rPr>
                 <w:rFonts w:ascii="Times New Roman" w:hAnsi="Times New Roman" w:cs="Times New Roman"/>
@@ -2407,7 +2369,6 @@
               </w:rPr>
               <w:t>.cs</w:t>
             </w:r>
-            <w:proofErr w:type="spellEnd"/>
             <w:r>
               <w:rPr>
                 <w:rFonts w:ascii="Times New Roman" w:hAnsi="Times New Roman" w:cs="Times New Roman"/>
@@ -2416,29 +2377,7 @@
                 <w:sz w:val="24"/>
                 <w:szCs w:val="24"/>
               </w:rPr>
-              <w:t xml:space="preserve"> – </w:t>
-            </w:r>
-            <w:proofErr w:type="spellStart"/>
-            <w:r>
-              <w:rPr>
-                <w:rFonts w:ascii="Times New Roman" w:hAnsi="Times New Roman" w:cs="Times New Roman"/>
-                <w:noProof w:val="0"/>
-                <w:color w:val="000000" w:themeColor="text1"/>
-                <w:sz w:val="24"/>
-                <w:szCs w:val="24"/>
-              </w:rPr>
-              <w:t>Hàm</w:t>
-            </w:r>
-            <w:proofErr w:type="spellEnd"/>
-            <w:r>
-              <w:rPr>
-                <w:rFonts w:ascii="Times New Roman" w:hAnsi="Times New Roman" w:cs="Times New Roman"/>
-                <w:noProof w:val="0"/>
-                <w:color w:val="000000" w:themeColor="text1"/>
-                <w:sz w:val="24"/>
-                <w:szCs w:val="24"/>
-              </w:rPr>
-              <w:t xml:space="preserve"> </w:t>
+              <w:t xml:space="preserve"> – Hàm </w:t>
             </w:r>
             <w:r>
               <w:rPr>
@@ -2602,9 +2541,8 @@
                 <w:szCs w:val="24"/>
                 <w:highlight w:val="white"/>
               </w:rPr>
-              <w:t xml:space="preserve"> - </w:t>
-            </w:r>
-            <w:proofErr w:type="spellStart"/>
+              <w:t xml:space="preserve"> - Hàm </w:t>
+            </w:r>
             <w:r>
               <w:rPr>
                 <w:rFonts w:ascii="Times New Roman" w:hAnsi="Times New Roman" w:cs="Times New Roman"/>
@@ -2614,43 +2552,7 @@
                 <w:szCs w:val="24"/>
                 <w:highlight w:val="white"/>
               </w:rPr>
-              <w:t>Hàm</w:t>
-            </w:r>
-            <w:proofErr w:type="spellEnd"/>
-            <w:r>
-              <w:rPr>
-                <w:rFonts w:ascii="Times New Roman" w:hAnsi="Times New Roman" w:cs="Times New Roman"/>
-                <w:noProof w:val="0"/>
-                <w:color w:val="000000"/>
-                <w:sz w:val="24"/>
-                <w:szCs w:val="24"/>
-                <w:highlight w:val="white"/>
-              </w:rPr>
-              <w:t xml:space="preserve"> </w:t>
-            </w:r>
-            <w:proofErr w:type="spellStart"/>
-            <w:r>
-              <w:rPr>
-                <w:rFonts w:ascii="Times New Roman" w:hAnsi="Times New Roman" w:cs="Times New Roman"/>
-                <w:noProof w:val="0"/>
-                <w:color w:val="000000"/>
-                <w:sz w:val="24"/>
-                <w:szCs w:val="24"/>
-                <w:highlight w:val="white"/>
-              </w:rPr>
-              <w:t>LoadDanhSachChuyenBay</w:t>
-            </w:r>
-            <w:proofErr w:type="spellEnd"/>
-            <w:r>
-              <w:rPr>
-                <w:rFonts w:ascii="Times New Roman" w:hAnsi="Times New Roman" w:cs="Times New Roman"/>
-                <w:noProof w:val="0"/>
-                <w:color w:val="000000"/>
-                <w:sz w:val="24"/>
-                <w:szCs w:val="24"/>
-                <w:highlight w:val="white"/>
-              </w:rPr>
-              <w:t>()</w:t>
+              <w:t>LoadDanhSachChuyenBay()</w:t>
             </w:r>
           </w:p>
         </w:tc>
@@ -3260,7 +3162,6 @@
               </w:rPr>
               <w:t xml:space="preserve">frmNhanVien.cs – Hàm </w:t>
             </w:r>
-            <w:proofErr w:type="spellStart"/>
             <w:r>
               <w:rPr>
                 <w:rFonts w:ascii="Times New Roman" w:hAnsi="Times New Roman" w:cs="Times New Roman"/>
@@ -3284,7 +3185,6 @@
               </w:rPr>
               <w:t>Click</w:t>
             </w:r>
-            <w:proofErr w:type="spellEnd"/>
             <w:r>
               <w:rPr>
                 <w:rFonts w:ascii="Times New Roman" w:hAnsi="Times New Roman" w:cs="Times New Roman"/>
@@ -3426,7 +3326,6 @@
               </w:rPr>
               <w:t xml:space="preserve">frmNhanVien.cs – Hàm </w:t>
             </w:r>
-            <w:proofErr w:type="spellStart"/>
             <w:r>
               <w:rPr>
                 <w:rFonts w:ascii="Times New Roman" w:hAnsi="Times New Roman" w:cs="Times New Roman"/>
@@ -3450,7 +3349,6 @@
               </w:rPr>
               <w:t>Click</w:t>
             </w:r>
-            <w:proofErr w:type="spellEnd"/>
             <w:r>
               <w:rPr>
                 <w:rFonts w:ascii="Times New Roman" w:hAnsi="Times New Roman" w:cs="Times New Roman"/>
@@ -4034,8 +3932,6 @@
         <w:lastRenderedPageBreak/>
         <w:t>Nâng cấp phần mềm</w:t>
       </w:r>
-      <w:bookmarkStart w:id="0" w:name="_GoBack"/>
-      <w:bookmarkEnd w:id="0"/>
     </w:p>
     <w:tbl>
       <w:tblPr>
@@ -5164,7 +5060,7 @@
                 <w:sz w:val="24"/>
                 <w:szCs w:val="24"/>
               </w:rPr>
-              <w:t>Đang tiến hành</w:t>
+              <w:t>Hoàn thành</w:t>
             </w:r>
           </w:p>
         </w:tc>
@@ -5181,6 +5077,14 @@
                 <w:szCs w:val="24"/>
               </w:rPr>
             </w:pPr>
+            <w:r>
+              <w:rPr>
+                <w:rFonts w:ascii="Times New Roman" w:hAnsi="Times New Roman" w:cs="Times New Roman"/>
+                <w:sz w:val="24"/>
+                <w:szCs w:val="24"/>
+              </w:rPr>
+              <w:t>Nhật</w:t>
+            </w:r>
           </w:p>
         </w:tc>
         <w:tc>
@@ -5196,6 +5100,16 @@
                 <w:szCs w:val="24"/>
               </w:rPr>
             </w:pPr>
+            <w:r>
+              <w:rPr>
+                <w:rFonts w:ascii="Times New Roman" w:hAnsi="Times New Roman" w:cs="Times New Roman"/>
+                <w:sz w:val="24"/>
+                <w:szCs w:val="24"/>
+              </w:rPr>
+              <w:t>Gồm tạo tk, xem danh sách khách hàng, xem chi tiết đặt mua khách hàng</w:t>
+            </w:r>
+            <w:bookmarkStart w:id="0" w:name="_GoBack"/>
+            <w:bookmarkEnd w:id="0"/>
           </w:p>
         </w:tc>
       </w:tr>
@@ -7521,6 +7435,7 @@
       <w:spacing w:after="0" w:line="240" w:lineRule="auto"/>
     </w:pPr>
     <w:tblPr>
+      <w:tblInd w:w="0" w:type="dxa"/>
       <w:tblBorders>
         <w:top w:val="single" w:sz="4" w:space="0" w:color="auto"/>
         <w:left w:val="single" w:sz="4" w:space="0" w:color="auto"/>
@@ -7529,6 +7444,12 @@
         <w:insideH w:val="single" w:sz="4" w:space="0" w:color="auto"/>
         <w:insideV w:val="single" w:sz="4" w:space="0" w:color="auto"/>
       </w:tblBorders>
+      <w:tblCellMar>
+        <w:top w:w="0" w:type="dxa"/>
+        <w:left w:w="108" w:type="dxa"/>
+        <w:bottom w:w="0" w:type="dxa"/>
+        <w:right w:w="108" w:type="dxa"/>
+      </w:tblCellMar>
     </w:tblPr>
   </w:style>
 </w:styles>

</xml_diff>

<commit_message>
Hoan thanh chuc nang 2.4 cho:    +Dia diem    +Lich chuyen bay    +Phieu dat cho    +Nhan vien - khach hang    +HangVe
</commit_message>
<xml_diff>
--- a/confirm-requirement.docx
+++ b/confirm-requirement.docx
@@ -4248,7 +4248,7 @@
                 <w:sz w:val="24"/>
                 <w:szCs w:val="24"/>
               </w:rPr>
-              <w:t>Đang tiến hành</w:t>
+              <w:t>Hoàn thành</w:t>
             </w:r>
           </w:p>
         </w:tc>
@@ -4265,6 +4265,14 @@
                 <w:szCs w:val="24"/>
               </w:rPr>
             </w:pPr>
+            <w:r>
+              <w:rPr>
+                <w:rFonts w:ascii="Times New Roman" w:hAnsi="Times New Roman" w:cs="Times New Roman"/>
+                <w:sz w:val="24"/>
+                <w:szCs w:val="24"/>
+              </w:rPr>
+              <w:t>Đăng</w:t>
+            </w:r>
           </w:p>
         </w:tc>
         <w:tc>
@@ -4464,7 +4472,7 @@
                 <w:sz w:val="24"/>
                 <w:szCs w:val="24"/>
               </w:rPr>
-              <w:t>Đang tiến hành</w:t>
+              <w:t>Hoàn thành</w:t>
             </w:r>
           </w:p>
         </w:tc>
@@ -4481,6 +4489,14 @@
                 <w:szCs w:val="24"/>
               </w:rPr>
             </w:pPr>
+            <w:r>
+              <w:rPr>
+                <w:rFonts w:ascii="Times New Roman" w:hAnsi="Times New Roman" w:cs="Times New Roman"/>
+                <w:sz w:val="24"/>
+                <w:szCs w:val="24"/>
+              </w:rPr>
+              <w:t>Nhật</w:t>
+            </w:r>
           </w:p>
         </w:tc>
         <w:tc>
@@ -4496,6 +4512,14 @@
                 <w:szCs w:val="24"/>
               </w:rPr>
             </w:pPr>
+            <w:r>
+              <w:rPr>
+                <w:rFonts w:ascii="Times New Roman" w:hAnsi="Times New Roman" w:cs="Times New Roman"/>
+                <w:sz w:val="24"/>
+                <w:szCs w:val="24"/>
+              </w:rPr>
+              <w:t>Xài bộ đếm – bộ đếm cộng mỗi khi insert vào các bảng</w:t>
+            </w:r>
           </w:p>
         </w:tc>
       </w:tr>
@@ -4807,6 +4831,14 @@
                 <w:szCs w:val="24"/>
               </w:rPr>
             </w:pPr>
+            <w:r>
+              <w:rPr>
+                <w:rFonts w:ascii="Times New Roman" w:hAnsi="Times New Roman" w:cs="Times New Roman"/>
+                <w:sz w:val="24"/>
+                <w:szCs w:val="24"/>
+              </w:rPr>
+              <w:t>…</w:t>
+            </w:r>
           </w:p>
         </w:tc>
         <w:tc>
@@ -4822,6 +4854,14 @@
                 <w:szCs w:val="24"/>
               </w:rPr>
             </w:pPr>
+            <w:r>
+              <w:rPr>
+                <w:rFonts w:ascii="Times New Roman" w:hAnsi="Times New Roman" w:cs="Times New Roman"/>
+                <w:sz w:val="24"/>
+                <w:szCs w:val="24"/>
+              </w:rPr>
+              <w:t>Đã có sẵn</w:t>
+            </w:r>
           </w:p>
         </w:tc>
       </w:tr>
@@ -5108,8 +5148,6 @@
               </w:rPr>
               <w:t>Gồm tạo tk, xem danh sách khách hàng, xem chi tiết đặt mua khách hàng</w:t>
             </w:r>
-            <w:bookmarkStart w:id="0" w:name="_GoBack"/>
-            <w:bookmarkEnd w:id="0"/>
           </w:p>
         </w:tc>
       </w:tr>
@@ -5390,7 +5428,7 @@
                 <w:sz w:val="24"/>
                 <w:szCs w:val="24"/>
               </w:rPr>
-              <w:t>Đang tiến hành</w:t>
+              <w:t>Hoàn thành</w:t>
             </w:r>
           </w:p>
         </w:tc>
@@ -5407,6 +5445,16 @@
                 <w:szCs w:val="24"/>
               </w:rPr>
             </w:pPr>
+            <w:r>
+              <w:rPr>
+                <w:rFonts w:ascii="Times New Roman" w:hAnsi="Times New Roman" w:cs="Times New Roman"/>
+                <w:sz w:val="24"/>
+                <w:szCs w:val="24"/>
+              </w:rPr>
+              <w:t>Đăng</w:t>
+            </w:r>
+            <w:bookmarkStart w:id="0" w:name="_GoBack"/>
+            <w:bookmarkEnd w:id="0"/>
           </w:p>
         </w:tc>
         <w:tc>

</xml_diff>

<commit_message>
+Them chuc nang 3.3 +Them MaChuyenBay o frmChiTietKhachHang va sua store proceduce lien quan
</commit_message>
<xml_diff>
--- a/confirm-requirement.docx
+++ b/confirm-requirement.docx
@@ -5324,7 +5324,7 @@
                 <w:sz w:val="24"/>
                 <w:szCs w:val="24"/>
               </w:rPr>
-              <w:t>Đang tiến hành</w:t>
+              <w:t>Hoàn thành</w:t>
             </w:r>
           </w:p>
         </w:tc>
@@ -5341,6 +5341,14 @@
                 <w:szCs w:val="24"/>
               </w:rPr>
             </w:pPr>
+            <w:r>
+              <w:rPr>
+                <w:rFonts w:ascii="Times New Roman" w:hAnsi="Times New Roman" w:cs="Times New Roman"/>
+                <w:sz w:val="24"/>
+                <w:szCs w:val="24"/>
+              </w:rPr>
+              <w:t>Nhật</w:t>
+            </w:r>
           </w:p>
         </w:tc>
         <w:tc>
@@ -5453,8 +5461,6 @@
               </w:rPr>
               <w:t>Đăng</w:t>
             </w:r>
-            <w:bookmarkStart w:id="0" w:name="_GoBack"/>
-            <w:bookmarkEnd w:id="0"/>
           </w:p>
         </w:tc>
         <w:tc>
@@ -5674,6 +5680,8 @@
                 <w:szCs w:val="24"/>
               </w:rPr>
             </w:pPr>
+            <w:bookmarkStart w:id="0" w:name="_GoBack"/>
+            <w:bookmarkEnd w:id="0"/>
           </w:p>
         </w:tc>
         <w:tc>

</xml_diff>

<commit_message>
Fix bug 1.3.2 Them nut refresh form xem thong tin ve
</commit_message>
<xml_diff>
--- a/confirm-requirement.docx
+++ b/confirm-requirement.docx
@@ -2603,7 +2603,7 @@
                 <w:sz w:val="24"/>
                 <w:szCs w:val="24"/>
               </w:rPr>
-              <w:t>1.4.1</w:t>
+              <w:t>1.3.2</w:t>
             </w:r>
           </w:p>
         </w:tc>
@@ -2666,30 +2666,8 @@
                 <w:szCs w:val="24"/>
               </w:rPr>
             </w:pPr>
-            <w:r>
-              <w:rPr>
-                <w:rFonts w:ascii="Times New Roman" w:hAnsi="Times New Roman" w:cs="Times New Roman"/>
-                <w:sz w:val="24"/>
-                <w:szCs w:val="24"/>
-              </w:rPr>
-              <w:t>Sửa</w:t>
-            </w:r>
-            <w:r>
-              <w:rPr>
-                <w:rFonts w:ascii="Times New Roman" w:hAnsi="Times New Roman" w:cs="Times New Roman"/>
-                <w:sz w:val="24"/>
-                <w:szCs w:val="24"/>
-              </w:rPr>
-              <w:t xml:space="preserve"> store</w:t>
-            </w:r>
-            <w:r>
-              <w:rPr>
-                <w:rFonts w:ascii="Times New Roman" w:hAnsi="Times New Roman" w:cs="Times New Roman"/>
-                <w:sz w:val="24"/>
-                <w:szCs w:val="24"/>
-              </w:rPr>
-              <w:t xml:space="preserve"> proceduce từ so sánh ngày trực tiếp thành xài hàn DATEDIFF</w:t>
-            </w:r>
+            <w:bookmarkStart w:id="0" w:name="_GoBack"/>
+            <w:bookmarkEnd w:id="0"/>
           </w:p>
         </w:tc>
       </w:tr>
@@ -2739,7 +2717,7 @@
                 <w:sz w:val="24"/>
                 <w:szCs w:val="24"/>
               </w:rPr>
-              <w:t>1.5.1</w:t>
+              <w:t>1.4.1</w:t>
             </w:r>
           </w:p>
         </w:tc>
@@ -2808,31 +2786,23 @@
                 <w:sz w:val="24"/>
                 <w:szCs w:val="24"/>
               </w:rPr>
-              <w:t>Mã phiếu đặt mới = l</w:t>
-            </w:r>
-            <w:r>
-              <w:rPr>
-                <w:rFonts w:ascii="Times New Roman" w:hAnsi="Times New Roman" w:cs="Times New Roman"/>
-                <w:sz w:val="24"/>
-                <w:szCs w:val="24"/>
-              </w:rPr>
-              <w:t>ấy mã phiếu đặt cuối cùng</w:t>
-            </w:r>
-            <w:r>
-              <w:rPr>
-                <w:rFonts w:ascii="Times New Roman" w:hAnsi="Times New Roman" w:cs="Times New Roman"/>
-                <w:sz w:val="24"/>
-                <w:szCs w:val="24"/>
-              </w:rPr>
-              <w:t xml:space="preserve"> bằng store proceduce</w:t>
-            </w:r>
-            <w:r>
-              <w:rPr>
-                <w:rFonts w:ascii="Times New Roman" w:hAnsi="Times New Roman" w:cs="Times New Roman"/>
-                <w:sz w:val="24"/>
-                <w:szCs w:val="24"/>
-              </w:rPr>
-              <w:t xml:space="preserve"> + 1</w:t>
+              <w:t>Sửa</w:t>
+            </w:r>
+            <w:r>
+              <w:rPr>
+                <w:rFonts w:ascii="Times New Roman" w:hAnsi="Times New Roman" w:cs="Times New Roman"/>
+                <w:sz w:val="24"/>
+                <w:szCs w:val="24"/>
+              </w:rPr>
+              <w:t xml:space="preserve"> store</w:t>
+            </w:r>
+            <w:r>
+              <w:rPr>
+                <w:rFonts w:ascii="Times New Roman" w:hAnsi="Times New Roman" w:cs="Times New Roman"/>
+                <w:sz w:val="24"/>
+                <w:szCs w:val="24"/>
+              </w:rPr>
+              <w:t xml:space="preserve"> proceduce từ so sánh ngày trực tiếp thành xài hàn DATEDIFF</w:t>
             </w:r>
           </w:p>
         </w:tc>
@@ -2883,7 +2853,7 @@
                 <w:sz w:val="24"/>
                 <w:szCs w:val="24"/>
               </w:rPr>
-              <w:t>1.6.1</w:t>
+              <w:t>1.5.1</w:t>
             </w:r>
           </w:p>
         </w:tc>
@@ -2906,7 +2876,7 @@
                 <w:sz w:val="24"/>
                 <w:szCs w:val="24"/>
               </w:rPr>
-              <w:t>Đang tiến hành</w:t>
+              <w:t>Hoàn thành</w:t>
             </w:r>
           </w:p>
         </w:tc>
@@ -2923,6 +2893,14 @@
                 <w:szCs w:val="24"/>
               </w:rPr>
             </w:pPr>
+            <w:r>
+              <w:rPr>
+                <w:rFonts w:ascii="Times New Roman" w:hAnsi="Times New Roman" w:cs="Times New Roman"/>
+                <w:sz w:val="24"/>
+                <w:szCs w:val="24"/>
+              </w:rPr>
+              <w:t>Nhật</w:t>
+            </w:r>
           </w:p>
         </w:tc>
         <w:tc>
@@ -2938,6 +2916,38 @@
                 <w:szCs w:val="24"/>
               </w:rPr>
             </w:pPr>
+            <w:r>
+              <w:rPr>
+                <w:rFonts w:ascii="Times New Roman" w:hAnsi="Times New Roman" w:cs="Times New Roman"/>
+                <w:sz w:val="24"/>
+                <w:szCs w:val="24"/>
+              </w:rPr>
+              <w:t>Mã phiếu đặt mới = l</w:t>
+            </w:r>
+            <w:r>
+              <w:rPr>
+                <w:rFonts w:ascii="Times New Roman" w:hAnsi="Times New Roman" w:cs="Times New Roman"/>
+                <w:sz w:val="24"/>
+                <w:szCs w:val="24"/>
+              </w:rPr>
+              <w:t>ấy mã phiếu đặt cuối cùng</w:t>
+            </w:r>
+            <w:r>
+              <w:rPr>
+                <w:rFonts w:ascii="Times New Roman" w:hAnsi="Times New Roman" w:cs="Times New Roman"/>
+                <w:sz w:val="24"/>
+                <w:szCs w:val="24"/>
+              </w:rPr>
+              <w:t xml:space="preserve"> bằng store proceduce</w:t>
+            </w:r>
+            <w:r>
+              <w:rPr>
+                <w:rFonts w:ascii="Times New Roman" w:hAnsi="Times New Roman" w:cs="Times New Roman"/>
+                <w:sz w:val="24"/>
+                <w:szCs w:val="24"/>
+              </w:rPr>
+              <w:t xml:space="preserve"> + 1</w:t>
+            </w:r>
           </w:p>
         </w:tc>
       </w:tr>
@@ -2987,7 +2997,7 @@
                 <w:sz w:val="24"/>
                 <w:szCs w:val="24"/>
               </w:rPr>
-              <w:t>1.6.2</w:t>
+              <w:t>1.6.1</w:t>
             </w:r>
           </w:p>
         </w:tc>
@@ -3091,7 +3101,7 @@
                 <w:sz w:val="24"/>
                 <w:szCs w:val="24"/>
               </w:rPr>
-              <w:t>1.7.1</w:t>
+              <w:t>1.6.2</w:t>
             </w:r>
           </w:p>
         </w:tc>
@@ -3114,7 +3124,7 @@
                 <w:sz w:val="24"/>
                 <w:szCs w:val="24"/>
               </w:rPr>
-              <w:t>Hoàn thành</w:t>
+              <w:t>Đang tiến hành</w:t>
             </w:r>
           </w:p>
         </w:tc>
@@ -3131,14 +3141,6 @@
                 <w:szCs w:val="24"/>
               </w:rPr>
             </w:pPr>
-            <w:r>
-              <w:rPr>
-                <w:rFonts w:ascii="Times New Roman" w:hAnsi="Times New Roman" w:cs="Times New Roman"/>
-                <w:sz w:val="24"/>
-                <w:szCs w:val="24"/>
-              </w:rPr>
-              <w:t>Nhật</w:t>
-            </w:r>
           </w:p>
         </w:tc>
         <w:tc>
@@ -3154,58 +3156,6 @@
                 <w:szCs w:val="24"/>
               </w:rPr>
             </w:pPr>
-            <w:r>
-              <w:rPr>
-                <w:rFonts w:ascii="Times New Roman" w:hAnsi="Times New Roman" w:cs="Times New Roman"/>
-                <w:sz w:val="24"/>
-                <w:szCs w:val="24"/>
-              </w:rPr>
-              <w:t xml:space="preserve">frmNhanVien.cs – Hàm </w:t>
-            </w:r>
-            <w:r>
-              <w:rPr>
-                <w:rFonts w:ascii="Times New Roman" w:hAnsi="Times New Roman" w:cs="Times New Roman"/>
-                <w:noProof w:val="0"/>
-                <w:color w:val="000000"/>
-                <w:sz w:val="24"/>
-                <w:szCs w:val="24"/>
-                <w:highlight w:val="white"/>
-              </w:rPr>
-              <w:t>btkhong_</w:t>
-            </w:r>
-            <w:proofErr w:type="gramStart"/>
-            <w:r>
-              <w:rPr>
-                <w:rFonts w:ascii="Times New Roman" w:hAnsi="Times New Roman" w:cs="Times New Roman"/>
-                <w:noProof w:val="0"/>
-                <w:color w:val="000000"/>
-                <w:sz w:val="24"/>
-                <w:szCs w:val="24"/>
-                <w:highlight w:val="white"/>
-              </w:rPr>
-              <w:t>Click</w:t>
-            </w:r>
-            <w:r>
-              <w:rPr>
-                <w:rFonts w:ascii="Times New Roman" w:hAnsi="Times New Roman" w:cs="Times New Roman"/>
-                <w:noProof w:val="0"/>
-                <w:color w:val="000000"/>
-                <w:sz w:val="24"/>
-                <w:szCs w:val="24"/>
-              </w:rPr>
-              <w:t>(</w:t>
-            </w:r>
-            <w:proofErr w:type="gramEnd"/>
-            <w:r>
-              <w:rPr>
-                <w:rFonts w:ascii="Times New Roman" w:hAnsi="Times New Roman" w:cs="Times New Roman"/>
-                <w:noProof w:val="0"/>
-                <w:color w:val="000000"/>
-                <w:sz w:val="24"/>
-                <w:szCs w:val="24"/>
-              </w:rPr>
-              <w:t>…)</w:t>
-            </w:r>
           </w:p>
         </w:tc>
       </w:tr>
@@ -3255,7 +3205,7 @@
                 <w:sz w:val="24"/>
                 <w:szCs w:val="24"/>
               </w:rPr>
-              <w:t>1.7.2</w:t>
+              <w:t>1.7.1</w:t>
             </w:r>
           </w:p>
         </w:tc>
@@ -3419,7 +3369,7 @@
                 <w:sz w:val="24"/>
                 <w:szCs w:val="24"/>
               </w:rPr>
-              <w:t>1.8.1</w:t>
+              <w:t>1.7.2</w:t>
             </w:r>
           </w:p>
         </w:tc>
@@ -3442,7 +3392,7 @@
                 <w:sz w:val="24"/>
                 <w:szCs w:val="24"/>
               </w:rPr>
-              <w:t>Đang tiến hành</w:t>
+              <w:t>Hoàn thành</w:t>
             </w:r>
           </w:p>
         </w:tc>
@@ -3459,6 +3409,14 @@
                 <w:szCs w:val="24"/>
               </w:rPr>
             </w:pPr>
+            <w:r>
+              <w:rPr>
+                <w:rFonts w:ascii="Times New Roman" w:hAnsi="Times New Roman" w:cs="Times New Roman"/>
+                <w:sz w:val="24"/>
+                <w:szCs w:val="24"/>
+              </w:rPr>
+              <w:t>Nhật</w:t>
+            </w:r>
           </w:p>
         </w:tc>
         <w:tc>
@@ -3474,6 +3432,58 @@
                 <w:szCs w:val="24"/>
               </w:rPr>
             </w:pPr>
+            <w:r>
+              <w:rPr>
+                <w:rFonts w:ascii="Times New Roman" w:hAnsi="Times New Roman" w:cs="Times New Roman"/>
+                <w:sz w:val="24"/>
+                <w:szCs w:val="24"/>
+              </w:rPr>
+              <w:t xml:space="preserve">frmNhanVien.cs – Hàm </w:t>
+            </w:r>
+            <w:r>
+              <w:rPr>
+                <w:rFonts w:ascii="Times New Roman" w:hAnsi="Times New Roman" w:cs="Times New Roman"/>
+                <w:noProof w:val="0"/>
+                <w:color w:val="000000"/>
+                <w:sz w:val="24"/>
+                <w:szCs w:val="24"/>
+                <w:highlight w:val="white"/>
+              </w:rPr>
+              <w:t>btkhong_</w:t>
+            </w:r>
+            <w:proofErr w:type="gramStart"/>
+            <w:r>
+              <w:rPr>
+                <w:rFonts w:ascii="Times New Roman" w:hAnsi="Times New Roman" w:cs="Times New Roman"/>
+                <w:noProof w:val="0"/>
+                <w:color w:val="000000"/>
+                <w:sz w:val="24"/>
+                <w:szCs w:val="24"/>
+                <w:highlight w:val="white"/>
+              </w:rPr>
+              <w:t>Click</w:t>
+            </w:r>
+            <w:r>
+              <w:rPr>
+                <w:rFonts w:ascii="Times New Roman" w:hAnsi="Times New Roman" w:cs="Times New Roman"/>
+                <w:noProof w:val="0"/>
+                <w:color w:val="000000"/>
+                <w:sz w:val="24"/>
+                <w:szCs w:val="24"/>
+              </w:rPr>
+              <w:t>(</w:t>
+            </w:r>
+            <w:proofErr w:type="gramEnd"/>
+            <w:r>
+              <w:rPr>
+                <w:rFonts w:ascii="Times New Roman" w:hAnsi="Times New Roman" w:cs="Times New Roman"/>
+                <w:noProof w:val="0"/>
+                <w:color w:val="000000"/>
+                <w:sz w:val="24"/>
+                <w:szCs w:val="24"/>
+              </w:rPr>
+              <w:t>…)</w:t>
+            </w:r>
           </w:p>
         </w:tc>
       </w:tr>
@@ -3523,7 +3533,7 @@
                 <w:sz w:val="24"/>
                 <w:szCs w:val="24"/>
               </w:rPr>
-              <w:t>1.9.1</w:t>
+              <w:t>1.8.1</w:t>
             </w:r>
           </w:p>
         </w:tc>
@@ -3546,7 +3556,7 @@
                 <w:sz w:val="24"/>
                 <w:szCs w:val="24"/>
               </w:rPr>
-              <w:t>Hoàn thành</w:t>
+              <w:t>Đang tiến hành</w:t>
             </w:r>
           </w:p>
         </w:tc>
@@ -3563,14 +3573,6 @@
                 <w:szCs w:val="24"/>
               </w:rPr>
             </w:pPr>
-            <w:r>
-              <w:rPr>
-                <w:rFonts w:ascii="Times New Roman" w:hAnsi="Times New Roman" w:cs="Times New Roman"/>
-                <w:sz w:val="24"/>
-                <w:szCs w:val="24"/>
-              </w:rPr>
-              <w:t>Nhật</w:t>
-            </w:r>
           </w:p>
         </w:tc>
         <w:tc>
@@ -3584,18 +3586,8 @@
                 <w:rFonts w:ascii="Times New Roman" w:hAnsi="Times New Roman" w:cs="Times New Roman"/>
                 <w:sz w:val="24"/>
                 <w:szCs w:val="24"/>
-                <w:lang w:val="vi-VN"/>
-              </w:rPr>
-            </w:pPr>
-            <w:r>
-              <w:rPr>
-                <w:rFonts w:ascii="Times New Roman" w:hAnsi="Times New Roman" w:cs="Times New Roman"/>
-                <w:sz w:val="24"/>
-                <w:szCs w:val="24"/>
-                <w:lang w:val="vi-VN"/>
-              </w:rPr>
-              <w:t>Sửa store proceduce từ varchar thành nvarchar.</w:t>
-            </w:r>
+              </w:rPr>
+            </w:pPr>
           </w:p>
         </w:tc>
       </w:tr>
@@ -3645,7 +3637,7 @@
                 <w:sz w:val="24"/>
                 <w:szCs w:val="24"/>
               </w:rPr>
-              <w:t>1.9.2</w:t>
+              <w:t>1.9.1</w:t>
             </w:r>
           </w:p>
         </w:tc>
@@ -3706,59 +3698,17 @@
                 <w:rFonts w:ascii="Times New Roman" w:hAnsi="Times New Roman" w:cs="Times New Roman"/>
                 <w:sz w:val="24"/>
                 <w:szCs w:val="24"/>
-              </w:rPr>
-            </w:pPr>
-            <w:r>
-              <w:rPr>
-                <w:rFonts w:ascii="Times New Roman" w:hAnsi="Times New Roman" w:cs="Times New Roman"/>
-                <w:sz w:val="24"/>
-                <w:szCs w:val="24"/>
-              </w:rPr>
-              <w:t xml:space="preserve">frmThemHangVe.cs – Hàm </w:t>
-            </w:r>
-            <w:r>
-              <w:rPr>
-                <w:rFonts w:ascii="Times New Roman" w:hAnsi="Times New Roman" w:cs="Times New Roman"/>
-                <w:noProof w:val="0"/>
-                <w:color w:val="000000"/>
-                <w:sz w:val="24"/>
-                <w:szCs w:val="24"/>
-                <w:highlight w:val="white"/>
-              </w:rPr>
-              <w:t>buttonX2_</w:t>
-            </w:r>
-            <w:proofErr w:type="gramStart"/>
-            <w:r>
-              <w:rPr>
-                <w:rFonts w:ascii="Times New Roman" w:hAnsi="Times New Roman" w:cs="Times New Roman"/>
-                <w:noProof w:val="0"/>
-                <w:color w:val="000000"/>
-                <w:sz w:val="24"/>
-                <w:szCs w:val="24"/>
-                <w:highlight w:val="white"/>
-              </w:rPr>
-              <w:t>Click</w:t>
-            </w:r>
-            <w:r>
-              <w:rPr>
-                <w:rFonts w:ascii="Times New Roman" w:hAnsi="Times New Roman" w:cs="Times New Roman"/>
-                <w:noProof w:val="0"/>
-                <w:color w:val="000000"/>
-                <w:sz w:val="24"/>
-                <w:szCs w:val="24"/>
-              </w:rPr>
-              <w:t>(</w:t>
-            </w:r>
-            <w:proofErr w:type="gramEnd"/>
-            <w:r>
-              <w:rPr>
-                <w:rFonts w:ascii="Times New Roman" w:hAnsi="Times New Roman" w:cs="Times New Roman"/>
-                <w:noProof w:val="0"/>
-                <w:color w:val="000000"/>
-                <w:sz w:val="24"/>
-                <w:szCs w:val="24"/>
-              </w:rPr>
-              <w:t>…)</w:t>
+                <w:lang w:val="vi-VN"/>
+              </w:rPr>
+            </w:pPr>
+            <w:r>
+              <w:rPr>
+                <w:rFonts w:ascii="Times New Roman" w:hAnsi="Times New Roman" w:cs="Times New Roman"/>
+                <w:sz w:val="24"/>
+                <w:szCs w:val="24"/>
+                <w:lang w:val="vi-VN"/>
+              </w:rPr>
+              <w:t>Sửa store proceduce từ varchar thành nvarchar.</w:t>
             </w:r>
           </w:p>
         </w:tc>
@@ -3787,6 +3737,170 @@
                 <w:szCs w:val="24"/>
               </w:rPr>
               <w:t>16</w:t>
+            </w:r>
+          </w:p>
+        </w:tc>
+        <w:tc>
+          <w:tcPr>
+            <w:tcW w:w="1170" w:type="dxa"/>
+          </w:tcPr>
+          <w:p>
+            <w:pPr>
+              <w:jc w:val="center"/>
+              <w:rPr>
+                <w:rFonts w:ascii="Times New Roman" w:hAnsi="Times New Roman" w:cs="Times New Roman"/>
+                <w:sz w:val="24"/>
+                <w:szCs w:val="24"/>
+              </w:rPr>
+            </w:pPr>
+            <w:r>
+              <w:rPr>
+                <w:rFonts w:ascii="Times New Roman" w:hAnsi="Times New Roman" w:cs="Times New Roman"/>
+                <w:sz w:val="24"/>
+                <w:szCs w:val="24"/>
+              </w:rPr>
+              <w:t>1.9.2</w:t>
+            </w:r>
+          </w:p>
+        </w:tc>
+        <w:tc>
+          <w:tcPr>
+            <w:tcW w:w="1350" w:type="dxa"/>
+          </w:tcPr>
+          <w:p>
+            <w:pPr>
+              <w:jc w:val="center"/>
+              <w:rPr>
+                <w:rFonts w:ascii="Times New Roman" w:hAnsi="Times New Roman" w:cs="Times New Roman"/>
+                <w:sz w:val="24"/>
+                <w:szCs w:val="24"/>
+              </w:rPr>
+            </w:pPr>
+            <w:r>
+              <w:rPr>
+                <w:rFonts w:ascii="Times New Roman" w:hAnsi="Times New Roman" w:cs="Times New Roman"/>
+                <w:sz w:val="24"/>
+                <w:szCs w:val="24"/>
+              </w:rPr>
+              <w:t>Hoàn thành</w:t>
+            </w:r>
+          </w:p>
+        </w:tc>
+        <w:tc>
+          <w:tcPr>
+            <w:tcW w:w="1890" w:type="dxa"/>
+          </w:tcPr>
+          <w:p>
+            <w:pPr>
+              <w:jc w:val="center"/>
+              <w:rPr>
+                <w:rFonts w:ascii="Times New Roman" w:hAnsi="Times New Roman" w:cs="Times New Roman"/>
+                <w:sz w:val="24"/>
+                <w:szCs w:val="24"/>
+              </w:rPr>
+            </w:pPr>
+            <w:r>
+              <w:rPr>
+                <w:rFonts w:ascii="Times New Roman" w:hAnsi="Times New Roman" w:cs="Times New Roman"/>
+                <w:sz w:val="24"/>
+                <w:szCs w:val="24"/>
+              </w:rPr>
+              <w:t>Nhật</w:t>
+            </w:r>
+          </w:p>
+        </w:tc>
+        <w:tc>
+          <w:tcPr>
+            <w:tcW w:w="4338" w:type="dxa"/>
+          </w:tcPr>
+          <w:p>
+            <w:pPr>
+              <w:jc w:val="center"/>
+              <w:rPr>
+                <w:rFonts w:ascii="Times New Roman" w:hAnsi="Times New Roman" w:cs="Times New Roman"/>
+                <w:sz w:val="24"/>
+                <w:szCs w:val="24"/>
+              </w:rPr>
+            </w:pPr>
+            <w:r>
+              <w:rPr>
+                <w:rFonts w:ascii="Times New Roman" w:hAnsi="Times New Roman" w:cs="Times New Roman"/>
+                <w:sz w:val="24"/>
+                <w:szCs w:val="24"/>
+              </w:rPr>
+              <w:t xml:space="preserve">frmThemHangVe.cs – Hàm </w:t>
+            </w:r>
+            <w:r>
+              <w:rPr>
+                <w:rFonts w:ascii="Times New Roman" w:hAnsi="Times New Roman" w:cs="Times New Roman"/>
+                <w:noProof w:val="0"/>
+                <w:color w:val="000000"/>
+                <w:sz w:val="24"/>
+                <w:szCs w:val="24"/>
+                <w:highlight w:val="white"/>
+              </w:rPr>
+              <w:t>buttonX2_</w:t>
+            </w:r>
+            <w:proofErr w:type="gramStart"/>
+            <w:r>
+              <w:rPr>
+                <w:rFonts w:ascii="Times New Roman" w:hAnsi="Times New Roman" w:cs="Times New Roman"/>
+                <w:noProof w:val="0"/>
+                <w:color w:val="000000"/>
+                <w:sz w:val="24"/>
+                <w:szCs w:val="24"/>
+                <w:highlight w:val="white"/>
+              </w:rPr>
+              <w:t>Click</w:t>
+            </w:r>
+            <w:r>
+              <w:rPr>
+                <w:rFonts w:ascii="Times New Roman" w:hAnsi="Times New Roman" w:cs="Times New Roman"/>
+                <w:noProof w:val="0"/>
+                <w:color w:val="000000"/>
+                <w:sz w:val="24"/>
+                <w:szCs w:val="24"/>
+              </w:rPr>
+              <w:t>(</w:t>
+            </w:r>
+            <w:proofErr w:type="gramEnd"/>
+            <w:r>
+              <w:rPr>
+                <w:rFonts w:ascii="Times New Roman" w:hAnsi="Times New Roman" w:cs="Times New Roman"/>
+                <w:noProof w:val="0"/>
+                <w:color w:val="000000"/>
+                <w:sz w:val="24"/>
+                <w:szCs w:val="24"/>
+              </w:rPr>
+              <w:t>…)</w:t>
+            </w:r>
+          </w:p>
+        </w:tc>
+      </w:tr>
+      <w:tr>
+        <w:trPr>
+          <w:jc w:val="center"/>
+        </w:trPr>
+        <w:tc>
+          <w:tcPr>
+            <w:tcW w:w="828" w:type="dxa"/>
+          </w:tcPr>
+          <w:p>
+            <w:pPr>
+              <w:jc w:val="center"/>
+              <w:rPr>
+                <w:rFonts w:ascii="Times New Roman" w:hAnsi="Times New Roman" w:cs="Times New Roman"/>
+                <w:sz w:val="24"/>
+                <w:szCs w:val="24"/>
+              </w:rPr>
+            </w:pPr>
+            <w:r>
+              <w:rPr>
+                <w:rFonts w:ascii="Times New Roman" w:hAnsi="Times New Roman" w:cs="Times New Roman"/>
+                <w:sz w:val="24"/>
+                <w:szCs w:val="24"/>
+              </w:rPr>
+              <w:t>17</w:t>
             </w:r>
           </w:p>
         </w:tc>
@@ -5680,8 +5794,6 @@
                 <w:szCs w:val="24"/>
               </w:rPr>
             </w:pPr>
-            <w:bookmarkStart w:id="0" w:name="_GoBack"/>
-            <w:bookmarkEnd w:id="0"/>
           </w:p>
         </w:tc>
         <w:tc>

</xml_diff>

<commit_message>
+Them chuc nang 3.2 va sua cac form lien quan   !frmLichChuyenBay   !frmSuaChuyenBay !Fix lai bug 1.3.2 va 1 vai bug khac !Them store proceduce
</commit_message>
<xml_diff>
--- a/confirm-requirement.docx
+++ b/confirm-requirement.docx
@@ -1596,11 +1596,11 @@
         <w:tblLook w:val="04A0" w:firstRow="1" w:lastRow="0" w:firstColumn="1" w:lastColumn="0" w:noHBand="0" w:noVBand="1"/>
       </w:tblPr>
       <w:tblGrid>
-        <w:gridCol w:w="828"/>
-        <w:gridCol w:w="1170"/>
-        <w:gridCol w:w="1350"/>
-        <w:gridCol w:w="1890"/>
-        <w:gridCol w:w="4338"/>
+        <w:gridCol w:w="804"/>
+        <w:gridCol w:w="1111"/>
+        <w:gridCol w:w="1275"/>
+        <w:gridCol w:w="1758"/>
+        <w:gridCol w:w="4628"/>
       </w:tblGrid>
       <w:tr>
         <w:trPr>
@@ -2511,8 +2511,10 @@
                 <w:sz w:val="24"/>
                 <w:szCs w:val="24"/>
               </w:rPr>
-              <w:t>frmQuanLyChuyenBay</w:t>
-            </w:r>
+              <w:t>frmSuaChuyenBay</w:t>
+            </w:r>
+            <w:bookmarkStart w:id="0" w:name="_GoBack"/>
+            <w:bookmarkEnd w:id="0"/>
             <w:r>
               <w:rPr>
                 <w:rFonts w:ascii="Times New Roman" w:hAnsi="Times New Roman" w:cs="Times New Roman"/>
@@ -2552,7 +2554,18 @@
                 <w:szCs w:val="24"/>
                 <w:highlight w:val="white"/>
               </w:rPr>
-              <w:t>LoadDanhSachChuyenBay()</w:t>
+              <w:t>cbMaChuyenBay_SelectedIndexChanged</w:t>
+            </w:r>
+            <w:r>
+              <w:rPr>
+                <w:rFonts w:ascii="Times New Roman" w:hAnsi="Times New Roman" w:cs="Times New Roman"/>
+                <w:noProof w:val="0"/>
+                <w:color w:val="000000"/>
+                <w:sz w:val="24"/>
+                <w:szCs w:val="24"/>
+                <w:highlight w:val="white"/>
+              </w:rPr>
+              <w:t>(…)</w:t>
             </w:r>
           </w:p>
         </w:tc>
@@ -2666,8 +2679,6 @@
                 <w:szCs w:val="24"/>
               </w:rPr>
             </w:pPr>
-            <w:bookmarkStart w:id="0" w:name="_GoBack"/>
-            <w:bookmarkEnd w:id="0"/>
           </w:p>
         </w:tc>
       </w:tr>

</xml_diff>

<commit_message>
!frmSuaChuyenBay: cbHangHangKhong gio doi khi chon chuyen bay !Them thong tin hang hang khong o form: QuanLyChuyenBay, VeChuyenBay, PhieuDatCho !frmPhieuDatCho: gio ngay dat se lay ngay hien tai he thong thay vi chon !Sua icon hang hang khong o LichChuyenBay
</commit_message>
<xml_diff>
--- a/confirm-requirement.docx
+++ b/confirm-requirement.docx
@@ -78,9 +78,6 @@
         </w:rPr>
       </w:pPr>
       <w:r>
-        <w:rPr>
-          <w:lang w:eastAsia="ja-JP"/>
-        </w:rPr>
         <w:drawing>
           <wp:inline distT="0" distB="0" distL="0" distR="0" wp14:anchorId="24BFA875" wp14:editId="49A03BE5">
             <wp:extent cx="4200525" cy="2428875"/>
@@ -273,7 +270,6 @@
           <w:rFonts w:ascii="Times New Roman" w:hAnsi="Times New Roman" w:cs="Times New Roman"/>
           <w:sz w:val="24"/>
           <w:szCs w:val="24"/>
-          <w:lang w:eastAsia="ja-JP"/>
         </w:rPr>
         <w:drawing>
           <wp:inline distT="0" distB="0" distL="0" distR="0">
@@ -398,7 +394,6 @@
           <w:rFonts w:ascii="Times New Roman" w:hAnsi="Times New Roman" w:cs="Times New Roman"/>
           <w:sz w:val="24"/>
           <w:szCs w:val="24"/>
-          <w:lang w:eastAsia="ja-JP"/>
         </w:rPr>
         <w:lastRenderedPageBreak/>
         <w:drawing>
@@ -505,9 +500,6 @@
         </w:rPr>
       </w:pPr>
       <w:r>
-        <w:rPr>
-          <w:lang w:eastAsia="ja-JP"/>
-        </w:rPr>
         <w:drawing>
           <wp:inline distT="0" distB="0" distL="0" distR="0" wp14:anchorId="762F83B5" wp14:editId="1FA7FB15">
             <wp:extent cx="4200525" cy="2457450"/>
@@ -693,9 +685,6 @@
         </w:rPr>
       </w:pPr>
       <w:r>
-        <w:rPr>
-          <w:lang w:eastAsia="ja-JP"/>
-        </w:rPr>
         <w:lastRenderedPageBreak/>
         <w:drawing>
           <wp:inline distT="0" distB="0" distL="0" distR="0" wp14:anchorId="77DA6BAF" wp14:editId="04B67B28">
@@ -3226,8 +3215,9 @@
                 <w:szCs w:val="24"/>
                 <w:highlight w:val="white"/>
               </w:rPr>
-              <w:t>btkhong_Click</w:t>
-            </w:r>
+              <w:t>btkhong_</w:t>
+            </w:r>
+            <w:proofErr w:type="gramStart"/>
             <w:r>
               <w:rPr>
                 <w:rFonts w:ascii="Times New Roman" w:hAnsi="Times New Roman" w:cs="Times New Roman"/>
@@ -3235,8 +3225,30 @@
                 <w:color w:val="000000"/>
                 <w:sz w:val="24"/>
                 <w:szCs w:val="24"/>
-              </w:rPr>
-              <w:t>(…)</w:t>
+                <w:highlight w:val="white"/>
+              </w:rPr>
+              <w:t>Click</w:t>
+            </w:r>
+            <w:r>
+              <w:rPr>
+                <w:rFonts w:ascii="Times New Roman" w:hAnsi="Times New Roman" w:cs="Times New Roman"/>
+                <w:noProof w:val="0"/>
+                <w:color w:val="000000"/>
+                <w:sz w:val="24"/>
+                <w:szCs w:val="24"/>
+              </w:rPr>
+              <w:t>(</w:t>
+            </w:r>
+            <w:proofErr w:type="gramEnd"/>
+            <w:r>
+              <w:rPr>
+                <w:rFonts w:ascii="Times New Roman" w:hAnsi="Times New Roman" w:cs="Times New Roman"/>
+                <w:noProof w:val="0"/>
+                <w:color w:val="000000"/>
+                <w:sz w:val="24"/>
+                <w:szCs w:val="24"/>
+              </w:rPr>
+              <w:t>…)</w:t>
             </w:r>
           </w:p>
         </w:tc>
@@ -3367,8 +3379,9 @@
                 <w:szCs w:val="24"/>
                 <w:highlight w:val="white"/>
               </w:rPr>
-              <w:t>btkhong_Click</w:t>
-            </w:r>
+              <w:t>btkhong_</w:t>
+            </w:r>
+            <w:proofErr w:type="gramStart"/>
             <w:r>
               <w:rPr>
                 <w:rFonts w:ascii="Times New Roman" w:hAnsi="Times New Roman" w:cs="Times New Roman"/>
@@ -3376,8 +3389,30 @@
                 <w:color w:val="000000"/>
                 <w:sz w:val="24"/>
                 <w:szCs w:val="24"/>
-              </w:rPr>
-              <w:t>(…)</w:t>
+                <w:highlight w:val="white"/>
+              </w:rPr>
+              <w:t>Click</w:t>
+            </w:r>
+            <w:r>
+              <w:rPr>
+                <w:rFonts w:ascii="Times New Roman" w:hAnsi="Times New Roman" w:cs="Times New Roman"/>
+                <w:noProof w:val="0"/>
+                <w:color w:val="000000"/>
+                <w:sz w:val="24"/>
+                <w:szCs w:val="24"/>
+              </w:rPr>
+              <w:t>(</w:t>
+            </w:r>
+            <w:proofErr w:type="gramEnd"/>
+            <w:r>
+              <w:rPr>
+                <w:rFonts w:ascii="Times New Roman" w:hAnsi="Times New Roman" w:cs="Times New Roman"/>
+                <w:noProof w:val="0"/>
+                <w:color w:val="000000"/>
+                <w:sz w:val="24"/>
+                <w:szCs w:val="24"/>
+              </w:rPr>
+              <w:t>…)</w:t>
             </w:r>
           </w:p>
         </w:tc>
@@ -3750,8 +3785,9 @@
                 <w:szCs w:val="24"/>
                 <w:highlight w:val="white"/>
               </w:rPr>
-              <w:t>buttonX2_Click</w:t>
-            </w:r>
+              <w:t>buttonX2_</w:t>
+            </w:r>
+            <w:proofErr w:type="gramStart"/>
             <w:r>
               <w:rPr>
                 <w:rFonts w:ascii="Times New Roman" w:hAnsi="Times New Roman" w:cs="Times New Roman"/>
@@ -3759,8 +3795,30 @@
                 <w:color w:val="000000"/>
                 <w:sz w:val="24"/>
                 <w:szCs w:val="24"/>
-              </w:rPr>
-              <w:t>(…)</w:t>
+                <w:highlight w:val="white"/>
+              </w:rPr>
+              <w:t>Click</w:t>
+            </w:r>
+            <w:r>
+              <w:rPr>
+                <w:rFonts w:ascii="Times New Roman" w:hAnsi="Times New Roman" w:cs="Times New Roman"/>
+                <w:noProof w:val="0"/>
+                <w:color w:val="000000"/>
+                <w:sz w:val="24"/>
+                <w:szCs w:val="24"/>
+              </w:rPr>
+              <w:t>(</w:t>
+            </w:r>
+            <w:proofErr w:type="gramEnd"/>
+            <w:r>
+              <w:rPr>
+                <w:rFonts w:ascii="Times New Roman" w:hAnsi="Times New Roman" w:cs="Times New Roman"/>
+                <w:noProof w:val="0"/>
+                <w:color w:val="000000"/>
+                <w:sz w:val="24"/>
+                <w:szCs w:val="24"/>
+              </w:rPr>
+              <w:t>…)</w:t>
             </w:r>
           </w:p>
         </w:tc>
@@ -4885,6 +4943,8 @@
             </w:r>
           </w:p>
         </w:tc>
+        <w:bookmarkStart w:id="0" w:name="_GoBack"/>
+        <w:bookmarkEnd w:id="0"/>
       </w:tr>
     </w:tbl>
     <w:p>
@@ -5258,8 +5318,14 @@
                 <w:szCs w:val="24"/>
               </w:rPr>
             </w:pPr>
-            <w:bookmarkStart w:id="0" w:name="_GoBack"/>
-            <w:bookmarkEnd w:id="0"/>
+            <w:r>
+              <w:rPr>
+                <w:rFonts w:ascii="Times New Roman" w:hAnsi="Times New Roman" w:cs="Times New Roman"/>
+                <w:sz w:val="24"/>
+                <w:szCs w:val="24"/>
+              </w:rPr>
+              <w:t>Nhật</w:t>
+            </w:r>
           </w:p>
         </w:tc>
         <w:tc>
@@ -7512,6 +7578,7 @@
       <w:spacing w:after="0" w:line="240" w:lineRule="auto"/>
     </w:pPr>
     <w:tblPr>
+      <w:tblInd w:w="0" w:type="dxa"/>
       <w:tblBorders>
         <w:top w:val="single" w:sz="4" w:space="0" w:color="auto"/>
         <w:left w:val="single" w:sz="4" w:space="0" w:color="auto"/>
@@ -7520,6 +7587,12 @@
         <w:insideH w:val="single" w:sz="4" w:space="0" w:color="auto"/>
         <w:insideV w:val="single" w:sz="4" w:space="0" w:color="auto"/>
       </w:tblBorders>
+      <w:tblCellMar>
+        <w:top w:w="0" w:type="dxa"/>
+        <w:left w:w="108" w:type="dxa"/>
+        <w:bottom w:w="0" w:type="dxa"/>
+        <w:right w:w="108" w:type="dxa"/>
+      </w:tblCellMar>
     </w:tblPr>
   </w:style>
 </w:styles>

</xml_diff>

<commit_message>
chuc nang log nguoi dung
</commit_message>
<xml_diff>
--- a/confirm-requirement.docx
+++ b/confirm-requirement.docx
@@ -1,6 +1,6 @@
 
 <file path=word/document.xml><?xml version="1.0" encoding="utf-8"?>
-<w:document xmlns:wpc="http://schemas.microsoft.com/office/word/2010/wordprocessingCanvas" xmlns:mc="http://schemas.openxmlformats.org/markup-compatibility/2006" xmlns:o="urn:schemas-microsoft-com:office:office" xmlns:r="http://schemas.openxmlformats.org/officeDocument/2006/relationships" xmlns:m="http://schemas.openxmlformats.org/officeDocument/2006/math" xmlns:v="urn:schemas-microsoft-com:vml" xmlns:wp14="http://schemas.microsoft.com/office/word/2010/wordprocessingDrawing" xmlns:wp="http://schemas.openxmlformats.org/drawingml/2006/wordprocessingDrawing" xmlns:w10="urn:schemas-microsoft-com:office:word" xmlns:w="http://schemas.openxmlformats.org/wordprocessingml/2006/main" xmlns:w14="http://schemas.microsoft.com/office/word/2010/wordml" xmlns:w15="http://schemas.microsoft.com/office/word/2012/wordml" xmlns:wpg="http://schemas.microsoft.com/office/word/2010/wordprocessingGroup" xmlns:wpi="http://schemas.microsoft.com/office/word/2010/wordprocessingInk" xmlns:wne="http://schemas.microsoft.com/office/word/2006/wordml" xmlns:wps="http://schemas.microsoft.com/office/word/2010/wordprocessingShape" mc:Ignorable="w14 w15 wp14">
+<w:document xmlns:wpc="http://schemas.microsoft.com/office/word/2010/wordprocessingCanvas" xmlns:mc="http://schemas.openxmlformats.org/markup-compatibility/2006" xmlns:o="urn:schemas-microsoft-com:office:office" xmlns:r="http://schemas.openxmlformats.org/officeDocument/2006/relationships" xmlns:m="http://schemas.openxmlformats.org/officeDocument/2006/math" xmlns:v="urn:schemas-microsoft-com:vml" xmlns:wp14="http://schemas.microsoft.com/office/word/2010/wordprocessingDrawing" xmlns:wp="http://schemas.openxmlformats.org/drawingml/2006/wordprocessingDrawing" xmlns:w10="urn:schemas-microsoft-com:office:word" xmlns:w="http://schemas.openxmlformats.org/wordprocessingml/2006/main" xmlns:w14="http://schemas.microsoft.com/office/word/2010/wordml" xmlns:wpg="http://schemas.microsoft.com/office/word/2010/wordprocessingGroup" xmlns:wpi="http://schemas.microsoft.com/office/word/2010/wordprocessingInk" xmlns:wne="http://schemas.microsoft.com/office/word/2006/wordml" xmlns:wps="http://schemas.microsoft.com/office/word/2010/wordprocessingShape" mc:Ignorable="w14 wp14">
   <w:body>
     <w:p>
       <w:pPr>
@@ -94,7 +94,7 @@
                     <pic:cNvPicPr/>
                   </pic:nvPicPr>
                   <pic:blipFill>
-                    <a:blip r:embed="rId5"/>
+                    <a:blip r:embed="rId6"/>
                     <a:stretch>
                       <a:fillRect/>
                     </a:stretch>
@@ -289,7 +289,7 @@
                     </pic:cNvPicPr>
                   </pic:nvPicPr>
                   <pic:blipFill>
-                    <a:blip r:embed="rId6">
+                    <a:blip r:embed="rId7">
                       <a:extLst>
                         <a:ext uri="{28A0092B-C50C-407E-A947-70E740481C1C}">
                           <a14:useLocalDpi xmlns:a14="http://schemas.microsoft.com/office/drawing/2010/main" val="0"/>
@@ -414,7 +414,7 @@
                     </pic:cNvPicPr>
                   </pic:nvPicPr>
                   <pic:blipFill>
-                    <a:blip r:embed="rId7">
+                    <a:blip r:embed="rId8">
                       <a:extLst>
                         <a:ext uri="{28A0092B-C50C-407E-A947-70E740481C1C}">
                           <a14:useLocalDpi xmlns:a14="http://schemas.microsoft.com/office/drawing/2010/main" val="0"/>
@@ -516,7 +516,7 @@
                     <pic:cNvPicPr/>
                   </pic:nvPicPr>
                   <pic:blipFill rotWithShape="1">
-                    <a:blip r:embed="rId8"/>
+                    <a:blip r:embed="rId9"/>
                     <a:srcRect l="13942" t="19098" r="18430" b="12486"/>
                     <a:stretch/>
                   </pic:blipFill>
@@ -702,7 +702,7 @@
                     <pic:cNvPicPr/>
                   </pic:nvPicPr>
                   <pic:blipFill>
-                    <a:blip r:embed="rId9"/>
+                    <a:blip r:embed="rId10"/>
                     <a:stretch>
                       <a:fillRect/>
                     </a:stretch>
@@ -3215,9 +3215,8 @@
                 <w:szCs w:val="24"/>
                 <w:highlight w:val="white"/>
               </w:rPr>
-              <w:t>btkhong_</w:t>
-            </w:r>
-            <w:proofErr w:type="gramStart"/>
+              <w:t>btkhong_Click</w:t>
+            </w:r>
             <w:r>
               <w:rPr>
                 <w:rFonts w:ascii="Times New Roman" w:hAnsi="Times New Roman" w:cs="Times New Roman"/>
@@ -3225,30 +3224,8 @@
                 <w:color w:val="000000"/>
                 <w:sz w:val="24"/>
                 <w:szCs w:val="24"/>
-                <w:highlight w:val="white"/>
-              </w:rPr>
-              <w:t>Click</w:t>
-            </w:r>
-            <w:r>
-              <w:rPr>
-                <w:rFonts w:ascii="Times New Roman" w:hAnsi="Times New Roman" w:cs="Times New Roman"/>
-                <w:noProof w:val="0"/>
-                <w:color w:val="000000"/>
-                <w:sz w:val="24"/>
-                <w:szCs w:val="24"/>
-              </w:rPr>
-              <w:t>(</w:t>
-            </w:r>
-            <w:proofErr w:type="gramEnd"/>
-            <w:r>
-              <w:rPr>
-                <w:rFonts w:ascii="Times New Roman" w:hAnsi="Times New Roman" w:cs="Times New Roman"/>
-                <w:noProof w:val="0"/>
-                <w:color w:val="000000"/>
-                <w:sz w:val="24"/>
-                <w:szCs w:val="24"/>
-              </w:rPr>
-              <w:t>…)</w:t>
+              </w:rPr>
+              <w:t>(…)</w:t>
             </w:r>
           </w:p>
         </w:tc>
@@ -3379,9 +3356,8 @@
                 <w:szCs w:val="24"/>
                 <w:highlight w:val="white"/>
               </w:rPr>
-              <w:t>btkhong_</w:t>
-            </w:r>
-            <w:proofErr w:type="gramStart"/>
+              <w:t>btkhong_Click</w:t>
+            </w:r>
             <w:r>
               <w:rPr>
                 <w:rFonts w:ascii="Times New Roman" w:hAnsi="Times New Roman" w:cs="Times New Roman"/>
@@ -3389,30 +3365,8 @@
                 <w:color w:val="000000"/>
                 <w:sz w:val="24"/>
                 <w:szCs w:val="24"/>
-                <w:highlight w:val="white"/>
-              </w:rPr>
-              <w:t>Click</w:t>
-            </w:r>
-            <w:r>
-              <w:rPr>
-                <w:rFonts w:ascii="Times New Roman" w:hAnsi="Times New Roman" w:cs="Times New Roman"/>
-                <w:noProof w:val="0"/>
-                <w:color w:val="000000"/>
-                <w:sz w:val="24"/>
-                <w:szCs w:val="24"/>
-              </w:rPr>
-              <w:t>(</w:t>
-            </w:r>
-            <w:proofErr w:type="gramEnd"/>
-            <w:r>
-              <w:rPr>
-                <w:rFonts w:ascii="Times New Roman" w:hAnsi="Times New Roman" w:cs="Times New Roman"/>
-                <w:noProof w:val="0"/>
-                <w:color w:val="000000"/>
-                <w:sz w:val="24"/>
-                <w:szCs w:val="24"/>
-              </w:rPr>
-              <w:t>…)</w:t>
+              </w:rPr>
+              <w:t>(…)</w:t>
             </w:r>
           </w:p>
         </w:tc>
@@ -3785,9 +3739,8 @@
                 <w:szCs w:val="24"/>
                 <w:highlight w:val="white"/>
               </w:rPr>
-              <w:t>buttonX2_</w:t>
-            </w:r>
-            <w:proofErr w:type="gramStart"/>
+              <w:t>buttonX2_Click</w:t>
+            </w:r>
             <w:r>
               <w:rPr>
                 <w:rFonts w:ascii="Times New Roman" w:hAnsi="Times New Roman" w:cs="Times New Roman"/>
@@ -3795,30 +3748,8 @@
                 <w:color w:val="000000"/>
                 <w:sz w:val="24"/>
                 <w:szCs w:val="24"/>
-                <w:highlight w:val="white"/>
-              </w:rPr>
-              <w:t>Click</w:t>
-            </w:r>
-            <w:r>
-              <w:rPr>
-                <w:rFonts w:ascii="Times New Roman" w:hAnsi="Times New Roman" w:cs="Times New Roman"/>
-                <w:noProof w:val="0"/>
-                <w:color w:val="000000"/>
-                <w:sz w:val="24"/>
-                <w:szCs w:val="24"/>
-              </w:rPr>
-              <w:t>(</w:t>
-            </w:r>
-            <w:proofErr w:type="gramEnd"/>
-            <w:r>
-              <w:rPr>
-                <w:rFonts w:ascii="Times New Roman" w:hAnsi="Times New Roman" w:cs="Times New Roman"/>
-                <w:noProof w:val="0"/>
-                <w:color w:val="000000"/>
-                <w:sz w:val="24"/>
-                <w:szCs w:val="24"/>
-              </w:rPr>
-              <w:t>…)</w:t>
+              </w:rPr>
+              <w:t>(…)</w:t>
             </w:r>
           </w:p>
         </w:tc>
@@ -4943,8 +4874,6 @@
             </w:r>
           </w:p>
         </w:tc>
-        <w:bookmarkStart w:id="0" w:name="_GoBack"/>
-        <w:bookmarkEnd w:id="0"/>
       </w:tr>
     </w:tbl>
     <w:p>
@@ -5301,7 +5230,7 @@
                 <w:sz w:val="24"/>
                 <w:szCs w:val="24"/>
               </w:rPr>
-              <w:t>Đang tiến hành</w:t>
+              <w:t>Hoàn thành</w:t>
             </w:r>
           </w:p>
         </w:tc>
@@ -5752,7 +5681,7 @@
                 <w:sz w:val="24"/>
                 <w:szCs w:val="24"/>
               </w:rPr>
-              <w:t>Đang tiến hành</w:t>
+              <w:t>Hoàn thành</w:t>
             </w:r>
           </w:p>
         </w:tc>
@@ -5769,6 +5698,16 @@
                 <w:szCs w:val="24"/>
               </w:rPr>
             </w:pPr>
+            <w:r>
+              <w:rPr>
+                <w:rFonts w:ascii="Times New Roman" w:hAnsi="Times New Roman" w:cs="Times New Roman"/>
+                <w:sz w:val="24"/>
+                <w:szCs w:val="24"/>
+              </w:rPr>
+              <w:t>Lâm</w:t>
+            </w:r>
+            <w:bookmarkStart w:id="0" w:name="_GoBack"/>
+            <w:bookmarkEnd w:id="0"/>
           </w:p>
         </w:tc>
         <w:tc>
@@ -5932,7 +5871,7 @@
 </file>
 
 <file path=word/numbering.xml><?xml version="1.0" encoding="utf-8"?>
-<w:numbering xmlns:wpc="http://schemas.microsoft.com/office/word/2010/wordprocessingCanvas" xmlns:mc="http://schemas.openxmlformats.org/markup-compatibility/2006" xmlns:o="urn:schemas-microsoft-com:office:office" xmlns:r="http://schemas.openxmlformats.org/officeDocument/2006/relationships" xmlns:m="http://schemas.openxmlformats.org/officeDocument/2006/math" xmlns:v="urn:schemas-microsoft-com:vml" xmlns:wp14="http://schemas.microsoft.com/office/word/2010/wordprocessingDrawing" xmlns:wp="http://schemas.openxmlformats.org/drawingml/2006/wordprocessingDrawing" xmlns:w10="urn:schemas-microsoft-com:office:word" xmlns:w="http://schemas.openxmlformats.org/wordprocessingml/2006/main" xmlns:w14="http://schemas.microsoft.com/office/word/2010/wordml" xmlns:w15="http://schemas.microsoft.com/office/word/2012/wordml" xmlns:wpg="http://schemas.microsoft.com/office/word/2010/wordprocessingGroup" xmlns:wpi="http://schemas.microsoft.com/office/word/2010/wordprocessingInk" xmlns:wne="http://schemas.microsoft.com/office/word/2006/wordml" xmlns:wps="http://schemas.microsoft.com/office/word/2010/wordprocessingShape" mc:Ignorable="w14 w15 wp14">
+<w:numbering xmlns:wpc="http://schemas.microsoft.com/office/word/2010/wordprocessingCanvas" xmlns:mc="http://schemas.openxmlformats.org/markup-compatibility/2006" xmlns:o="urn:schemas-microsoft-com:office:office" xmlns:r="http://schemas.openxmlformats.org/officeDocument/2006/relationships" xmlns:m="http://schemas.openxmlformats.org/officeDocument/2006/math" xmlns:v="urn:schemas-microsoft-com:vml" xmlns:wp14="http://schemas.microsoft.com/office/word/2010/wordprocessingDrawing" xmlns:wp="http://schemas.openxmlformats.org/drawingml/2006/wordprocessingDrawing" xmlns:w10="urn:schemas-microsoft-com:office:word" xmlns:w="http://schemas.openxmlformats.org/wordprocessingml/2006/main" xmlns:w14="http://schemas.microsoft.com/office/word/2010/wordml" xmlns:wpg="http://schemas.microsoft.com/office/word/2010/wordprocessingGroup" xmlns:wpi="http://schemas.microsoft.com/office/word/2010/wordprocessingInk" xmlns:wne="http://schemas.microsoft.com/office/word/2006/wordml" xmlns:wps="http://schemas.microsoft.com/office/word/2010/wordprocessingShape" mc:Ignorable="w14 wp14">
   <w:abstractNum w:abstractNumId="0">
     <w:nsid w:val="0633065D"/>
     <w:multiLevelType w:val="multilevel"/>
@@ -7135,7 +7074,7 @@
 </file>
 
 <file path=word/styles.xml><?xml version="1.0" encoding="utf-8"?>
-<w:styles xmlns:mc="http://schemas.openxmlformats.org/markup-compatibility/2006" xmlns:r="http://schemas.openxmlformats.org/officeDocument/2006/relationships" xmlns:w="http://schemas.openxmlformats.org/wordprocessingml/2006/main" xmlns:w14="http://schemas.microsoft.com/office/word/2010/wordml" xmlns:w15="http://schemas.microsoft.com/office/word/2012/wordml" mc:Ignorable="w14 w15">
+<w:styles xmlns:mc="http://schemas.openxmlformats.org/markup-compatibility/2006" xmlns:r="http://schemas.openxmlformats.org/officeDocument/2006/relationships" xmlns:w="http://schemas.openxmlformats.org/wordprocessingml/2006/main" xmlns:w14="http://schemas.microsoft.com/office/word/2010/wordml" mc:Ignorable="w14">
   <w:docDefaults>
     <w:rPrDefault>
       <w:rPr>
@@ -7151,378 +7090,144 @@
       </w:pPr>
     </w:pPrDefault>
   </w:docDefaults>
-  <w:latentStyles w:defLockedState="0" w:defUIPriority="99" w:defSemiHidden="0" w:defUnhideWhenUsed="0" w:defQFormat="0" w:count="371">
-    <w:lsdException w:name="Normal" w:uiPriority="0" w:qFormat="1"/>
-    <w:lsdException w:name="heading 1" w:uiPriority="9" w:qFormat="1"/>
-    <w:lsdException w:name="heading 2" w:semiHidden="1" w:uiPriority="9" w:unhideWhenUsed="1" w:qFormat="1"/>
-    <w:lsdException w:name="heading 3" w:semiHidden="1" w:uiPriority="9" w:unhideWhenUsed="1" w:qFormat="1"/>
-    <w:lsdException w:name="heading 4" w:semiHidden="1" w:uiPriority="9" w:unhideWhenUsed="1" w:qFormat="1"/>
-    <w:lsdException w:name="heading 5" w:semiHidden="1" w:uiPriority="9" w:unhideWhenUsed="1" w:qFormat="1"/>
-    <w:lsdException w:name="heading 6" w:semiHidden="1" w:uiPriority="9" w:unhideWhenUsed="1" w:qFormat="1"/>
-    <w:lsdException w:name="heading 7" w:semiHidden="1" w:uiPriority="9" w:unhideWhenUsed="1" w:qFormat="1"/>
-    <w:lsdException w:name="heading 8" w:semiHidden="1" w:uiPriority="9" w:unhideWhenUsed="1" w:qFormat="1"/>
-    <w:lsdException w:name="heading 9" w:semiHidden="1" w:uiPriority="9" w:unhideWhenUsed="1" w:qFormat="1"/>
-    <w:lsdException w:name="index 1" w:semiHidden="1" w:unhideWhenUsed="1"/>
-    <w:lsdException w:name="index 2" w:semiHidden="1" w:unhideWhenUsed="1"/>
-    <w:lsdException w:name="index 3" w:semiHidden="1" w:unhideWhenUsed="1"/>
-    <w:lsdException w:name="index 4" w:semiHidden="1" w:unhideWhenUsed="1"/>
-    <w:lsdException w:name="index 5" w:semiHidden="1" w:unhideWhenUsed="1"/>
-    <w:lsdException w:name="index 6" w:semiHidden="1" w:unhideWhenUsed="1"/>
-    <w:lsdException w:name="index 7" w:semiHidden="1" w:unhideWhenUsed="1"/>
-    <w:lsdException w:name="index 8" w:semiHidden="1" w:unhideWhenUsed="1"/>
-    <w:lsdException w:name="index 9" w:semiHidden="1" w:unhideWhenUsed="1"/>
-    <w:lsdException w:name="toc 1" w:semiHidden="1" w:uiPriority="39" w:unhideWhenUsed="1"/>
-    <w:lsdException w:name="toc 2" w:semiHidden="1" w:uiPriority="39" w:unhideWhenUsed="1"/>
-    <w:lsdException w:name="toc 3" w:semiHidden="1" w:uiPriority="39" w:unhideWhenUsed="1"/>
-    <w:lsdException w:name="toc 4" w:semiHidden="1" w:uiPriority="39" w:unhideWhenUsed="1"/>
-    <w:lsdException w:name="toc 5" w:semiHidden="1" w:uiPriority="39" w:unhideWhenUsed="1"/>
-    <w:lsdException w:name="toc 6" w:semiHidden="1" w:uiPriority="39" w:unhideWhenUsed="1"/>
-    <w:lsdException w:name="toc 7" w:semiHidden="1" w:uiPriority="39" w:unhideWhenUsed="1"/>
-    <w:lsdException w:name="toc 8" w:semiHidden="1" w:uiPriority="39" w:unhideWhenUsed="1"/>
-    <w:lsdException w:name="toc 9" w:semiHidden="1" w:uiPriority="39" w:unhideWhenUsed="1"/>
-    <w:lsdException w:name="Normal Indent" w:semiHidden="1" w:unhideWhenUsed="1"/>
-    <w:lsdException w:name="footnote text" w:semiHidden="1" w:unhideWhenUsed="1"/>
-    <w:lsdException w:name="annotation text" w:semiHidden="1" w:unhideWhenUsed="1"/>
-    <w:lsdException w:name="header" w:semiHidden="1" w:unhideWhenUsed="1"/>
-    <w:lsdException w:name="footer" w:semiHidden="1" w:unhideWhenUsed="1"/>
-    <w:lsdException w:name="index heading" w:semiHidden="1" w:unhideWhenUsed="1"/>
-    <w:lsdException w:name="caption" w:semiHidden="1" w:uiPriority="35" w:unhideWhenUsed="1" w:qFormat="1"/>
-    <w:lsdException w:name="table of figures" w:semiHidden="1" w:unhideWhenUsed="1"/>
-    <w:lsdException w:name="envelope address" w:semiHidden="1" w:unhideWhenUsed="1"/>
-    <w:lsdException w:name="envelope return" w:semiHidden="1" w:unhideWhenUsed="1"/>
-    <w:lsdException w:name="footnote reference" w:semiHidden="1" w:unhideWhenUsed="1"/>
-    <w:lsdException w:name="annotation reference" w:semiHidden="1" w:unhideWhenUsed="1"/>
-    <w:lsdException w:name="line number" w:semiHidden="1" w:unhideWhenUsed="1"/>
-    <w:lsdException w:name="page number" w:semiHidden="1" w:unhideWhenUsed="1"/>
-    <w:lsdException w:name="endnote reference" w:semiHidden="1" w:unhideWhenUsed="1"/>
-    <w:lsdException w:name="endnote text" w:semiHidden="1" w:unhideWhenUsed="1"/>
-    <w:lsdException w:name="table of authorities" w:semiHidden="1" w:unhideWhenUsed="1"/>
-    <w:lsdException w:name="macro" w:semiHidden="1" w:unhideWhenUsed="1"/>
-    <w:lsdException w:name="toa heading" w:semiHidden="1" w:unhideWhenUsed="1"/>
-    <w:lsdException w:name="List" w:semiHidden="1" w:unhideWhenUsed="1"/>
-    <w:lsdException w:name="List Bullet" w:semiHidden="1" w:unhideWhenUsed="1"/>
-    <w:lsdException w:name="List Number" w:semiHidden="1" w:unhideWhenUsed="1"/>
-    <w:lsdException w:name="List 2" w:semiHidden="1" w:unhideWhenUsed="1"/>
-    <w:lsdException w:name="List 3" w:semiHidden="1" w:unhideWhenUsed="1"/>
-    <w:lsdException w:name="List 4" w:semiHidden="1" w:unhideWhenUsed="1"/>
-    <w:lsdException w:name="List 5" w:semiHidden="1" w:unhideWhenUsed="1"/>
-    <w:lsdException w:name="List Bullet 2" w:semiHidden="1" w:unhideWhenUsed="1"/>
-    <w:lsdException w:name="List Bullet 3" w:semiHidden="1" w:unhideWhenUsed="1"/>
-    <w:lsdException w:name="List Bullet 4" w:semiHidden="1" w:unhideWhenUsed="1"/>
-    <w:lsdException w:name="List Bullet 5" w:semiHidden="1" w:unhideWhenUsed="1"/>
-    <w:lsdException w:name="List Number 2" w:semiHidden="1" w:unhideWhenUsed="1"/>
-    <w:lsdException w:name="List Number 3" w:semiHidden="1" w:unhideWhenUsed="1"/>
-    <w:lsdException w:name="List Number 4" w:semiHidden="1" w:unhideWhenUsed="1"/>
-    <w:lsdException w:name="List Number 5" w:semiHidden="1" w:unhideWhenUsed="1"/>
-    <w:lsdException w:name="Title" w:uiPriority="10" w:qFormat="1"/>
-    <w:lsdException w:name="Closing" w:semiHidden="1" w:unhideWhenUsed="1"/>
-    <w:lsdException w:name="Signature" w:semiHidden="1" w:unhideWhenUsed="1"/>
-    <w:lsdException w:name="Default Paragraph Font" w:semiHidden="1" w:uiPriority="1" w:unhideWhenUsed="1"/>
-    <w:lsdException w:name="Body Text" w:semiHidden="1" w:unhideWhenUsed="1"/>
-    <w:lsdException w:name="Body Text Indent" w:semiHidden="1" w:unhideWhenUsed="1"/>
-    <w:lsdException w:name="List Continue" w:semiHidden="1" w:unhideWhenUsed="1"/>
-    <w:lsdException w:name="List Continue 2" w:semiHidden="1" w:unhideWhenUsed="1"/>
-    <w:lsdException w:name="List Continue 3" w:semiHidden="1" w:unhideWhenUsed="1"/>
-    <w:lsdException w:name="List Continue 4" w:semiHidden="1" w:unhideWhenUsed="1"/>
-    <w:lsdException w:name="List Continue 5" w:semiHidden="1" w:unhideWhenUsed="1"/>
-    <w:lsdException w:name="Message Header" w:semiHidden="1" w:unhideWhenUsed="1"/>
-    <w:lsdException w:name="Subtitle" w:uiPriority="11" w:qFormat="1"/>
-    <w:lsdException w:name="Salutation" w:semiHidden="1" w:unhideWhenUsed="1"/>
-    <w:lsdException w:name="Date" w:semiHidden="1" w:unhideWhenUsed="1"/>
-    <w:lsdException w:name="Body Text First Indent" w:semiHidden="1" w:unhideWhenUsed="1"/>
-    <w:lsdException w:name="Body Text First Indent 2" w:semiHidden="1" w:unhideWhenUsed="1"/>
-    <w:lsdException w:name="Note Heading" w:semiHidden="1" w:unhideWhenUsed="1"/>
-    <w:lsdException w:name="Body Text 2" w:semiHidden="1" w:unhideWhenUsed="1"/>
-    <w:lsdException w:name="Body Text 3" w:semiHidden="1" w:unhideWhenUsed="1"/>
-    <w:lsdException w:name="Body Text Indent 2" w:semiHidden="1" w:unhideWhenUsed="1"/>
-    <w:lsdException w:name="Body Text Indent 3" w:semiHidden="1" w:unhideWhenUsed="1"/>
-    <w:lsdException w:name="Block Text" w:semiHidden="1" w:unhideWhenUsed="1"/>
-    <w:lsdException w:name="Hyperlink" w:semiHidden="1" w:unhideWhenUsed="1"/>
-    <w:lsdException w:name="FollowedHyperlink" w:semiHidden="1" w:unhideWhenUsed="1"/>
-    <w:lsdException w:name="Strong" w:uiPriority="22" w:qFormat="1"/>
-    <w:lsdException w:name="Emphasis" w:uiPriority="20" w:qFormat="1"/>
-    <w:lsdException w:name="Document Map" w:semiHidden="1" w:unhideWhenUsed="1"/>
-    <w:lsdException w:name="Plain Text" w:semiHidden="1" w:unhideWhenUsed="1"/>
-    <w:lsdException w:name="E-mail Signature" w:semiHidden="1" w:unhideWhenUsed="1"/>
-    <w:lsdException w:name="HTML Top of Form" w:semiHidden="1" w:unhideWhenUsed="1"/>
-    <w:lsdException w:name="HTML Bottom of Form" w:semiHidden="1" w:unhideWhenUsed="1"/>
-    <w:lsdException w:name="Normal (Web)" w:semiHidden="1" w:unhideWhenUsed="1"/>
-    <w:lsdException w:name="HTML Acronym" w:semiHidden="1" w:unhideWhenUsed="1"/>
-    <w:lsdException w:name="HTML Address" w:semiHidden="1" w:unhideWhenUsed="1"/>
-    <w:lsdException w:name="HTML Cite" w:semiHidden="1" w:unhideWhenUsed="1"/>
-    <w:lsdException w:name="HTML Code" w:semiHidden="1" w:unhideWhenUsed="1"/>
-    <w:lsdException w:name="HTML Definition" w:semiHidden="1" w:unhideWhenUsed="1"/>
-    <w:lsdException w:name="HTML Keyboard" w:semiHidden="1" w:unhideWhenUsed="1"/>
-    <w:lsdException w:name="HTML Preformatted" w:semiHidden="1" w:unhideWhenUsed="1"/>
-    <w:lsdException w:name="HTML Sample" w:semiHidden="1" w:unhideWhenUsed="1"/>
-    <w:lsdException w:name="HTML Typewriter" w:semiHidden="1" w:unhideWhenUsed="1"/>
-    <w:lsdException w:name="HTML Variable" w:semiHidden="1" w:unhideWhenUsed="1"/>
-    <w:lsdException w:name="Normal Table" w:semiHidden="1" w:unhideWhenUsed="1"/>
-    <w:lsdException w:name="annotation subject" w:semiHidden="1" w:unhideWhenUsed="1"/>
-    <w:lsdException w:name="No List" w:semiHidden="1" w:unhideWhenUsed="1"/>
-    <w:lsdException w:name="Outline List 1" w:semiHidden="1" w:unhideWhenUsed="1"/>
-    <w:lsdException w:name="Outline List 2" w:semiHidden="1" w:unhideWhenUsed="1"/>
-    <w:lsdException w:name="Outline List 3" w:semiHidden="1" w:unhideWhenUsed="1"/>
-    <w:lsdException w:name="Table Simple 1" w:semiHidden="1" w:unhideWhenUsed="1"/>
-    <w:lsdException w:name="Table Simple 2" w:semiHidden="1" w:unhideWhenUsed="1"/>
-    <w:lsdException w:name="Table Simple 3" w:semiHidden="1" w:unhideWhenUsed="1"/>
-    <w:lsdException w:name="Table Classic 1" w:semiHidden="1" w:unhideWhenUsed="1"/>
-    <w:lsdException w:name="Table Classic 2" w:semiHidden="1" w:unhideWhenUsed="1"/>
-    <w:lsdException w:name="Table Classic 3" w:semiHidden="1" w:unhideWhenUsed="1"/>
-    <w:lsdException w:name="Table Classic 4" w:semiHidden="1" w:unhideWhenUsed="1"/>
-    <w:lsdException w:name="Table Colorful 1" w:semiHidden="1" w:unhideWhenUsed="1"/>
-    <w:lsdException w:name="Table Colorful 2" w:semiHidden="1" w:unhideWhenUsed="1"/>
-    <w:lsdException w:name="Table Colorful 3" w:semiHidden="1" w:unhideWhenUsed="1"/>
-    <w:lsdException w:name="Table Columns 1" w:semiHidden="1" w:unhideWhenUsed="1"/>
-    <w:lsdException w:name="Table Columns 2" w:semiHidden="1" w:unhideWhenUsed="1"/>
-    <w:lsdException w:name="Table Columns 3" w:semiHidden="1" w:unhideWhenUsed="1"/>
-    <w:lsdException w:name="Table Columns 4" w:semiHidden="1" w:unhideWhenUsed="1"/>
-    <w:lsdException w:name="Table Columns 5" w:semiHidden="1" w:unhideWhenUsed="1"/>
-    <w:lsdException w:name="Table Grid 1" w:semiHidden="1" w:unhideWhenUsed="1"/>
-    <w:lsdException w:name="Table Grid 2" w:semiHidden="1" w:unhideWhenUsed="1"/>
-    <w:lsdException w:name="Table Grid 3" w:semiHidden="1" w:unhideWhenUsed="1"/>
-    <w:lsdException w:name="Table Grid 4" w:semiHidden="1" w:unhideWhenUsed="1"/>
-    <w:lsdException w:name="Table Grid 5" w:semiHidden="1" w:unhideWhenUsed="1"/>
-    <w:lsdException w:name="Table Grid 6" w:semiHidden="1" w:unhideWhenUsed="1"/>
-    <w:lsdException w:name="Table Grid 7" w:semiHidden="1" w:unhideWhenUsed="1"/>
-    <w:lsdException w:name="Table Grid 8" w:semiHidden="1" w:unhideWhenUsed="1"/>
-    <w:lsdException w:name="Table List 1" w:semiHidden="1" w:unhideWhenUsed="1"/>
-    <w:lsdException w:name="Table List 2" w:semiHidden="1" w:unhideWhenUsed="1"/>
-    <w:lsdException w:name="Table List 3" w:semiHidden="1" w:unhideWhenUsed="1"/>
-    <w:lsdException w:name="Table List 4" w:semiHidden="1" w:unhideWhenUsed="1"/>
-    <w:lsdException w:name="Table List 5" w:semiHidden="1" w:unhideWhenUsed="1"/>
-    <w:lsdException w:name="Table List 6" w:semiHidden="1" w:unhideWhenUsed="1"/>
-    <w:lsdException w:name="Table List 7" w:semiHidden="1" w:unhideWhenUsed="1"/>
-    <w:lsdException w:name="Table List 8" w:semiHidden="1" w:unhideWhenUsed="1"/>
-    <w:lsdException w:name="Table 3D effects 1" w:semiHidden="1" w:unhideWhenUsed="1"/>
-    <w:lsdException w:name="Table 3D effects 2" w:semiHidden="1" w:unhideWhenUsed="1"/>
-    <w:lsdException w:name="Table 3D effects 3" w:semiHidden="1" w:unhideWhenUsed="1"/>
-    <w:lsdException w:name="Table Contemporary" w:semiHidden="1" w:unhideWhenUsed="1"/>
-    <w:lsdException w:name="Table Elegant" w:semiHidden="1" w:unhideWhenUsed="1"/>
-    <w:lsdException w:name="Table Professional" w:semiHidden="1" w:unhideWhenUsed="1"/>
-    <w:lsdException w:name="Table Subtle 1" w:semiHidden="1" w:unhideWhenUsed="1"/>
-    <w:lsdException w:name="Table Subtle 2" w:semiHidden="1" w:unhideWhenUsed="1"/>
-    <w:lsdException w:name="Table Web 1" w:semiHidden="1" w:unhideWhenUsed="1"/>
-    <w:lsdException w:name="Table Web 2" w:semiHidden="1" w:unhideWhenUsed="1"/>
-    <w:lsdException w:name="Table Web 3" w:semiHidden="1" w:unhideWhenUsed="1"/>
-    <w:lsdException w:name="Balloon Text" w:semiHidden="1" w:unhideWhenUsed="1"/>
-    <w:lsdException w:name="Table Grid" w:uiPriority="39"/>
-    <w:lsdException w:name="Table Theme" w:semiHidden="1" w:unhideWhenUsed="1"/>
-    <w:lsdException w:name="Placeholder Text" w:semiHidden="1"/>
-    <w:lsdException w:name="No Spacing" w:uiPriority="1" w:qFormat="1"/>
-    <w:lsdException w:name="Light Shading" w:uiPriority="60"/>
-    <w:lsdException w:name="Light List" w:uiPriority="61"/>
-    <w:lsdException w:name="Light Grid" w:uiPriority="62"/>
-    <w:lsdException w:name="Medium Shading 1" w:uiPriority="63"/>
-    <w:lsdException w:name="Medium Shading 2" w:uiPriority="64"/>
-    <w:lsdException w:name="Medium List 1" w:uiPriority="65"/>
-    <w:lsdException w:name="Medium List 2" w:uiPriority="66"/>
-    <w:lsdException w:name="Medium Grid 1" w:uiPriority="67"/>
-    <w:lsdException w:name="Medium Grid 2" w:uiPriority="68"/>
-    <w:lsdException w:name="Medium Grid 3" w:uiPriority="69"/>
-    <w:lsdException w:name="Dark List" w:uiPriority="70"/>
-    <w:lsdException w:name="Colorful Shading" w:uiPriority="71"/>
-    <w:lsdException w:name="Colorful List" w:uiPriority="72"/>
-    <w:lsdException w:name="Colorful Grid" w:uiPriority="73"/>
-    <w:lsdException w:name="Light Shading Accent 1" w:uiPriority="60"/>
-    <w:lsdException w:name="Light List Accent 1" w:uiPriority="61"/>
-    <w:lsdException w:name="Light Grid Accent 1" w:uiPriority="62"/>
-    <w:lsdException w:name="Medium Shading 1 Accent 1" w:uiPriority="63"/>
-    <w:lsdException w:name="Medium Shading 2 Accent 1" w:uiPriority="64"/>
-    <w:lsdException w:name="Medium List 1 Accent 1" w:uiPriority="65"/>
-    <w:lsdException w:name="Revision" w:semiHidden="1"/>
-    <w:lsdException w:name="List Paragraph" w:uiPriority="34" w:qFormat="1"/>
-    <w:lsdException w:name="Quote" w:uiPriority="29" w:qFormat="1"/>
-    <w:lsdException w:name="Intense Quote" w:uiPriority="30" w:qFormat="1"/>
-    <w:lsdException w:name="Medium List 2 Accent 1" w:uiPriority="66"/>
-    <w:lsdException w:name="Medium Grid 1 Accent 1" w:uiPriority="67"/>
-    <w:lsdException w:name="Medium Grid 2 Accent 1" w:uiPriority="68"/>
-    <w:lsdException w:name="Medium Grid 3 Accent 1" w:uiPriority="69"/>
-    <w:lsdException w:name="Dark List Accent 1" w:uiPriority="70"/>
-    <w:lsdException w:name="Colorful Shading Accent 1" w:uiPriority="71"/>
-    <w:lsdException w:name="Colorful List Accent 1" w:uiPriority="72"/>
-    <w:lsdException w:name="Colorful Grid Accent 1" w:uiPriority="73"/>
-    <w:lsdException w:name="Light Shading Accent 2" w:uiPriority="60"/>
-    <w:lsdException w:name="Light List Accent 2" w:uiPriority="61"/>
-    <w:lsdException w:name="Light Grid Accent 2" w:uiPriority="62"/>
-    <w:lsdException w:name="Medium Shading 1 Accent 2" w:uiPriority="63"/>
-    <w:lsdException w:name="Medium Shading 2 Accent 2" w:uiPriority="64"/>
-    <w:lsdException w:name="Medium List 1 Accent 2" w:uiPriority="65"/>
-    <w:lsdException w:name="Medium List 2 Accent 2" w:uiPriority="66"/>
-    <w:lsdException w:name="Medium Grid 1 Accent 2" w:uiPriority="67"/>
-    <w:lsdException w:name="Medium Grid 2 Accent 2" w:uiPriority="68"/>
-    <w:lsdException w:name="Medium Grid 3 Accent 2" w:uiPriority="69"/>
-    <w:lsdException w:name="Dark List Accent 2" w:uiPriority="70"/>
-    <w:lsdException w:name="Colorful Shading Accent 2" w:uiPriority="71"/>
-    <w:lsdException w:name="Colorful List Accent 2" w:uiPriority="72"/>
-    <w:lsdException w:name="Colorful Grid Accent 2" w:uiPriority="73"/>
-    <w:lsdException w:name="Light Shading Accent 3" w:uiPriority="60"/>
-    <w:lsdException w:name="Light List Accent 3" w:uiPriority="61"/>
-    <w:lsdException w:name="Light Grid Accent 3" w:uiPriority="62"/>
-    <w:lsdException w:name="Medium Shading 1 Accent 3" w:uiPriority="63"/>
-    <w:lsdException w:name="Medium Shading 2 Accent 3" w:uiPriority="64"/>
-    <w:lsdException w:name="Medium List 1 Accent 3" w:uiPriority="65"/>
-    <w:lsdException w:name="Medium List 2 Accent 3" w:uiPriority="66"/>
-    <w:lsdException w:name="Medium Grid 1 Accent 3" w:uiPriority="67"/>
-    <w:lsdException w:name="Medium Grid 2 Accent 3" w:uiPriority="68"/>
-    <w:lsdException w:name="Medium Grid 3 Accent 3" w:uiPriority="69"/>
-    <w:lsdException w:name="Dark List Accent 3" w:uiPriority="70"/>
-    <w:lsdException w:name="Colorful Shading Accent 3" w:uiPriority="71"/>
-    <w:lsdException w:name="Colorful List Accent 3" w:uiPriority="72"/>
-    <w:lsdException w:name="Colorful Grid Accent 3" w:uiPriority="73"/>
-    <w:lsdException w:name="Light Shading Accent 4" w:uiPriority="60"/>
-    <w:lsdException w:name="Light List Accent 4" w:uiPriority="61"/>
-    <w:lsdException w:name="Light Grid Accent 4" w:uiPriority="62"/>
-    <w:lsdException w:name="Medium Shading 1 Accent 4" w:uiPriority="63"/>
-    <w:lsdException w:name="Medium Shading 2 Accent 4" w:uiPriority="64"/>
-    <w:lsdException w:name="Medium List 1 Accent 4" w:uiPriority="65"/>
-    <w:lsdException w:name="Medium List 2 Accent 4" w:uiPriority="66"/>
-    <w:lsdException w:name="Medium Grid 1 Accent 4" w:uiPriority="67"/>
-    <w:lsdException w:name="Medium Grid 2 Accent 4" w:uiPriority="68"/>
-    <w:lsdException w:name="Medium Grid 3 Accent 4" w:uiPriority="69"/>
-    <w:lsdException w:name="Dark List Accent 4" w:uiPriority="70"/>
-    <w:lsdException w:name="Colorful Shading Accent 4" w:uiPriority="71"/>
-    <w:lsdException w:name="Colorful List Accent 4" w:uiPriority="72"/>
-    <w:lsdException w:name="Colorful Grid Accent 4" w:uiPriority="73"/>
-    <w:lsdException w:name="Light Shading Accent 5" w:uiPriority="60"/>
-    <w:lsdException w:name="Light List Accent 5" w:uiPriority="61"/>
-    <w:lsdException w:name="Light Grid Accent 5" w:uiPriority="62"/>
-    <w:lsdException w:name="Medium Shading 1 Accent 5" w:uiPriority="63"/>
-    <w:lsdException w:name="Medium Shading 2 Accent 5" w:uiPriority="64"/>
-    <w:lsdException w:name="Medium List 1 Accent 5" w:uiPriority="65"/>
-    <w:lsdException w:name="Medium List 2 Accent 5" w:uiPriority="66"/>
-    <w:lsdException w:name="Medium Grid 1 Accent 5" w:uiPriority="67"/>
-    <w:lsdException w:name="Medium Grid 2 Accent 5" w:uiPriority="68"/>
-    <w:lsdException w:name="Medium Grid 3 Accent 5" w:uiPriority="69"/>
-    <w:lsdException w:name="Dark List Accent 5" w:uiPriority="70"/>
-    <w:lsdException w:name="Colorful Shading Accent 5" w:uiPriority="71"/>
-    <w:lsdException w:name="Colorful List Accent 5" w:uiPriority="72"/>
-    <w:lsdException w:name="Colorful Grid Accent 5" w:uiPriority="73"/>
-    <w:lsdException w:name="Light Shading Accent 6" w:uiPriority="60"/>
-    <w:lsdException w:name="Light List Accent 6" w:uiPriority="61"/>
-    <w:lsdException w:name="Light Grid Accent 6" w:uiPriority="62"/>
-    <w:lsdException w:name="Medium Shading 1 Accent 6" w:uiPriority="63"/>
-    <w:lsdException w:name="Medium Shading 2 Accent 6" w:uiPriority="64"/>
-    <w:lsdException w:name="Medium List 1 Accent 6" w:uiPriority="65"/>
-    <w:lsdException w:name="Medium List 2 Accent 6" w:uiPriority="66"/>
-    <w:lsdException w:name="Medium Grid 1 Accent 6" w:uiPriority="67"/>
-    <w:lsdException w:name="Medium Grid 2 Accent 6" w:uiPriority="68"/>
-    <w:lsdException w:name="Medium Grid 3 Accent 6" w:uiPriority="69"/>
-    <w:lsdException w:name="Dark List Accent 6" w:uiPriority="70"/>
-    <w:lsdException w:name="Colorful Shading Accent 6" w:uiPriority="71"/>
-    <w:lsdException w:name="Colorful List Accent 6" w:uiPriority="72"/>
-    <w:lsdException w:name="Colorful Grid Accent 6" w:uiPriority="73"/>
-    <w:lsdException w:name="Subtle Emphasis" w:uiPriority="19" w:qFormat="1"/>
-    <w:lsdException w:name="Intense Emphasis" w:uiPriority="21" w:qFormat="1"/>
-    <w:lsdException w:name="Subtle Reference" w:uiPriority="31" w:qFormat="1"/>
-    <w:lsdException w:name="Intense Reference" w:uiPriority="32" w:qFormat="1"/>
-    <w:lsdException w:name="Book Title" w:uiPriority="33" w:qFormat="1"/>
-    <w:lsdException w:name="Bibliography" w:semiHidden="1" w:uiPriority="37" w:unhideWhenUsed="1"/>
-    <w:lsdException w:name="TOC Heading" w:semiHidden="1" w:uiPriority="39" w:unhideWhenUsed="1" w:qFormat="1"/>
-    <w:lsdException w:name="Plain Table 1" w:uiPriority="41"/>
-    <w:lsdException w:name="Plain Table 2" w:uiPriority="42"/>
-    <w:lsdException w:name="Plain Table 3" w:uiPriority="43"/>
-    <w:lsdException w:name="Plain Table 4" w:uiPriority="44"/>
-    <w:lsdException w:name="Plain Table 5" w:uiPriority="45"/>
-    <w:lsdException w:name="Grid Table Light" w:uiPriority="40"/>
-    <w:lsdException w:name="Grid Table 1 Light" w:uiPriority="46"/>
-    <w:lsdException w:name="Grid Table 2" w:uiPriority="47"/>
-    <w:lsdException w:name="Grid Table 3" w:uiPriority="48"/>
-    <w:lsdException w:name="Grid Table 4" w:uiPriority="49"/>
-    <w:lsdException w:name="Grid Table 5 Dark" w:uiPriority="50"/>
-    <w:lsdException w:name="Grid Table 6 Colorful" w:uiPriority="51"/>
-    <w:lsdException w:name="Grid Table 7 Colorful" w:uiPriority="52"/>
-    <w:lsdException w:name="Grid Table 1 Light Accent 1" w:uiPriority="46"/>
-    <w:lsdException w:name="Grid Table 2 Accent 1" w:uiPriority="47"/>
-    <w:lsdException w:name="Grid Table 3 Accent 1" w:uiPriority="48"/>
-    <w:lsdException w:name="Grid Table 4 Accent 1" w:uiPriority="49"/>
-    <w:lsdException w:name="Grid Table 5 Dark Accent 1" w:uiPriority="50"/>
-    <w:lsdException w:name="Grid Table 6 Colorful Accent 1" w:uiPriority="51"/>
-    <w:lsdException w:name="Grid Table 7 Colorful Accent 1" w:uiPriority="52"/>
-    <w:lsdException w:name="Grid Table 1 Light Accent 2" w:uiPriority="46"/>
-    <w:lsdException w:name="Grid Table 2 Accent 2" w:uiPriority="47"/>
-    <w:lsdException w:name="Grid Table 3 Accent 2" w:uiPriority="48"/>
-    <w:lsdException w:name="Grid Table 4 Accent 2" w:uiPriority="49"/>
-    <w:lsdException w:name="Grid Table 5 Dark Accent 2" w:uiPriority="50"/>
-    <w:lsdException w:name="Grid Table 6 Colorful Accent 2" w:uiPriority="51"/>
-    <w:lsdException w:name="Grid Table 7 Colorful Accent 2" w:uiPriority="52"/>
-    <w:lsdException w:name="Grid Table 1 Light Accent 3" w:uiPriority="46"/>
-    <w:lsdException w:name="Grid Table 2 Accent 3" w:uiPriority="47"/>
-    <w:lsdException w:name="Grid Table 3 Accent 3" w:uiPriority="48"/>
-    <w:lsdException w:name="Grid Table 4 Accent 3" w:uiPriority="49"/>
-    <w:lsdException w:name="Grid Table 5 Dark Accent 3" w:uiPriority="50"/>
-    <w:lsdException w:name="Grid Table 6 Colorful Accent 3" w:uiPriority="51"/>
-    <w:lsdException w:name="Grid Table 7 Colorful Accent 3" w:uiPriority="52"/>
-    <w:lsdException w:name="Grid Table 1 Light Accent 4" w:uiPriority="46"/>
-    <w:lsdException w:name="Grid Table 2 Accent 4" w:uiPriority="47"/>
-    <w:lsdException w:name="Grid Table 3 Accent 4" w:uiPriority="48"/>
-    <w:lsdException w:name="Grid Table 4 Accent 4" w:uiPriority="49"/>
-    <w:lsdException w:name="Grid Table 5 Dark Accent 4" w:uiPriority="50"/>
-    <w:lsdException w:name="Grid Table 6 Colorful Accent 4" w:uiPriority="51"/>
-    <w:lsdException w:name="Grid Table 7 Colorful Accent 4" w:uiPriority="52"/>
-    <w:lsdException w:name="Grid Table 1 Light Accent 5" w:uiPriority="46"/>
-    <w:lsdException w:name="Grid Table 2 Accent 5" w:uiPriority="47"/>
-    <w:lsdException w:name="Grid Table 3 Accent 5" w:uiPriority="48"/>
-    <w:lsdException w:name="Grid Table 4 Accent 5" w:uiPriority="49"/>
-    <w:lsdException w:name="Grid Table 5 Dark Accent 5" w:uiPriority="50"/>
-    <w:lsdException w:name="Grid Table 6 Colorful Accent 5" w:uiPriority="51"/>
-    <w:lsdException w:name="Grid Table 7 Colorful Accent 5" w:uiPriority="52"/>
-    <w:lsdException w:name="Grid Table 1 Light Accent 6" w:uiPriority="46"/>
-    <w:lsdException w:name="Grid Table 2 Accent 6" w:uiPriority="47"/>
-    <w:lsdException w:name="Grid Table 3 Accent 6" w:uiPriority="48"/>
-    <w:lsdException w:name="Grid Table 4 Accent 6" w:uiPriority="49"/>
-    <w:lsdException w:name="Grid Table 5 Dark Accent 6" w:uiPriority="50"/>
-    <w:lsdException w:name="Grid Table 6 Colorful Accent 6" w:uiPriority="51"/>
-    <w:lsdException w:name="Grid Table 7 Colorful Accent 6" w:uiPriority="52"/>
-    <w:lsdException w:name="List Table 1 Light" w:uiPriority="46"/>
-    <w:lsdException w:name="List Table 2" w:uiPriority="47"/>
-    <w:lsdException w:name="List Table 3" w:uiPriority="48"/>
-    <w:lsdException w:name="List Table 4" w:uiPriority="49"/>
-    <w:lsdException w:name="List Table 5 Dark" w:uiPriority="50"/>
-    <w:lsdException w:name="List Table 6 Colorful" w:uiPriority="51"/>
-    <w:lsdException w:name="List Table 7 Colorful" w:uiPriority="52"/>
-    <w:lsdException w:name="List Table 1 Light Accent 1" w:uiPriority="46"/>
-    <w:lsdException w:name="List Table 2 Accent 1" w:uiPriority="47"/>
-    <w:lsdException w:name="List Table 3 Accent 1" w:uiPriority="48"/>
-    <w:lsdException w:name="List Table 4 Accent 1" w:uiPriority="49"/>
-    <w:lsdException w:name="List Table 5 Dark Accent 1" w:uiPriority="50"/>
-    <w:lsdException w:name="List Table 6 Colorful Accent 1" w:uiPriority="51"/>
-    <w:lsdException w:name="List Table 7 Colorful Accent 1" w:uiPriority="52"/>
-    <w:lsdException w:name="List Table 1 Light Accent 2" w:uiPriority="46"/>
-    <w:lsdException w:name="List Table 2 Accent 2" w:uiPriority="47"/>
-    <w:lsdException w:name="List Table 3 Accent 2" w:uiPriority="48"/>
-    <w:lsdException w:name="List Table 4 Accent 2" w:uiPriority="49"/>
-    <w:lsdException w:name="List Table 5 Dark Accent 2" w:uiPriority="50"/>
-    <w:lsdException w:name="List Table 6 Colorful Accent 2" w:uiPriority="51"/>
-    <w:lsdException w:name="List Table 7 Colorful Accent 2" w:uiPriority="52"/>
-    <w:lsdException w:name="List Table 1 Light Accent 3" w:uiPriority="46"/>
-    <w:lsdException w:name="List Table 2 Accent 3" w:uiPriority="47"/>
-    <w:lsdException w:name="List Table 3 Accent 3" w:uiPriority="48"/>
-    <w:lsdException w:name="List Table 4 Accent 3" w:uiPriority="49"/>
-    <w:lsdException w:name="List Table 5 Dark Accent 3" w:uiPriority="50"/>
-    <w:lsdException w:name="List Table 6 Colorful Accent 3" w:uiPriority="51"/>
-    <w:lsdException w:name="List Table 7 Colorful Accent 3" w:uiPriority="52"/>
-    <w:lsdException w:name="List Table 1 Light Accent 4" w:uiPriority="46"/>
-    <w:lsdException w:name="List Table 2 Accent 4" w:uiPriority="47"/>
-    <w:lsdException w:name="List Table 3 Accent 4" w:uiPriority="48"/>
-    <w:lsdException w:name="List Table 4 Accent 4" w:uiPriority="49"/>
-    <w:lsdException w:name="List Table 5 Dark Accent 4" w:uiPriority="50"/>
-    <w:lsdException w:name="List Table 6 Colorful Accent 4" w:uiPriority="51"/>
-    <w:lsdException w:name="List Table 7 Colorful Accent 4" w:uiPriority="52"/>
-    <w:lsdException w:name="List Table 1 Light Accent 5" w:uiPriority="46"/>
-    <w:lsdException w:name="List Table 2 Accent 5" w:uiPriority="47"/>
-    <w:lsdException w:name="List Table 3 Accent 5" w:uiPriority="48"/>
-    <w:lsdException w:name="List Table 4 Accent 5" w:uiPriority="49"/>
-    <w:lsdException w:name="List Table 5 Dark Accent 5" w:uiPriority="50"/>
-    <w:lsdException w:name="List Table 6 Colorful Accent 5" w:uiPriority="51"/>
-    <w:lsdException w:name="List Table 7 Colorful Accent 5" w:uiPriority="52"/>
-    <w:lsdException w:name="List Table 1 Light Accent 6" w:uiPriority="46"/>
-    <w:lsdException w:name="List Table 2 Accent 6" w:uiPriority="47"/>
-    <w:lsdException w:name="List Table 3 Accent 6" w:uiPriority="48"/>
-    <w:lsdException w:name="List Table 4 Accent 6" w:uiPriority="49"/>
-    <w:lsdException w:name="List Table 5 Dark Accent 6" w:uiPriority="50"/>
-    <w:lsdException w:name="List Table 6 Colorful Accent 6" w:uiPriority="51"/>
-    <w:lsdException w:name="List Table 7 Colorful Accent 6" w:uiPriority="52"/>
+  <w:latentStyles w:defLockedState="0" w:defUIPriority="99" w:defSemiHidden="1" w:defUnhideWhenUsed="1" w:defQFormat="0" w:count="267">
+    <w:lsdException w:name="Normal" w:semiHidden="0" w:uiPriority="0" w:unhideWhenUsed="0" w:qFormat="1"/>
+    <w:lsdException w:name="heading 1" w:semiHidden="0" w:uiPriority="9" w:unhideWhenUsed="0" w:qFormat="1"/>
+    <w:lsdException w:name="heading 2" w:uiPriority="9" w:qFormat="1"/>
+    <w:lsdException w:name="heading 3" w:uiPriority="9" w:qFormat="1"/>
+    <w:lsdException w:name="heading 4" w:uiPriority="9" w:qFormat="1"/>
+    <w:lsdException w:name="heading 5" w:uiPriority="9" w:qFormat="1"/>
+    <w:lsdException w:name="heading 6" w:uiPriority="9" w:qFormat="1"/>
+    <w:lsdException w:name="heading 7" w:uiPriority="9" w:qFormat="1"/>
+    <w:lsdException w:name="heading 8" w:uiPriority="9" w:qFormat="1"/>
+    <w:lsdException w:name="heading 9" w:uiPriority="9" w:qFormat="1"/>
+    <w:lsdException w:name="toc 1" w:uiPriority="39"/>
+    <w:lsdException w:name="toc 2" w:uiPriority="39"/>
+    <w:lsdException w:name="toc 3" w:uiPriority="39"/>
+    <w:lsdException w:name="toc 4" w:uiPriority="39"/>
+    <w:lsdException w:name="toc 5" w:uiPriority="39"/>
+    <w:lsdException w:name="toc 6" w:uiPriority="39"/>
+    <w:lsdException w:name="toc 7" w:uiPriority="39"/>
+    <w:lsdException w:name="toc 8" w:uiPriority="39"/>
+    <w:lsdException w:name="toc 9" w:uiPriority="39"/>
+    <w:lsdException w:name="caption" w:uiPriority="35" w:qFormat="1"/>
+    <w:lsdException w:name="Title" w:semiHidden="0" w:uiPriority="10" w:unhideWhenUsed="0" w:qFormat="1"/>
+    <w:lsdException w:name="Default Paragraph Font" w:uiPriority="1"/>
+    <w:lsdException w:name="Subtitle" w:semiHidden="0" w:uiPriority="11" w:unhideWhenUsed="0" w:qFormat="1"/>
+    <w:lsdException w:name="Strong" w:semiHidden="0" w:uiPriority="22" w:unhideWhenUsed="0" w:qFormat="1"/>
+    <w:lsdException w:name="Emphasis" w:semiHidden="0" w:uiPriority="20" w:unhideWhenUsed="0" w:qFormat="1"/>
+    <w:lsdException w:name="Table Grid" w:semiHidden="0" w:uiPriority="39" w:unhideWhenUsed="0"/>
+    <w:lsdException w:name="Placeholder Text" w:unhideWhenUsed="0"/>
+    <w:lsdException w:name="No Spacing" w:semiHidden="0" w:uiPriority="1" w:unhideWhenUsed="0" w:qFormat="1"/>
+    <w:lsdException w:name="Light Shading" w:semiHidden="0" w:uiPriority="60" w:unhideWhenUsed="0"/>
+    <w:lsdException w:name="Light List" w:semiHidden="0" w:uiPriority="61" w:unhideWhenUsed="0"/>
+    <w:lsdException w:name="Light Grid" w:semiHidden="0" w:uiPriority="62" w:unhideWhenUsed="0"/>
+    <w:lsdException w:name="Medium Shading 1" w:semiHidden="0" w:uiPriority="63" w:unhideWhenUsed="0"/>
+    <w:lsdException w:name="Medium Shading 2" w:semiHidden="0" w:uiPriority="64" w:unhideWhenUsed="0"/>
+    <w:lsdException w:name="Medium List 1" w:semiHidden="0" w:uiPriority="65" w:unhideWhenUsed="0"/>
+    <w:lsdException w:name="Medium List 2" w:semiHidden="0" w:uiPriority="66" w:unhideWhenUsed="0"/>
+    <w:lsdException w:name="Medium Grid 1" w:semiHidden="0" w:uiPriority="67" w:unhideWhenUsed="0"/>
+    <w:lsdException w:name="Medium Grid 2" w:semiHidden="0" w:uiPriority="68" w:unhideWhenUsed="0"/>
+    <w:lsdException w:name="Medium Grid 3" w:semiHidden="0" w:uiPriority="69" w:unhideWhenUsed="0"/>
+    <w:lsdException w:name="Dark List" w:semiHidden="0" w:uiPriority="70" w:unhideWhenUsed="0"/>
+    <w:lsdException w:name="Colorful Shading" w:semiHidden="0" w:uiPriority="71" w:unhideWhenUsed="0"/>
+    <w:lsdException w:name="Colorful List" w:semiHidden="0" w:uiPriority="72" w:unhideWhenUsed="0"/>
+    <w:lsdException w:name="Colorful Grid" w:semiHidden="0" w:uiPriority="73" w:unhideWhenUsed="0"/>
+    <w:lsdException w:name="Light Shading Accent 1" w:semiHidden="0" w:uiPriority="60" w:unhideWhenUsed="0"/>
+    <w:lsdException w:name="Light List Accent 1" w:semiHidden="0" w:uiPriority="61" w:unhideWhenUsed="0"/>
+    <w:lsdException w:name="Light Grid Accent 1" w:semiHidden="0" w:uiPriority="62" w:unhideWhenUsed="0"/>
+    <w:lsdException w:name="Medium Shading 1 Accent 1" w:semiHidden="0" w:uiPriority="63" w:unhideWhenUsed="0"/>
+    <w:lsdException w:name="Medium Shading 2 Accent 1" w:semiHidden="0" w:uiPriority="64" w:unhideWhenUsed="0"/>
+    <w:lsdException w:name="Medium List 1 Accent 1" w:semiHidden="0" w:uiPriority="65" w:unhideWhenUsed="0"/>
+    <w:lsdException w:name="Revision" w:unhideWhenUsed="0"/>
+    <w:lsdException w:name="List Paragraph" w:semiHidden="0" w:uiPriority="34" w:unhideWhenUsed="0" w:qFormat="1"/>
+    <w:lsdException w:name="Quote" w:semiHidden="0" w:uiPriority="29" w:unhideWhenUsed="0" w:qFormat="1"/>
+    <w:lsdException w:name="Intense Quote" w:semiHidden="0" w:uiPriority="30" w:unhideWhenUsed="0" w:qFormat="1"/>
+    <w:lsdException w:name="Medium List 2 Accent 1" w:semiHidden="0" w:uiPriority="66" w:unhideWhenUsed="0"/>
+    <w:lsdException w:name="Medium Grid 1 Accent 1" w:semiHidden="0" w:uiPriority="67" w:unhideWhenUsed="0"/>
+    <w:lsdException w:name="Medium Grid 2 Accent 1" w:semiHidden="0" w:uiPriority="68" w:unhideWhenUsed="0"/>
+    <w:lsdException w:name="Medium Grid 3 Accent 1" w:semiHidden="0" w:uiPriority="69" w:unhideWhenUsed="0"/>
+    <w:lsdException w:name="Dark List Accent 1" w:semiHidden="0" w:uiPriority="70" w:unhideWhenUsed="0"/>
+    <w:lsdException w:name="Colorful Shading Accent 1" w:semiHidden="0" w:uiPriority="71" w:unhideWhenUsed="0"/>
+    <w:lsdException w:name="Colorful List Accent 1" w:semiHidden="0" w:uiPriority="72" w:unhideWhenUsed="0"/>
+    <w:lsdException w:name="Colorful Grid Accent 1" w:semiHidden="0" w:uiPriority="73" w:unhideWhenUsed="0"/>
+    <w:lsdException w:name="Light Shading Accent 2" w:semiHidden="0" w:uiPriority="60" w:unhideWhenUsed="0"/>
+    <w:lsdException w:name="Light List Accent 2" w:semiHidden="0" w:uiPriority="61" w:unhideWhenUsed="0"/>
+    <w:lsdException w:name="Light Grid Accent 2" w:semiHidden="0" w:uiPriority="62" w:unhideWhenUsed="0"/>
+    <w:lsdException w:name="Medium Shading 1 Accent 2" w:semiHidden="0" w:uiPriority="63" w:unhideWhenUsed="0"/>
+    <w:lsdException w:name="Medium Shading 2 Accent 2" w:semiHidden="0" w:uiPriority="64" w:unhideWhenUsed="0"/>
+    <w:lsdException w:name="Medium List 1 Accent 2" w:semiHidden="0" w:uiPriority="65" w:unhideWhenUsed="0"/>
+    <w:lsdException w:name="Medium List 2 Accent 2" w:semiHidden="0" w:uiPriority="66" w:unhideWhenUsed="0"/>
+    <w:lsdException w:name="Medium Grid 1 Accent 2" w:semiHidden="0" w:uiPriority="67" w:unhideWhenUsed="0"/>
+    <w:lsdException w:name="Medium Grid 2 Accent 2" w:semiHidden="0" w:uiPriority="68" w:unhideWhenUsed="0"/>
+    <w:lsdException w:name="Medium Grid 3 Accent 2" w:semiHidden="0" w:uiPriority="69" w:unhideWhenUsed="0"/>
+    <w:lsdException w:name="Dark List Accent 2" w:semiHidden="0" w:uiPriority="70" w:unhideWhenUsed="0"/>
+    <w:lsdException w:name="Colorful Shading Accent 2" w:semiHidden="0" w:uiPriority="71" w:unhideWhenUsed="0"/>
+    <w:lsdException w:name="Colorful List Accent 2" w:semiHidden="0" w:uiPriority="72" w:unhideWhenUsed="0"/>
+    <w:lsdException w:name="Colorful Grid Accent 2" w:semiHidden="0" w:uiPriority="73" w:unhideWhenUsed="0"/>
+    <w:lsdException w:name="Light Shading Accent 3" w:semiHidden="0" w:uiPriority="60" w:unhideWhenUsed="0"/>
+    <w:lsdException w:name="Light List Accent 3" w:semiHidden="0" w:uiPriority="61" w:unhideWhenUsed="0"/>
+    <w:lsdException w:name="Light Grid Accent 3" w:semiHidden="0" w:uiPriority="62" w:unhideWhenUsed="0"/>
+    <w:lsdException w:name="Medium Shading 1 Accent 3" w:semiHidden="0" w:uiPriority="63" w:unhideWhenUsed="0"/>
+    <w:lsdException w:name="Medium Shading 2 Accent 3" w:semiHidden="0" w:uiPriority="64" w:unhideWhenUsed="0"/>
+    <w:lsdException w:name="Medium List 1 Accent 3" w:semiHidden="0" w:uiPriority="65" w:unhideWhenUsed="0"/>
+    <w:lsdException w:name="Medium List 2 Accent 3" w:semiHidden="0" w:uiPriority="66" w:unhideWhenUsed="0"/>
+    <w:lsdException w:name="Medium Grid 1 Accent 3" w:semiHidden="0" w:uiPriority="67" w:unhideWhenUsed="0"/>
+    <w:lsdException w:name="Medium Grid 2 Accent 3" w:semiHidden="0" w:uiPriority="68" w:unhideWhenUsed="0"/>
+    <w:lsdException w:name="Medium Grid 3 Accent 3" w:semiHidden="0" w:uiPriority="69" w:unhideWhenUsed="0"/>
+    <w:lsdException w:name="Dark List Accent 3" w:semiHidden="0" w:uiPriority="70" w:unhideWhenUsed="0"/>
+    <w:lsdException w:name="Colorful Shading Accent 3" w:semiHidden="0" w:uiPriority="71" w:unhideWhenUsed="0"/>
+    <w:lsdException w:name="Colorful List Accent 3" w:semiHidden="0" w:uiPriority="72" w:unhideWhenUsed="0"/>
+    <w:lsdException w:name="Colorful Grid Accent 3" w:semiHidden="0" w:uiPriority="73" w:unhideWhenUsed="0"/>
+    <w:lsdException w:name="Light Shading Accent 4" w:semiHidden="0" w:uiPriority="60" w:unhideWhenUsed="0"/>
+    <w:lsdException w:name="Light List Accent 4" w:semiHidden="0" w:uiPriority="61" w:unhideWhenUsed="0"/>
+    <w:lsdException w:name="Light Grid Accent 4" w:semiHidden="0" w:uiPriority="62" w:unhideWhenUsed="0"/>
+    <w:lsdException w:name="Medium Shading 1 Accent 4" w:semiHidden="0" w:uiPriority="63" w:unhideWhenUsed="0"/>
+    <w:lsdException w:name="Medium Shading 2 Accent 4" w:semiHidden="0" w:uiPriority="64" w:unhideWhenUsed="0"/>
+    <w:lsdException w:name="Medium List 1 Accent 4" w:semiHidden="0" w:uiPriority="65" w:unhideWhenUsed="0"/>
+    <w:lsdException w:name="Medium List 2 Accent 4" w:semiHidden="0" w:uiPriority="66" w:unhideWhenUsed="0"/>
+    <w:lsdException w:name="Medium Grid 1 Accent 4" w:semiHidden="0" w:uiPriority="67" w:unhideWhenUsed="0"/>
+    <w:lsdException w:name="Medium Grid 2 Accent 4" w:semiHidden="0" w:uiPriority="68" w:unhideWhenUsed="0"/>
+    <w:lsdException w:name="Medium Grid 3 Accent 4" w:semiHidden="0" w:uiPriority="69" w:unhideWhenUsed="0"/>
+    <w:lsdException w:name="Dark List Accent 4" w:semiHidden="0" w:uiPriority="70" w:unhideWhenUsed="0"/>
+    <w:lsdException w:name="Colorful Shading Accent 4" w:semiHidden="0" w:uiPriority="71" w:unhideWhenUsed="0"/>
+    <w:lsdException w:name="Colorful List Accent 4" w:semiHidden="0" w:uiPriority="72" w:unhideWhenUsed="0"/>
+    <w:lsdException w:name="Colorful Grid Accent 4" w:semiHidden="0" w:uiPriority="73" w:unhideWhenUsed="0"/>
+    <w:lsdException w:name="Light Shading Accent 5" w:semiHidden="0" w:uiPriority="60" w:unhideWhenUsed="0"/>
+    <w:lsdException w:name="Light List Accent 5" w:semiHidden="0" w:uiPriority="61" w:unhideWhenUsed="0"/>
+    <w:lsdException w:name="Light Grid Accent 5" w:semiHidden="0" w:uiPriority="62" w:unhideWhenUsed="0"/>
+    <w:lsdException w:name="Medium Shading 1 Accent 5" w:semiHidden="0" w:uiPriority="63" w:unhideWhenUsed="0"/>
+    <w:lsdException w:name="Medium Shading 2 Accent 5" w:semiHidden="0" w:uiPriority="64" w:unhideWhenUsed="0"/>
+    <w:lsdException w:name="Medium List 1 Accent 5" w:semiHidden="0" w:uiPriority="65" w:unhideWhenUsed="0"/>
+    <w:lsdException w:name="Medium List 2 Accent 5" w:semiHidden="0" w:uiPriority="66" w:unhideWhenUsed="0"/>
+    <w:lsdException w:name="Medium Grid 1 Accent 5" w:semiHidden="0" w:uiPriority="67" w:unhideWhenUsed="0"/>
+    <w:lsdException w:name="Medium Grid 2 Accent 5" w:semiHidden="0" w:uiPriority="68" w:unhideWhenUsed="0"/>
+    <w:lsdException w:name="Medium Grid 3 Accent 5" w:semiHidden="0" w:uiPriority="69" w:unhideWhenUsed="0"/>
+    <w:lsdException w:name="Dark List Accent 5" w:semiHidden="0" w:uiPriority="70" w:unhideWhenUsed="0"/>
+    <w:lsdException w:name="Colorful Shading Accent 5" w:semiHidden="0" w:uiPriority="71" w:unhideWhenUsed="0"/>
+    <w:lsdException w:name="Colorful List Accent 5" w:semiHidden="0" w:uiPriority="72" w:unhideWhenUsed="0"/>
+    <w:lsdException w:name="Colorful Grid Accent 5" w:semiHidden="0" w:uiPriority="73" w:unhideWhenUsed="0"/>
+    <w:lsdException w:name="Light Shading Accent 6" w:semiHidden="0" w:uiPriority="60" w:unhideWhenUsed="0"/>
+    <w:lsdException w:name="Light List Accent 6" w:semiHidden="0" w:uiPriority="61" w:unhideWhenUsed="0"/>
+    <w:lsdException w:name="Light Grid Accent 6" w:semiHidden="0" w:uiPriority="62" w:unhideWhenUsed="0"/>
+    <w:lsdException w:name="Medium Shading 1 Accent 6" w:semiHidden="0" w:uiPriority="63" w:unhideWhenUsed="0"/>
+    <w:lsdException w:name="Medium Shading 2 Accent 6" w:semiHidden="0" w:uiPriority="64" w:unhideWhenUsed="0"/>
+    <w:lsdException w:name="Medium List 1 Accent 6" w:semiHidden="0" w:uiPriority="65" w:unhideWhenUsed="0"/>
+    <w:lsdException w:name="Medium List 2 Accent 6" w:semiHidden="0" w:uiPriority="66" w:unhideWhenUsed="0"/>
+    <w:lsdException w:name="Medium Grid 1 Accent 6" w:semiHidden="0" w:uiPriority="67" w:unhideWhenUsed="0"/>
+    <w:lsdException w:name="Medium Grid 2 Accent 6" w:semiHidden="0" w:uiPriority="68" w:unhideWhenUsed="0"/>
+    <w:lsdException w:name="Medium Grid 3 Accent 6" w:semiHidden="0" w:uiPriority="69" w:unhideWhenUsed="0"/>
+    <w:lsdException w:name="Dark List Accent 6" w:semiHidden="0" w:uiPriority="70" w:unhideWhenUsed="0"/>
+    <w:lsdException w:name="Colorful Shading Accent 6" w:semiHidden="0" w:uiPriority="71" w:unhideWhenUsed="0"/>
+    <w:lsdException w:name="Colorful List Accent 6" w:semiHidden="0" w:uiPriority="72" w:unhideWhenUsed="0"/>
+    <w:lsdException w:name="Colorful Grid Accent 6" w:semiHidden="0" w:uiPriority="73" w:unhideWhenUsed="0"/>
+    <w:lsdException w:name="Subtle Emphasis" w:semiHidden="0" w:uiPriority="19" w:unhideWhenUsed="0" w:qFormat="1"/>
+    <w:lsdException w:name="Intense Emphasis" w:semiHidden="0" w:uiPriority="21" w:unhideWhenUsed="0" w:qFormat="1"/>
+    <w:lsdException w:name="Subtle Reference" w:semiHidden="0" w:uiPriority="31" w:unhideWhenUsed="0" w:qFormat="1"/>
+    <w:lsdException w:name="Intense Reference" w:semiHidden="0" w:uiPriority="32" w:unhideWhenUsed="0" w:qFormat="1"/>
+    <w:lsdException w:name="Book Title" w:semiHidden="0" w:uiPriority="33" w:unhideWhenUsed="0" w:qFormat="1"/>
+    <w:lsdException w:name="Bibliography" w:uiPriority="37"/>
+    <w:lsdException w:name="TOC Heading" w:uiPriority="39" w:qFormat="1"/>
   </w:latentStyles>
   <w:style w:type="paragraph" w:default="1" w:styleId="Normal">
     <w:name w:val="Normal"/>
@@ -7594,6 +7299,298 @@
         <w:right w:w="108" w:type="dxa"/>
       </w:tblCellMar>
     </w:tblPr>
+  </w:style>
+  <w:style w:type="paragraph" w:styleId="BalloonText">
+    <w:name w:val="Balloon Text"/>
+    <w:basedOn w:val="Normal"/>
+    <w:link w:val="BalloonTextChar"/>
+    <w:uiPriority w:val="99"/>
+    <w:semiHidden/>
+    <w:unhideWhenUsed/>
+    <w:rsid w:val="00A60100"/>
+    <w:pPr>
+      <w:spacing w:after="0" w:line="240" w:lineRule="auto"/>
+    </w:pPr>
+    <w:rPr>
+      <w:rFonts w:ascii="Tahoma" w:hAnsi="Tahoma" w:cs="Tahoma"/>
+      <w:sz w:val="16"/>
+      <w:szCs w:val="16"/>
+    </w:rPr>
+  </w:style>
+  <w:style w:type="character" w:customStyle="1" w:styleId="BalloonTextChar">
+    <w:name w:val="Balloon Text Char"/>
+    <w:basedOn w:val="DefaultParagraphFont"/>
+    <w:link w:val="BalloonText"/>
+    <w:uiPriority w:val="99"/>
+    <w:semiHidden/>
+    <w:rsid w:val="00A60100"/>
+    <w:rPr>
+      <w:rFonts w:ascii="Tahoma" w:hAnsi="Tahoma" w:cs="Tahoma"/>
+      <w:noProof/>
+      <w:sz w:val="16"/>
+      <w:szCs w:val="16"/>
+    </w:rPr>
+  </w:style>
+</w:styles>
+</file>
+
+<file path=word/stylesWithEffects.xml><?xml version="1.0" encoding="utf-8"?>
+<w:styles xmlns:wpc="http://schemas.microsoft.com/office/word/2010/wordprocessingCanvas" xmlns:mc="http://schemas.openxmlformats.org/markup-compatibility/2006" xmlns:o="urn:schemas-microsoft-com:office:office" xmlns:r="http://schemas.openxmlformats.org/officeDocument/2006/relationships" xmlns:m="http://schemas.openxmlformats.org/officeDocument/2006/math" xmlns:v="urn:schemas-microsoft-com:vml" xmlns:wp14="http://schemas.microsoft.com/office/word/2010/wordprocessingDrawing" xmlns:wp="http://schemas.openxmlformats.org/drawingml/2006/wordprocessingDrawing" xmlns:w10="urn:schemas-microsoft-com:office:word" xmlns:w="http://schemas.openxmlformats.org/wordprocessingml/2006/main" xmlns:w14="http://schemas.microsoft.com/office/word/2010/wordml" xmlns:wpg="http://schemas.microsoft.com/office/word/2010/wordprocessingGroup" xmlns:wpi="http://schemas.microsoft.com/office/word/2010/wordprocessingInk" xmlns:wne="http://schemas.microsoft.com/office/word/2006/wordml" xmlns:wps="http://schemas.microsoft.com/office/word/2010/wordprocessingShape" mc:Ignorable="w14 wp14">
+  <w:docDefaults>
+    <w:rPrDefault>
+      <w:rPr>
+        <w:rFonts w:asciiTheme="minorHAnsi" w:eastAsiaTheme="minorHAnsi" w:hAnsiTheme="minorHAnsi" w:cstheme="minorBidi"/>
+        <w:sz w:val="22"/>
+        <w:szCs w:val="22"/>
+        <w:lang w:val="en-US" w:eastAsia="en-US" w:bidi="ar-SA"/>
+      </w:rPr>
+    </w:rPrDefault>
+    <w:pPrDefault>
+      <w:pPr>
+        <w:spacing w:after="160" w:line="259" w:lineRule="auto"/>
+      </w:pPr>
+    </w:pPrDefault>
+  </w:docDefaults>
+  <w:latentStyles w:defLockedState="0" w:defUIPriority="99" w:defSemiHidden="1" w:defUnhideWhenUsed="1" w:defQFormat="0" w:count="267">
+    <w:lsdException w:name="Normal" w:semiHidden="0" w:uiPriority="0" w:unhideWhenUsed="0" w:qFormat="1"/>
+    <w:lsdException w:name="heading 1" w:semiHidden="0" w:uiPriority="9" w:unhideWhenUsed="0" w:qFormat="1"/>
+    <w:lsdException w:name="heading 2" w:uiPriority="9" w:qFormat="1"/>
+    <w:lsdException w:name="heading 3" w:uiPriority="9" w:qFormat="1"/>
+    <w:lsdException w:name="heading 4" w:uiPriority="9" w:qFormat="1"/>
+    <w:lsdException w:name="heading 5" w:uiPriority="9" w:qFormat="1"/>
+    <w:lsdException w:name="heading 6" w:uiPriority="9" w:qFormat="1"/>
+    <w:lsdException w:name="heading 7" w:uiPriority="9" w:qFormat="1"/>
+    <w:lsdException w:name="heading 8" w:uiPriority="9" w:qFormat="1"/>
+    <w:lsdException w:name="heading 9" w:uiPriority="9" w:qFormat="1"/>
+    <w:lsdException w:name="toc 1" w:uiPriority="39"/>
+    <w:lsdException w:name="toc 2" w:uiPriority="39"/>
+    <w:lsdException w:name="toc 3" w:uiPriority="39"/>
+    <w:lsdException w:name="toc 4" w:uiPriority="39"/>
+    <w:lsdException w:name="toc 5" w:uiPriority="39"/>
+    <w:lsdException w:name="toc 6" w:uiPriority="39"/>
+    <w:lsdException w:name="toc 7" w:uiPriority="39"/>
+    <w:lsdException w:name="toc 8" w:uiPriority="39"/>
+    <w:lsdException w:name="toc 9" w:uiPriority="39"/>
+    <w:lsdException w:name="caption" w:uiPriority="35" w:qFormat="1"/>
+    <w:lsdException w:name="Title" w:semiHidden="0" w:uiPriority="10" w:unhideWhenUsed="0" w:qFormat="1"/>
+    <w:lsdException w:name="Default Paragraph Font" w:uiPriority="1"/>
+    <w:lsdException w:name="Subtitle" w:semiHidden="0" w:uiPriority="11" w:unhideWhenUsed="0" w:qFormat="1"/>
+    <w:lsdException w:name="Strong" w:semiHidden="0" w:uiPriority="22" w:unhideWhenUsed="0" w:qFormat="1"/>
+    <w:lsdException w:name="Emphasis" w:semiHidden="0" w:uiPriority="20" w:unhideWhenUsed="0" w:qFormat="1"/>
+    <w:lsdException w:name="Table Grid" w:semiHidden="0" w:uiPriority="39" w:unhideWhenUsed="0"/>
+    <w:lsdException w:name="Placeholder Text" w:unhideWhenUsed="0"/>
+    <w:lsdException w:name="No Spacing" w:semiHidden="0" w:uiPriority="1" w:unhideWhenUsed="0" w:qFormat="1"/>
+    <w:lsdException w:name="Light Shading" w:semiHidden="0" w:uiPriority="60" w:unhideWhenUsed="0"/>
+    <w:lsdException w:name="Light List" w:semiHidden="0" w:uiPriority="61" w:unhideWhenUsed="0"/>
+    <w:lsdException w:name="Light Grid" w:semiHidden="0" w:uiPriority="62" w:unhideWhenUsed="0"/>
+    <w:lsdException w:name="Medium Shading 1" w:semiHidden="0" w:uiPriority="63" w:unhideWhenUsed="0"/>
+    <w:lsdException w:name="Medium Shading 2" w:semiHidden="0" w:uiPriority="64" w:unhideWhenUsed="0"/>
+    <w:lsdException w:name="Medium List 1" w:semiHidden="0" w:uiPriority="65" w:unhideWhenUsed="0"/>
+    <w:lsdException w:name="Medium List 2" w:semiHidden="0" w:uiPriority="66" w:unhideWhenUsed="0"/>
+    <w:lsdException w:name="Medium Grid 1" w:semiHidden="0" w:uiPriority="67" w:unhideWhenUsed="0"/>
+    <w:lsdException w:name="Medium Grid 2" w:semiHidden="0" w:uiPriority="68" w:unhideWhenUsed="0"/>
+    <w:lsdException w:name="Medium Grid 3" w:semiHidden="0" w:uiPriority="69" w:unhideWhenUsed="0"/>
+    <w:lsdException w:name="Dark List" w:semiHidden="0" w:uiPriority="70" w:unhideWhenUsed="0"/>
+    <w:lsdException w:name="Colorful Shading" w:semiHidden="0" w:uiPriority="71" w:unhideWhenUsed="0"/>
+    <w:lsdException w:name="Colorful List" w:semiHidden="0" w:uiPriority="72" w:unhideWhenUsed="0"/>
+    <w:lsdException w:name="Colorful Grid" w:semiHidden="0" w:uiPriority="73" w:unhideWhenUsed="0"/>
+    <w:lsdException w:name="Light Shading Accent 1" w:semiHidden="0" w:uiPriority="60" w:unhideWhenUsed="0"/>
+    <w:lsdException w:name="Light List Accent 1" w:semiHidden="0" w:uiPriority="61" w:unhideWhenUsed="0"/>
+    <w:lsdException w:name="Light Grid Accent 1" w:semiHidden="0" w:uiPriority="62" w:unhideWhenUsed="0"/>
+    <w:lsdException w:name="Medium Shading 1 Accent 1" w:semiHidden="0" w:uiPriority="63" w:unhideWhenUsed="0"/>
+    <w:lsdException w:name="Medium Shading 2 Accent 1" w:semiHidden="0" w:uiPriority="64" w:unhideWhenUsed="0"/>
+    <w:lsdException w:name="Medium List 1 Accent 1" w:semiHidden="0" w:uiPriority="65" w:unhideWhenUsed="0"/>
+    <w:lsdException w:name="Revision" w:unhideWhenUsed="0"/>
+    <w:lsdException w:name="List Paragraph" w:semiHidden="0" w:uiPriority="34" w:unhideWhenUsed="0" w:qFormat="1"/>
+    <w:lsdException w:name="Quote" w:semiHidden="0" w:uiPriority="29" w:unhideWhenUsed="0" w:qFormat="1"/>
+    <w:lsdException w:name="Intense Quote" w:semiHidden="0" w:uiPriority="30" w:unhideWhenUsed="0" w:qFormat="1"/>
+    <w:lsdException w:name="Medium List 2 Accent 1" w:semiHidden="0" w:uiPriority="66" w:unhideWhenUsed="0"/>
+    <w:lsdException w:name="Medium Grid 1 Accent 1" w:semiHidden="0" w:uiPriority="67" w:unhideWhenUsed="0"/>
+    <w:lsdException w:name="Medium Grid 2 Accent 1" w:semiHidden="0" w:uiPriority="68" w:unhideWhenUsed="0"/>
+    <w:lsdException w:name="Medium Grid 3 Accent 1" w:semiHidden="0" w:uiPriority="69" w:unhideWhenUsed="0"/>
+    <w:lsdException w:name="Dark List Accent 1" w:semiHidden="0" w:uiPriority="70" w:unhideWhenUsed="0"/>
+    <w:lsdException w:name="Colorful Shading Accent 1" w:semiHidden="0" w:uiPriority="71" w:unhideWhenUsed="0"/>
+    <w:lsdException w:name="Colorful List Accent 1" w:semiHidden="0" w:uiPriority="72" w:unhideWhenUsed="0"/>
+    <w:lsdException w:name="Colorful Grid Accent 1" w:semiHidden="0" w:uiPriority="73" w:unhideWhenUsed="0"/>
+    <w:lsdException w:name="Light Shading Accent 2" w:semiHidden="0" w:uiPriority="60" w:unhideWhenUsed="0"/>
+    <w:lsdException w:name="Light List Accent 2" w:semiHidden="0" w:uiPriority="61" w:unhideWhenUsed="0"/>
+    <w:lsdException w:name="Light Grid Accent 2" w:semiHidden="0" w:uiPriority="62" w:unhideWhenUsed="0"/>
+    <w:lsdException w:name="Medium Shading 1 Accent 2" w:semiHidden="0" w:uiPriority="63" w:unhideWhenUsed="0"/>
+    <w:lsdException w:name="Medium Shading 2 Accent 2" w:semiHidden="0" w:uiPriority="64" w:unhideWhenUsed="0"/>
+    <w:lsdException w:name="Medium List 1 Accent 2" w:semiHidden="0" w:uiPriority="65" w:unhideWhenUsed="0"/>
+    <w:lsdException w:name="Medium List 2 Accent 2" w:semiHidden="0" w:uiPriority="66" w:unhideWhenUsed="0"/>
+    <w:lsdException w:name="Medium Grid 1 Accent 2" w:semiHidden="0" w:uiPriority="67" w:unhideWhenUsed="0"/>
+    <w:lsdException w:name="Medium Grid 2 Accent 2" w:semiHidden="0" w:uiPriority="68" w:unhideWhenUsed="0"/>
+    <w:lsdException w:name="Medium Grid 3 Accent 2" w:semiHidden="0" w:uiPriority="69" w:unhideWhenUsed="0"/>
+    <w:lsdException w:name="Dark List Accent 2" w:semiHidden="0" w:uiPriority="70" w:unhideWhenUsed="0"/>
+    <w:lsdException w:name="Colorful Shading Accent 2" w:semiHidden="0" w:uiPriority="71" w:unhideWhenUsed="0"/>
+    <w:lsdException w:name="Colorful List Accent 2" w:semiHidden="0" w:uiPriority="72" w:unhideWhenUsed="0"/>
+    <w:lsdException w:name="Colorful Grid Accent 2" w:semiHidden="0" w:uiPriority="73" w:unhideWhenUsed="0"/>
+    <w:lsdException w:name="Light Shading Accent 3" w:semiHidden="0" w:uiPriority="60" w:unhideWhenUsed="0"/>
+    <w:lsdException w:name="Light List Accent 3" w:semiHidden="0" w:uiPriority="61" w:unhideWhenUsed="0"/>
+    <w:lsdException w:name="Light Grid Accent 3" w:semiHidden="0" w:uiPriority="62" w:unhideWhenUsed="0"/>
+    <w:lsdException w:name="Medium Shading 1 Accent 3" w:semiHidden="0" w:uiPriority="63" w:unhideWhenUsed="0"/>
+    <w:lsdException w:name="Medium Shading 2 Accent 3" w:semiHidden="0" w:uiPriority="64" w:unhideWhenUsed="0"/>
+    <w:lsdException w:name="Medium List 1 Accent 3" w:semiHidden="0" w:uiPriority="65" w:unhideWhenUsed="0"/>
+    <w:lsdException w:name="Medium List 2 Accent 3" w:semiHidden="0" w:uiPriority="66" w:unhideWhenUsed="0"/>
+    <w:lsdException w:name="Medium Grid 1 Accent 3" w:semiHidden="0" w:uiPriority="67" w:unhideWhenUsed="0"/>
+    <w:lsdException w:name="Medium Grid 2 Accent 3" w:semiHidden="0" w:uiPriority="68" w:unhideWhenUsed="0"/>
+    <w:lsdException w:name="Medium Grid 3 Accent 3" w:semiHidden="0" w:uiPriority="69" w:unhideWhenUsed="0"/>
+    <w:lsdException w:name="Dark List Accent 3" w:semiHidden="0" w:uiPriority="70" w:unhideWhenUsed="0"/>
+    <w:lsdException w:name="Colorful Shading Accent 3" w:semiHidden="0" w:uiPriority="71" w:unhideWhenUsed="0"/>
+    <w:lsdException w:name="Colorful List Accent 3" w:semiHidden="0" w:uiPriority="72" w:unhideWhenUsed="0"/>
+    <w:lsdException w:name="Colorful Grid Accent 3" w:semiHidden="0" w:uiPriority="73" w:unhideWhenUsed="0"/>
+    <w:lsdException w:name="Light Shading Accent 4" w:semiHidden="0" w:uiPriority="60" w:unhideWhenUsed="0"/>
+    <w:lsdException w:name="Light List Accent 4" w:semiHidden="0" w:uiPriority="61" w:unhideWhenUsed="0"/>
+    <w:lsdException w:name="Light Grid Accent 4" w:semiHidden="0" w:uiPriority="62" w:unhideWhenUsed="0"/>
+    <w:lsdException w:name="Medium Shading 1 Accent 4" w:semiHidden="0" w:uiPriority="63" w:unhideWhenUsed="0"/>
+    <w:lsdException w:name="Medium Shading 2 Accent 4" w:semiHidden="0" w:uiPriority="64" w:unhideWhenUsed="0"/>
+    <w:lsdException w:name="Medium List 1 Accent 4" w:semiHidden="0" w:uiPriority="65" w:unhideWhenUsed="0"/>
+    <w:lsdException w:name="Medium List 2 Accent 4" w:semiHidden="0" w:uiPriority="66" w:unhideWhenUsed="0"/>
+    <w:lsdException w:name="Medium Grid 1 Accent 4" w:semiHidden="0" w:uiPriority="67" w:unhideWhenUsed="0"/>
+    <w:lsdException w:name="Medium Grid 2 Accent 4" w:semiHidden="0" w:uiPriority="68" w:unhideWhenUsed="0"/>
+    <w:lsdException w:name="Medium Grid 3 Accent 4" w:semiHidden="0" w:uiPriority="69" w:unhideWhenUsed="0"/>
+    <w:lsdException w:name="Dark List Accent 4" w:semiHidden="0" w:uiPriority="70" w:unhideWhenUsed="0"/>
+    <w:lsdException w:name="Colorful Shading Accent 4" w:semiHidden="0" w:uiPriority="71" w:unhideWhenUsed="0"/>
+    <w:lsdException w:name="Colorful List Accent 4" w:semiHidden="0" w:uiPriority="72" w:unhideWhenUsed="0"/>
+    <w:lsdException w:name="Colorful Grid Accent 4" w:semiHidden="0" w:uiPriority="73" w:unhideWhenUsed="0"/>
+    <w:lsdException w:name="Light Shading Accent 5" w:semiHidden="0" w:uiPriority="60" w:unhideWhenUsed="0"/>
+    <w:lsdException w:name="Light List Accent 5" w:semiHidden="0" w:uiPriority="61" w:unhideWhenUsed="0"/>
+    <w:lsdException w:name="Light Grid Accent 5" w:semiHidden="0" w:uiPriority="62" w:unhideWhenUsed="0"/>
+    <w:lsdException w:name="Medium Shading 1 Accent 5" w:semiHidden="0" w:uiPriority="63" w:unhideWhenUsed="0"/>
+    <w:lsdException w:name="Medium Shading 2 Accent 5" w:semiHidden="0" w:uiPriority="64" w:unhideWhenUsed="0"/>
+    <w:lsdException w:name="Medium List 1 Accent 5" w:semiHidden="0" w:uiPriority="65" w:unhideWhenUsed="0"/>
+    <w:lsdException w:name="Medium List 2 Accent 5" w:semiHidden="0" w:uiPriority="66" w:unhideWhenUsed="0"/>
+    <w:lsdException w:name="Medium Grid 1 Accent 5" w:semiHidden="0" w:uiPriority="67" w:unhideWhenUsed="0"/>
+    <w:lsdException w:name="Medium Grid 2 Accent 5" w:semiHidden="0" w:uiPriority="68" w:unhideWhenUsed="0"/>
+    <w:lsdException w:name="Medium Grid 3 Accent 5" w:semiHidden="0" w:uiPriority="69" w:unhideWhenUsed="0"/>
+    <w:lsdException w:name="Dark List Accent 5" w:semiHidden="0" w:uiPriority="70" w:unhideWhenUsed="0"/>
+    <w:lsdException w:name="Colorful Shading Accent 5" w:semiHidden="0" w:uiPriority="71" w:unhideWhenUsed="0"/>
+    <w:lsdException w:name="Colorful List Accent 5" w:semiHidden="0" w:uiPriority="72" w:unhideWhenUsed="0"/>
+    <w:lsdException w:name="Colorful Grid Accent 5" w:semiHidden="0" w:uiPriority="73" w:unhideWhenUsed="0"/>
+    <w:lsdException w:name="Light Shading Accent 6" w:semiHidden="0" w:uiPriority="60" w:unhideWhenUsed="0"/>
+    <w:lsdException w:name="Light List Accent 6" w:semiHidden="0" w:uiPriority="61" w:unhideWhenUsed="0"/>
+    <w:lsdException w:name="Light Grid Accent 6" w:semiHidden="0" w:uiPriority="62" w:unhideWhenUsed="0"/>
+    <w:lsdException w:name="Medium Shading 1 Accent 6" w:semiHidden="0" w:uiPriority="63" w:unhideWhenUsed="0"/>
+    <w:lsdException w:name="Medium Shading 2 Accent 6" w:semiHidden="0" w:uiPriority="64" w:unhideWhenUsed="0"/>
+    <w:lsdException w:name="Medium List 1 Accent 6" w:semiHidden="0" w:uiPriority="65" w:unhideWhenUsed="0"/>
+    <w:lsdException w:name="Medium List 2 Accent 6" w:semiHidden="0" w:uiPriority="66" w:unhideWhenUsed="0"/>
+    <w:lsdException w:name="Medium Grid 1 Accent 6" w:semiHidden="0" w:uiPriority="67" w:unhideWhenUsed="0"/>
+    <w:lsdException w:name="Medium Grid 2 Accent 6" w:semiHidden="0" w:uiPriority="68" w:unhideWhenUsed="0"/>
+    <w:lsdException w:name="Medium Grid 3 Accent 6" w:semiHidden="0" w:uiPriority="69" w:unhideWhenUsed="0"/>
+    <w:lsdException w:name="Dark List Accent 6" w:semiHidden="0" w:uiPriority="70" w:unhideWhenUsed="0"/>
+    <w:lsdException w:name="Colorful Shading Accent 6" w:semiHidden="0" w:uiPriority="71" w:unhideWhenUsed="0"/>
+    <w:lsdException w:name="Colorful List Accent 6" w:semiHidden="0" w:uiPriority="72" w:unhideWhenUsed="0"/>
+    <w:lsdException w:name="Colorful Grid Accent 6" w:semiHidden="0" w:uiPriority="73" w:unhideWhenUsed="0"/>
+    <w:lsdException w:name="Subtle Emphasis" w:semiHidden="0" w:uiPriority="19" w:unhideWhenUsed="0" w:qFormat="1"/>
+    <w:lsdException w:name="Intense Emphasis" w:semiHidden="0" w:uiPriority="21" w:unhideWhenUsed="0" w:qFormat="1"/>
+    <w:lsdException w:name="Subtle Reference" w:semiHidden="0" w:uiPriority="31" w:unhideWhenUsed="0" w:qFormat="1"/>
+    <w:lsdException w:name="Intense Reference" w:semiHidden="0" w:uiPriority="32" w:unhideWhenUsed="0" w:qFormat="1"/>
+    <w:lsdException w:name="Book Title" w:semiHidden="0" w:uiPriority="33" w:unhideWhenUsed="0" w:qFormat="1"/>
+    <w:lsdException w:name="Bibliography" w:uiPriority="37"/>
+    <w:lsdException w:name="TOC Heading" w:uiPriority="39" w:qFormat="1"/>
+  </w:latentStyles>
+  <w:style w:type="paragraph" w:default="1" w:styleId="Normal">
+    <w:name w:val="Normal"/>
+    <w:qFormat/>
+    <w:rPr>
+      <w:noProof/>
+    </w:rPr>
+  </w:style>
+  <w:style w:type="character" w:default="1" w:styleId="DefaultParagraphFont">
+    <w:name w:val="Default Paragraph Font"/>
+    <w:uiPriority w:val="1"/>
+    <w:semiHidden/>
+    <w:unhideWhenUsed/>
+  </w:style>
+  <w:style w:type="table" w:default="1" w:styleId="TableNormal">
+    <w:name w:val="Normal Table"/>
+    <w:uiPriority w:val="99"/>
+    <w:semiHidden/>
+    <w:unhideWhenUsed/>
+    <w:tblPr>
+      <w:tblInd w:w="0" w:type="dxa"/>
+      <w:tblCellMar>
+        <w:top w:w="0" w:type="dxa"/>
+        <w:left w:w="108" w:type="dxa"/>
+        <w:bottom w:w="0" w:type="dxa"/>
+        <w:right w:w="108" w:type="dxa"/>
+      </w:tblCellMar>
+    </w:tblPr>
+  </w:style>
+  <w:style w:type="numbering" w:default="1" w:styleId="NoList">
+    <w:name w:val="No List"/>
+    <w:uiPriority w:val="99"/>
+    <w:semiHidden/>
+    <w:unhideWhenUsed/>
+  </w:style>
+  <w:style w:type="paragraph" w:styleId="ListParagraph">
+    <w:name w:val="List Paragraph"/>
+    <w:basedOn w:val="Normal"/>
+    <w:uiPriority w:val="34"/>
+    <w:qFormat/>
+    <w:rsid w:val="004221FC"/>
+    <w:pPr>
+      <w:ind w:left="720"/>
+      <w:contextualSpacing/>
+    </w:pPr>
+  </w:style>
+  <w:style w:type="table" w:styleId="TableGrid">
+    <w:name w:val="Table Grid"/>
+    <w:basedOn w:val="TableNormal"/>
+    <w:uiPriority w:val="39"/>
+    <w:rsid w:val="00884389"/>
+    <w:pPr>
+      <w:spacing w:after="0" w:line="240" w:lineRule="auto"/>
+    </w:pPr>
+    <w:tblPr>
+      <w:tblInd w:w="0" w:type="dxa"/>
+      <w:tblBorders>
+        <w:top w:val="single" w:sz="4" w:space="0" w:color="auto"/>
+        <w:left w:val="single" w:sz="4" w:space="0" w:color="auto"/>
+        <w:bottom w:val="single" w:sz="4" w:space="0" w:color="auto"/>
+        <w:right w:val="single" w:sz="4" w:space="0" w:color="auto"/>
+        <w:insideH w:val="single" w:sz="4" w:space="0" w:color="auto"/>
+        <w:insideV w:val="single" w:sz="4" w:space="0" w:color="auto"/>
+      </w:tblBorders>
+      <w:tblCellMar>
+        <w:top w:w="0" w:type="dxa"/>
+        <w:left w:w="108" w:type="dxa"/>
+        <w:bottom w:w="0" w:type="dxa"/>
+        <w:right w:w="108" w:type="dxa"/>
+      </w:tblCellMar>
+    </w:tblPr>
+  </w:style>
+  <w:style w:type="paragraph" w:styleId="BalloonText">
+    <w:name w:val="Balloon Text"/>
+    <w:basedOn w:val="Normal"/>
+    <w:link w:val="BalloonTextChar"/>
+    <w:uiPriority w:val="99"/>
+    <w:semiHidden/>
+    <w:unhideWhenUsed/>
+    <w:rsid w:val="00A60100"/>
+    <w:pPr>
+      <w:spacing w:after="0" w:line="240" w:lineRule="auto"/>
+    </w:pPr>
+    <w:rPr>
+      <w:rFonts w:ascii="Tahoma" w:hAnsi="Tahoma" w:cs="Tahoma"/>
+      <w:sz w:val="16"/>
+      <w:szCs w:val="16"/>
+    </w:rPr>
+  </w:style>
+  <w:style w:type="character" w:customStyle="1" w:styleId="BalloonTextChar">
+    <w:name w:val="Balloon Text Char"/>
+    <w:basedOn w:val="DefaultParagraphFont"/>
+    <w:link w:val="BalloonText"/>
+    <w:uiPriority w:val="99"/>
+    <w:semiHidden/>
+    <w:rsid w:val="00A60100"/>
+    <w:rPr>
+      <w:rFonts w:ascii="Tahoma" w:hAnsi="Tahoma" w:cs="Tahoma"/>
+      <w:noProof/>
+      <w:sz w:val="16"/>
+      <w:szCs w:val="16"/>
+    </w:rPr>
   </w:style>
 </w:styles>
 </file>
@@ -7853,7 +7850,7 @@
   <a:extraClrSchemeLst/>
   <a:extLst>
     <a:ext uri="{05A4C25C-085E-4340-85A3-A5531E510DB2}">
-      <thm15:themeFamily xmlns:thm15="http://schemas.microsoft.com/office/thememl/2012/main" name="Office Theme" id="{62F939B6-93AF-4DB8-9C6B-D6C7DFDC589F}" vid="{4A3C46E8-61CC-4603-A589-7422A47A8E4A}"/>
+      <thm15:themeFamily xmlns:thm15="http://schemas.microsoft.com/office/thememl/2012/main" xmlns="" name="Office Theme" id="{62F939B6-93AF-4DB8-9C6B-D6C7DFDC589F}" vid="{4A3C46E8-61CC-4603-A589-7422A47A8E4A}"/>
     </a:ext>
   </a:extLst>
 </a:theme>

</xml_diff>

<commit_message>
*Fix bug: 1.6.1, 1.6.2: frmBCDoanhThuThang.cs -Edit: confirm-requirement.docx
</commit_message>
<xml_diff>
--- a/confirm-requirement.docx
+++ b/confirm-requirement.docx
@@ -78,6 +78,9 @@
         </w:rPr>
       </w:pPr>
       <w:r>
+        <w:rPr>
+          <w:lang w:eastAsia="ja-JP"/>
+        </w:rPr>
         <w:drawing>
           <wp:inline distT="0" distB="0" distL="0" distR="0" wp14:anchorId="24BFA875" wp14:editId="49A03BE5">
             <wp:extent cx="4200525" cy="2428875"/>
@@ -270,6 +273,7 @@
           <w:rFonts w:ascii="Times New Roman" w:hAnsi="Times New Roman" w:cs="Times New Roman"/>
           <w:sz w:val="24"/>
           <w:szCs w:val="24"/>
+          <w:lang w:eastAsia="ja-JP"/>
         </w:rPr>
         <w:drawing>
           <wp:inline distT="0" distB="0" distL="0" distR="0">
@@ -394,6 +398,7 @@
           <w:rFonts w:ascii="Times New Roman" w:hAnsi="Times New Roman" w:cs="Times New Roman"/>
           <w:sz w:val="24"/>
           <w:szCs w:val="24"/>
+          <w:lang w:eastAsia="ja-JP"/>
         </w:rPr>
         <w:lastRenderedPageBreak/>
         <w:drawing>
@@ -500,6 +505,9 @@
         </w:rPr>
       </w:pPr>
       <w:r>
+        <w:rPr>
+          <w:lang w:eastAsia="ja-JP"/>
+        </w:rPr>
         <w:drawing>
           <wp:inline distT="0" distB="0" distL="0" distR="0" wp14:anchorId="762F83B5" wp14:editId="1FA7FB15">
             <wp:extent cx="4200525" cy="2457450"/>
@@ -685,6 +693,9 @@
         </w:rPr>
       </w:pPr>
       <w:r>
+        <w:rPr>
+          <w:lang w:eastAsia="ja-JP"/>
+        </w:rPr>
         <w:lastRenderedPageBreak/>
         <w:drawing>
           <wp:inline distT="0" distB="0" distL="0" distR="0" wp14:anchorId="77DA6BAF" wp14:editId="04B67B28">
@@ -2906,7 +2917,7 @@
                 <w:sz w:val="24"/>
                 <w:szCs w:val="24"/>
               </w:rPr>
-              <w:t>Đang tiến hành</w:t>
+              <w:t>Hoàn thành</w:t>
             </w:r>
           </w:p>
         </w:tc>
@@ -2923,21 +2934,38 @@
                 <w:szCs w:val="24"/>
               </w:rPr>
             </w:pPr>
+            <w:r>
+              <w:rPr>
+                <w:rFonts w:ascii="Times New Roman" w:hAnsi="Times New Roman" w:cs="Times New Roman"/>
+                <w:sz w:val="24"/>
+                <w:szCs w:val="24"/>
+              </w:rPr>
+              <w:t>Phương</w:t>
+            </w:r>
           </w:p>
         </w:tc>
         <w:tc>
           <w:tcPr>
             <w:tcW w:w="4338" w:type="dxa"/>
-          </w:tcPr>
-          <w:p>
-            <w:pPr>
-              <w:jc w:val="center"/>
-              <w:rPr>
-                <w:rFonts w:ascii="Times New Roman" w:hAnsi="Times New Roman" w:cs="Times New Roman"/>
-                <w:sz w:val="24"/>
-                <w:szCs w:val="24"/>
-              </w:rPr>
-            </w:pPr>
+            <w:vAlign w:val="center"/>
+          </w:tcPr>
+          <w:p>
+            <w:pPr>
+              <w:jc w:val="center"/>
+              <w:rPr>
+                <w:rFonts w:ascii="Times New Roman" w:hAnsi="Times New Roman" w:cs="Times New Roman"/>
+                <w:sz w:val="24"/>
+                <w:szCs w:val="24"/>
+              </w:rPr>
+            </w:pPr>
+            <w:r>
+              <w:rPr>
+                <w:rFonts w:ascii="Times New Roman" w:hAnsi="Times New Roman" w:cs="Times New Roman"/>
+                <w:sz w:val="24"/>
+                <w:szCs w:val="24"/>
+              </w:rPr>
+              <w:t>Không phải lỗi</w:t>
+            </w:r>
           </w:p>
         </w:tc>
       </w:tr>
@@ -3010,7 +3038,7 @@
                 <w:sz w:val="24"/>
                 <w:szCs w:val="24"/>
               </w:rPr>
-              <w:t>Đang tiến hành</w:t>
+              <w:t>Hoàn thành</w:t>
             </w:r>
           </w:p>
         </w:tc>
@@ -3027,6 +3055,14 @@
                 <w:szCs w:val="24"/>
               </w:rPr>
             </w:pPr>
+            <w:r>
+              <w:rPr>
+                <w:rFonts w:ascii="Times New Roman" w:hAnsi="Times New Roman" w:cs="Times New Roman"/>
+                <w:sz w:val="24"/>
+                <w:szCs w:val="24"/>
+              </w:rPr>
+              <w:t>Phương</w:t>
+            </w:r>
           </w:p>
         </w:tc>
         <w:tc>
@@ -3042,6 +3078,25 @@
                 <w:szCs w:val="24"/>
               </w:rPr>
             </w:pPr>
+            <w:r>
+              <w:rPr>
+                <w:rFonts w:ascii="Times New Roman" w:hAnsi="Times New Roman" w:cs="Times New Roman"/>
+                <w:sz w:val="24"/>
+                <w:szCs w:val="24"/>
+              </w:rPr>
+              <w:t xml:space="preserve">frmBCDoanhThuThang.cs – Hàm </w:t>
+            </w:r>
+            <w:r>
+              <w:rPr>
+                <w:rFonts w:ascii="Times New Roman" w:hAnsi="Times New Roman" w:cs="Times New Roman"/>
+                <w:noProof w:val="0"/>
+                <w:color w:val="000000"/>
+                <w:sz w:val="24"/>
+                <w:szCs w:val="24"/>
+                <w:highlight w:val="white"/>
+              </w:rPr>
+              <w:t>btBaoCao_Click</w:t>
+            </w:r>
           </w:p>
         </w:tc>
       </w:tr>
@@ -3171,9 +3226,8 @@
                 <w:szCs w:val="24"/>
                 <w:highlight w:val="white"/>
               </w:rPr>
-              <w:t>btkhong_</w:t>
-            </w:r>
-            <w:proofErr w:type="gramStart"/>
+              <w:t>btkhong_Click</w:t>
+            </w:r>
             <w:r>
               <w:rPr>
                 <w:rFonts w:ascii="Times New Roman" w:hAnsi="Times New Roman" w:cs="Times New Roman"/>
@@ -3181,30 +3235,8 @@
                 <w:color w:val="000000"/>
                 <w:sz w:val="24"/>
                 <w:szCs w:val="24"/>
-                <w:highlight w:val="white"/>
-              </w:rPr>
-              <w:t>Click</w:t>
-            </w:r>
-            <w:r>
-              <w:rPr>
-                <w:rFonts w:ascii="Times New Roman" w:hAnsi="Times New Roman" w:cs="Times New Roman"/>
-                <w:noProof w:val="0"/>
-                <w:color w:val="000000"/>
-                <w:sz w:val="24"/>
-                <w:szCs w:val="24"/>
-              </w:rPr>
-              <w:t>(</w:t>
-            </w:r>
-            <w:proofErr w:type="gramEnd"/>
-            <w:r>
-              <w:rPr>
-                <w:rFonts w:ascii="Times New Roman" w:hAnsi="Times New Roman" w:cs="Times New Roman"/>
-                <w:noProof w:val="0"/>
-                <w:color w:val="000000"/>
-                <w:sz w:val="24"/>
-                <w:szCs w:val="24"/>
-              </w:rPr>
-              <w:t>…)</w:t>
+              </w:rPr>
+              <w:t>(…)</w:t>
             </w:r>
           </w:p>
         </w:tc>
@@ -3335,9 +3367,8 @@
                 <w:szCs w:val="24"/>
                 <w:highlight w:val="white"/>
               </w:rPr>
-              <w:t>btkhong_</w:t>
-            </w:r>
-            <w:proofErr w:type="gramStart"/>
+              <w:t>btkhong_Click</w:t>
+            </w:r>
             <w:r>
               <w:rPr>
                 <w:rFonts w:ascii="Times New Roman" w:hAnsi="Times New Roman" w:cs="Times New Roman"/>
@@ -3345,30 +3376,8 @@
                 <w:color w:val="000000"/>
                 <w:sz w:val="24"/>
                 <w:szCs w:val="24"/>
-                <w:highlight w:val="white"/>
-              </w:rPr>
-              <w:t>Click</w:t>
-            </w:r>
-            <w:r>
-              <w:rPr>
-                <w:rFonts w:ascii="Times New Roman" w:hAnsi="Times New Roman" w:cs="Times New Roman"/>
-                <w:noProof w:val="0"/>
-                <w:color w:val="000000"/>
-                <w:sz w:val="24"/>
-                <w:szCs w:val="24"/>
-              </w:rPr>
-              <w:t>(</w:t>
-            </w:r>
-            <w:proofErr w:type="gramEnd"/>
-            <w:r>
-              <w:rPr>
-                <w:rFonts w:ascii="Times New Roman" w:hAnsi="Times New Roman" w:cs="Times New Roman"/>
-                <w:noProof w:val="0"/>
-                <w:color w:val="000000"/>
-                <w:sz w:val="24"/>
-                <w:szCs w:val="24"/>
-              </w:rPr>
-              <w:t>…)</w:t>
+              </w:rPr>
+              <w:t>(…)</w:t>
             </w:r>
           </w:p>
         </w:tc>
@@ -3459,6 +3468,14 @@
                 <w:szCs w:val="24"/>
               </w:rPr>
             </w:pPr>
+            <w:r>
+              <w:rPr>
+                <w:rFonts w:ascii="Times New Roman" w:hAnsi="Times New Roman" w:cs="Times New Roman"/>
+                <w:sz w:val="24"/>
+                <w:szCs w:val="24"/>
+              </w:rPr>
+              <w:t>Phương</w:t>
+            </w:r>
           </w:p>
         </w:tc>
         <w:tc>
@@ -3474,6 +3491,14 @@
                 <w:szCs w:val="24"/>
               </w:rPr>
             </w:pPr>
+            <w:r>
+              <w:rPr>
+                <w:rFonts w:ascii="Times New Roman" w:hAnsi="Times New Roman" w:cs="Times New Roman"/>
+                <w:sz w:val="24"/>
+                <w:szCs w:val="24"/>
+              </w:rPr>
+              <w:t>frmNhanVien,….</w:t>
+            </w:r>
           </w:p>
         </w:tc>
       </w:tr>
@@ -3725,9 +3750,8 @@
                 <w:szCs w:val="24"/>
                 <w:highlight w:val="white"/>
               </w:rPr>
-              <w:t>buttonX2_</w:t>
-            </w:r>
-            <w:proofErr w:type="gramStart"/>
+              <w:t>buttonX2_Click</w:t>
+            </w:r>
             <w:r>
               <w:rPr>
                 <w:rFonts w:ascii="Times New Roman" w:hAnsi="Times New Roman" w:cs="Times New Roman"/>
@@ -3735,30 +3759,8 @@
                 <w:color w:val="000000"/>
                 <w:sz w:val="24"/>
                 <w:szCs w:val="24"/>
-                <w:highlight w:val="white"/>
-              </w:rPr>
-              <w:t>Click</w:t>
-            </w:r>
-            <w:r>
-              <w:rPr>
-                <w:rFonts w:ascii="Times New Roman" w:hAnsi="Times New Roman" w:cs="Times New Roman"/>
-                <w:noProof w:val="0"/>
-                <w:color w:val="000000"/>
-                <w:sz w:val="24"/>
-                <w:szCs w:val="24"/>
-              </w:rPr>
-              <w:t>(</w:t>
-            </w:r>
-            <w:proofErr w:type="gramEnd"/>
-            <w:r>
-              <w:rPr>
-                <w:rFonts w:ascii="Times New Roman" w:hAnsi="Times New Roman" w:cs="Times New Roman"/>
-                <w:noProof w:val="0"/>
-                <w:color w:val="000000"/>
-                <w:sz w:val="24"/>
-                <w:szCs w:val="24"/>
-              </w:rPr>
-              <w:t>…)</w:t>
+              </w:rPr>
+              <w:t>(…)</w:t>
             </w:r>
           </w:p>
         </w:tc>
@@ -4742,6 +4744,8 @@
                 <w:highlight w:val="white"/>
               </w:rPr>
             </w:pPr>
+            <w:bookmarkStart w:id="0" w:name="_GoBack"/>
+            <w:bookmarkEnd w:id="0"/>
           </w:p>
         </w:tc>
       </w:tr>
@@ -5680,8 +5684,6 @@
                 <w:szCs w:val="24"/>
               </w:rPr>
             </w:pPr>
-            <w:bookmarkStart w:id="0" w:name="_GoBack"/>
-            <w:bookmarkEnd w:id="0"/>
           </w:p>
         </w:tc>
         <w:tc>
@@ -7491,7 +7493,6 @@
       <w:spacing w:after="0" w:line="240" w:lineRule="auto"/>
     </w:pPr>
     <w:tblPr>
-      <w:tblInd w:w="0" w:type="dxa"/>
       <w:tblBorders>
         <w:top w:val="single" w:sz="4" w:space="0" w:color="auto"/>
         <w:left w:val="single" w:sz="4" w:space="0" w:color="auto"/>
@@ -7500,12 +7501,6 @@
         <w:insideH w:val="single" w:sz="4" w:space="0" w:color="auto"/>
         <w:insideV w:val="single" w:sz="4" w:space="0" w:color="auto"/>
       </w:tblBorders>
-      <w:tblCellMar>
-        <w:top w:w="0" w:type="dxa"/>
-        <w:left w:w="108" w:type="dxa"/>
-        <w:bottom w:w="0" w:type="dxa"/>
-        <w:right w:w="108" w:type="dxa"/>
-      </w:tblCellMar>
     </w:tblPr>
   </w:style>
 </w:styles>

</xml_diff>

<commit_message>
*fix bug:2.6.1: chỉnh sửa hiển thị thông báo khi báo cáo những tháng k có csdl. fix lỗi: count>1-> count>0
</commit_message>
<xml_diff>
--- a/confirm-requirement.docx
+++ b/confirm-requirement.docx
@@ -4726,6 +4726,14 @@
                 <w:szCs w:val="24"/>
               </w:rPr>
             </w:pPr>
+            <w:r>
+              <w:rPr>
+                <w:rFonts w:ascii="Times New Roman" w:hAnsi="Times New Roman" w:cs="Times New Roman"/>
+                <w:sz w:val="24"/>
+                <w:szCs w:val="24"/>
+              </w:rPr>
+              <w:t>Phương</w:t>
+            </w:r>
           </w:p>
         </w:tc>
         <w:tc>
@@ -4744,8 +4752,17 @@
                 <w:highlight w:val="white"/>
               </w:rPr>
             </w:pPr>
-            <w:bookmarkStart w:id="0" w:name="_GoBack"/>
-            <w:bookmarkEnd w:id="0"/>
+            <w:r>
+              <w:rPr>
+                <w:rFonts w:ascii="Times New Roman" w:hAnsi="Times New Roman" w:cs="Times New Roman"/>
+                <w:noProof w:val="0"/>
+                <w:color w:val="000000" w:themeColor="text1"/>
+                <w:sz w:val="24"/>
+                <w:szCs w:val="24"/>
+                <w:highlight w:val="white"/>
+              </w:rPr>
+              <w:t>Nằm ở 1.6.2</w:t>
+            </w:r>
           </w:p>
         </w:tc>
       </w:tr>
@@ -5241,6 +5258,8 @@
                 <w:szCs w:val="24"/>
               </w:rPr>
             </w:pPr>
+            <w:bookmarkStart w:id="0" w:name="_GoBack"/>
+            <w:bookmarkEnd w:id="0"/>
           </w:p>
         </w:tc>
         <w:tc>

</xml_diff>